<commit_message>
Worked on test research doc, lighting data
</commit_message>
<xml_diff>
--- a/OptimizationTestResults.docx
+++ b/OptimizationTestResults.docx
@@ -46,6 +46,19 @@
     </w:p>
     <w:p>
       <w:pPr>
+        <w:rPr>
+          <w:lang w:val="en-US"/>
+        </w:rPr>
+      </w:pPr>
+      <w:r>
+        <w:rPr>
+          <w:lang w:val="en-US"/>
+        </w:rPr>
+        <w:t>Important notes:</w:t>
+      </w:r>
+    </w:p>
+    <w:p>
+      <w:pPr>
         <w:pStyle w:val="ListParagraph"/>
         <w:numPr>
           <w:ilvl w:val="0"/>
@@ -59,7 +72,111 @@
         <w:rPr>
           <w:lang w:val="en-US"/>
         </w:rPr>
-        <w:t>An important thing to note: my game is not meant to run on a standalone Oculus Quest. Always stay connected to a VR-capable PC.</w:t>
+        <w:t xml:space="preserve">My </w:t>
+      </w:r>
+      <w:r>
+        <w:rPr>
+          <w:lang w:val="en-US"/>
+        </w:rPr>
+        <w:t>game is not meant to run on a standalone Oculus Quest. Always stay connected to a VR-capable PC.</w:t>
+      </w:r>
+    </w:p>
+    <w:p>
+      <w:pPr>
+        <w:pStyle w:val="ListParagraph"/>
+        <w:rPr>
+          <w:lang w:val="en-US"/>
+        </w:rPr>
+      </w:pPr>
+      <w:r>
+        <w:rPr>
+          <w:lang w:val="en-US"/>
+        </w:rPr>
+        <w:t xml:space="preserve">My specifications: </w:t>
+      </w:r>
+    </w:p>
+    <w:p>
+      <w:pPr>
+        <w:pStyle w:val="ListParagraph"/>
+        <w:numPr>
+          <w:ilvl w:val="1"/>
+          <w:numId w:val="5"/>
+        </w:numPr>
+        <w:rPr>
+          <w:lang w:val="en-US"/>
+        </w:rPr>
+      </w:pPr>
+      <w:r>
+        <w:rPr>
+          <w:lang w:val="en-US"/>
+        </w:rPr>
+        <w:t>AMD R7 3700X (8 cores, 3.59</w:t>
+      </w:r>
+      <w:r>
+        <w:rPr>
+          <w:lang w:val="en-US"/>
+        </w:rPr>
+        <w:t xml:space="preserve"> </w:t>
+      </w:r>
+      <w:r>
+        <w:rPr>
+          <w:lang w:val="en-US"/>
+        </w:rPr>
+        <w:t>GHz)</w:t>
+      </w:r>
+    </w:p>
+    <w:p>
+      <w:pPr>
+        <w:pStyle w:val="ListParagraph"/>
+        <w:numPr>
+          <w:ilvl w:val="1"/>
+          <w:numId w:val="5"/>
+        </w:numPr>
+        <w:rPr>
+          <w:lang w:val="en-US"/>
+        </w:rPr>
+      </w:pPr>
+      <w:r>
+        <w:rPr>
+          <w:lang w:val="en-US"/>
+        </w:rPr>
+        <w:t>RTX 2070</w:t>
+      </w:r>
+    </w:p>
+    <w:p>
+      <w:pPr>
+        <w:pStyle w:val="ListParagraph"/>
+        <w:numPr>
+          <w:ilvl w:val="1"/>
+          <w:numId w:val="5"/>
+        </w:numPr>
+        <w:rPr>
+          <w:lang w:val="en-US"/>
+        </w:rPr>
+      </w:pPr>
+      <w:r>
+        <w:rPr>
+          <w:lang w:val="en-US"/>
+        </w:rPr>
+        <w:t>16GB</w:t>
+      </w:r>
+    </w:p>
+    <w:p>
+      <w:pPr>
+        <w:pStyle w:val="ListParagraph"/>
+        <w:numPr>
+          <w:ilvl w:val="1"/>
+          <w:numId w:val="5"/>
+        </w:numPr>
+        <w:rPr>
+          <w:lang w:val="en-US"/>
+        </w:rPr>
+      </w:pPr>
+      <w:r>
+        <w:rPr>
+          <w:lang w:val="en-US"/>
+        </w:rPr>
+        <w:t>Windows 11</w:t>
       </w:r>
     </w:p>
     <w:p>
@@ -145,35 +262,7 @@
         <w:rPr>
           <w:lang w:val="en-US"/>
         </w:rPr>
-        <w:t xml:space="preserve">I am not using HDRP, the mentioned asset pack threw shader errors when I tried upgrading its materials. Still </w:t>
-      </w:r>
-      <w:proofErr w:type="gramStart"/>
-      <w:r>
-        <w:rPr>
-          <w:lang w:val="en-US"/>
-        </w:rPr>
-        <w:t>have to</w:t>
-      </w:r>
-      <w:proofErr w:type="gramEnd"/>
-      <w:r>
-        <w:rPr>
-          <w:lang w:val="en-US"/>
-        </w:rPr>
-        <w:t xml:space="preserve"> try URP. </w:t>
-      </w:r>
-      <w:proofErr w:type="gramStart"/>
-      <w:r>
-        <w:rPr>
-          <w:lang w:val="en-US"/>
-        </w:rPr>
-        <w:t>It’s</w:t>
-      </w:r>
-      <w:proofErr w:type="gramEnd"/>
-      <w:r>
-        <w:rPr>
-          <w:lang w:val="en-US"/>
-        </w:rPr>
-        <w:t xml:space="preserve"> fine if either </w:t>
+        <w:t xml:space="preserve">I am not using HDRP, the mentioned asset pack threw shader errors when I tried upgrading its materials. Still have to try URP. It’s fine if either </w:t>
       </w:r>
       <w:r>
         <w:rPr>
@@ -200,12 +289,104 @@
         </w:rPr>
         <w:t xml:space="preserve"> priority in this case.</w:t>
       </w:r>
+    </w:p>
+    <w:p>
+      <w:pPr>
+        <w:pStyle w:val="ListParagraph"/>
+        <w:numPr>
+          <w:ilvl w:val="0"/>
+          <w:numId w:val="5"/>
+        </w:numPr>
+        <w:rPr>
+          <w:lang w:val="en-US"/>
+        </w:rPr>
+      </w:pPr>
+      <w:r>
+        <w:rPr>
+          <w:lang w:val="en-US"/>
+        </w:rPr>
+        <w:t xml:space="preserve">For these tests, when I mention “performance”, I always mean: </w:t>
+      </w:r>
+    </w:p>
+    <w:p>
+      <w:pPr>
+        <w:pStyle w:val="ListParagraph"/>
+        <w:numPr>
+          <w:ilvl w:val="1"/>
+          <w:numId w:val="5"/>
+        </w:numPr>
+        <w:rPr>
+          <w:lang w:val="en-US"/>
+        </w:rPr>
+      </w:pPr>
+      <w:r>
+        <w:rPr>
+          <w:lang w:val="en-US"/>
+        </w:rPr>
+        <w:t>Average FPS over a constant span of time</w:t>
+      </w:r>
+      <w:r>
+        <w:rPr>
+          <w:lang w:val="en-US"/>
+        </w:rPr>
+        <w:t xml:space="preserve"> </w:t>
+      </w:r>
+      <w:r>
+        <w:rPr>
+          <w:lang w:val="en-US"/>
+        </w:rPr>
+        <w:t>(can be converted to average milliseconds per frame)</w:t>
+      </w:r>
+      <w:r>
+        <w:rPr>
+          <w:lang w:val="en-US"/>
+        </w:rPr>
+        <w:t>.</w:t>
+      </w:r>
+    </w:p>
+    <w:p>
+      <w:pPr>
+        <w:pStyle w:val="ListParagraph"/>
+        <w:numPr>
+          <w:ilvl w:val="1"/>
+          <w:numId w:val="5"/>
+        </w:numPr>
+        <w:rPr>
+          <w:lang w:val="en-US"/>
+        </w:rPr>
+      </w:pPr>
+      <w:r>
+        <w:rPr>
+          <w:lang w:val="en-US"/>
+        </w:rPr>
+        <w:t>Amount</w:t>
+      </w:r>
+      <w:r>
+        <w:rPr>
+          <w:lang w:val="en-US"/>
+        </w:rPr>
+        <w:t xml:space="preserve"> &amp; </w:t>
+      </w:r>
+      <w:r>
+        <w:rPr>
+          <w:lang w:val="en-US"/>
+        </w:rPr>
+        <w:t>intensity of lag spikes.</w:t>
+      </w:r>
+    </w:p>
+    <w:p>
+      <w:pPr>
+        <w:rPr>
+          <w:lang w:val="en-US"/>
+        </w:rPr>
+      </w:pPr>
     </w:p>
     <w:p>
       <w:pPr>
         <w:rPr>
           <w:sz w:val="24"/>
           <w:szCs w:val="24"/>
+          <w:u w:val="single"/>
           <w:lang w:val="en-US"/>
         </w:rPr>
       </w:pPr>
@@ -213,6 +394,7 @@
         <w:rPr>
           <w:sz w:val="24"/>
           <w:szCs w:val="24"/>
+          <w:u w:val="single"/>
           <w:lang w:val="en-US"/>
         </w:rPr>
         <w:t>Testing setup</w:t>
@@ -221,6 +403,7 @@
         <w:rPr>
           <w:sz w:val="24"/>
           <w:szCs w:val="24"/>
+          <w:u w:val="single"/>
           <w:lang w:val="en-US"/>
         </w:rPr>
         <w:t>/steps</w:t>
@@ -229,6 +412,7 @@
         <w:rPr>
           <w:sz w:val="24"/>
           <w:szCs w:val="24"/>
+          <w:u w:val="single"/>
           <w:lang w:val="en-US"/>
         </w:rPr>
         <w:t>:</w:t>
@@ -315,21 +499,7 @@
         <w:rPr>
           <w:lang w:val="en-US"/>
         </w:rPr>
-        <w:t xml:space="preserve">re the variables </w:t>
-      </w:r>
-      <w:proofErr w:type="gramStart"/>
-      <w:r>
-        <w:rPr>
-          <w:lang w:val="en-US"/>
-        </w:rPr>
-        <w:t>I’m</w:t>
-      </w:r>
-      <w:proofErr w:type="gramEnd"/>
-      <w:r>
-        <w:rPr>
-          <w:lang w:val="en-US"/>
-        </w:rPr>
-        <w:t xml:space="preserve"> going to test?)</w:t>
+        <w:t>re the variables I’m going to test?)</w:t>
       </w:r>
     </w:p>
     <w:p>
@@ -413,6 +583,48 @@
     <w:p>
       <w:pPr>
         <w:rPr>
+          <w:lang w:val="en-US"/>
+        </w:rPr>
+      </w:pPr>
+    </w:p>
+    <w:p>
+      <w:pPr>
+        <w:rPr>
+          <w:lang w:val="en-US"/>
+        </w:rPr>
+      </w:pPr>
+    </w:p>
+    <w:p>
+      <w:pPr>
+        <w:rPr>
+          <w:lang w:val="en-US"/>
+        </w:rPr>
+      </w:pPr>
+    </w:p>
+    <w:p>
+      <w:pPr>
+        <w:rPr>
+          <w:lang w:val="en-US"/>
+        </w:rPr>
+      </w:pPr>
+    </w:p>
+    <w:p>
+      <w:pPr>
+        <w:rPr>
+          <w:lang w:val="en-US"/>
+        </w:rPr>
+      </w:pPr>
+    </w:p>
+    <w:p>
+      <w:pPr>
+        <w:rPr>
+          <w:lang w:val="en-US"/>
+        </w:rPr>
+      </w:pPr>
+    </w:p>
+    <w:p>
+      <w:pPr>
+        <w:rPr>
           <w:b/>
           <w:bCs/>
           <w:sz w:val="32"/>
@@ -428,6 +640,7 @@
           <w:szCs w:val="32"/>
           <w:lang w:val="en-US"/>
         </w:rPr>
+        <w:lastRenderedPageBreak/>
         <w:t>Researched optimization techniques:</w:t>
       </w:r>
     </w:p>
@@ -489,6 +702,7 @@
           <w:id w:val="1731810411"/>
           <w:citation/>
         </w:sdtPr>
+        <w:sdtEndPr/>
         <w:sdtContent>
           <w:r>
             <w:rPr>
@@ -526,6 +740,536 @@
     </w:p>
     <w:p>
       <w:pPr>
+        <w:pStyle w:val="ListParagraph"/>
+        <w:numPr>
+          <w:ilvl w:val="0"/>
+          <w:numId w:val="6"/>
+        </w:numPr>
+        <w:rPr>
+          <w:b/>
+          <w:bCs/>
+          <w:lang w:val="en-US"/>
+        </w:rPr>
+      </w:pPr>
+      <w:r>
+        <w:rPr>
+          <w:b/>
+          <w:bCs/>
+          <w:lang w:val="en-US"/>
+        </w:rPr>
+        <w:t>Test description</w:t>
+      </w:r>
+    </w:p>
+    <w:p>
+      <w:pPr>
+        <w:pStyle w:val="ListParagraph"/>
+        <w:rPr>
+          <w:lang w:val="en-US"/>
+        </w:rPr>
+      </w:pPr>
+      <w:r>
+        <w:rPr>
+          <w:lang w:val="en-US"/>
+        </w:rPr>
+        <w:t>Perform 3 tests</w:t>
+      </w:r>
+      <w:r>
+        <w:rPr>
+          <w:lang w:val="en-US"/>
+        </w:rPr>
+        <w:t>. Check if performance increases &amp; if objects that should(n’t) be rendered do get or do not get rendered</w:t>
+      </w:r>
+      <w:r>
+        <w:rPr>
+          <w:lang w:val="en-US"/>
+        </w:rPr>
+        <w:t xml:space="preserve">. </w:t>
+      </w:r>
+    </w:p>
+    <w:p>
+      <w:pPr>
+        <w:pStyle w:val="ListParagraph"/>
+        <w:rPr>
+          <w:lang w:val="en-US"/>
+        </w:rPr>
+      </w:pPr>
+      <w:r>
+        <w:rPr>
+          <w:lang w:val="en-US"/>
+        </w:rPr>
+        <w:t>Tests:</w:t>
+      </w:r>
+    </w:p>
+    <w:p>
+      <w:pPr>
+        <w:pStyle w:val="ListParagraph"/>
+        <w:numPr>
+          <w:ilvl w:val="0"/>
+          <w:numId w:val="7"/>
+        </w:numPr>
+        <w:rPr>
+          <w:lang w:val="en-US"/>
+        </w:rPr>
+      </w:pPr>
+      <w:r>
+        <w:rPr>
+          <w:lang w:val="en-US"/>
+        </w:rPr>
+        <w:t>Occlusion culling disabled</w:t>
+      </w:r>
+    </w:p>
+    <w:p>
+      <w:pPr>
+        <w:pStyle w:val="ListParagraph"/>
+        <w:numPr>
+          <w:ilvl w:val="0"/>
+          <w:numId w:val="7"/>
+        </w:numPr>
+        <w:rPr>
+          <w:lang w:val="en-US"/>
+        </w:rPr>
+      </w:pPr>
+      <w:r>
+        <w:rPr>
+          <w:lang w:val="en-US"/>
+        </w:rPr>
+        <w:t>Occlusion culling enabled with “starting voxel” size.</w:t>
+      </w:r>
+    </w:p>
+    <w:p>
+      <w:pPr>
+        <w:pStyle w:val="ListParagraph"/>
+        <w:numPr>
+          <w:ilvl w:val="0"/>
+          <w:numId w:val="7"/>
+        </w:numPr>
+        <w:rPr>
+          <w:lang w:val="en-US"/>
+        </w:rPr>
+      </w:pPr>
+      <w:r>
+        <w:rPr>
+          <w:lang w:val="en-US"/>
+        </w:rPr>
+        <w:t>Occlusion culling enabled with smaller “voxel” size.</w:t>
+      </w:r>
+    </w:p>
+    <w:p>
+      <w:pPr>
+        <w:pStyle w:val="ListParagraph"/>
+        <w:ind w:left="1080"/>
+        <w:rPr>
+          <w:lang w:val="en-US"/>
+        </w:rPr>
+      </w:pPr>
+    </w:p>
+    <w:p>
+      <w:pPr>
+        <w:pStyle w:val="ListParagraph"/>
+        <w:numPr>
+          <w:ilvl w:val="0"/>
+          <w:numId w:val="6"/>
+        </w:numPr>
+        <w:rPr>
+          <w:b/>
+          <w:bCs/>
+          <w:lang w:val="en-US"/>
+        </w:rPr>
+      </w:pPr>
+      <w:r>
+        <w:rPr>
+          <w:b/>
+          <w:bCs/>
+          <w:lang w:val="en-US"/>
+        </w:rPr>
+        <w:t>Assumptions and pre-conditions</w:t>
+      </w:r>
+    </w:p>
+    <w:p>
+      <w:pPr>
+        <w:pStyle w:val="ListParagraph"/>
+        <w:rPr>
+          <w:lang w:val="en-US"/>
+        </w:rPr>
+      </w:pPr>
+      <w:r>
+        <w:rPr>
+          <w:lang w:val="en-US"/>
+        </w:rPr>
+        <w:t>A script is attached to the player (so including the camera). It moves the player forward with a constant speed, for a constant amount of time.</w:t>
+      </w:r>
+    </w:p>
+    <w:p>
+      <w:pPr>
+        <w:ind w:left="720"/>
+        <w:rPr>
+          <w:lang w:val="en-US"/>
+        </w:rPr>
+      </w:pPr>
+      <w:r>
+        <w:rPr>
+          <w:color w:val="4472C4" w:themeColor="accent1"/>
+          <w:lang w:val="en-US"/>
+        </w:rPr>
+        <w:t xml:space="preserve">Speed </w:t>
+      </w:r>
+      <w:r>
+        <w:rPr>
+          <w:lang w:val="en-US"/>
+        </w:rPr>
+        <w:t>= 1 unit/s</w:t>
+      </w:r>
+    </w:p>
+    <w:p>
+      <w:pPr>
+        <w:pStyle w:val="ListParagraph"/>
+        <w:rPr>
+          <w:lang w:val="en-US"/>
+        </w:rPr>
+      </w:pPr>
+      <w:r>
+        <w:rPr>
+          <w:color w:val="FF0000"/>
+          <w:lang w:val="en-US"/>
+        </w:rPr>
+        <w:t xml:space="preserve">Time </w:t>
+      </w:r>
+      <w:r>
+        <w:rPr>
+          <w:lang w:val="en-US"/>
+        </w:rPr>
+        <w:t>= 10 seconds</w:t>
+      </w:r>
+    </w:p>
+    <w:p>
+      <w:pPr>
+        <w:rPr>
+          <w:lang w:val="en-US"/>
+        </w:rPr>
+      </w:pPr>
+      <w:r>
+        <w:rPr>
+          <w:lang w:val="en-US"/>
+        </w:rPr>
+        <w:tab/>
+        <w:t>As with all tests, it’s run in a build.</w:t>
+      </w:r>
+    </w:p>
+    <w:p>
+      <w:pPr>
+        <w:pStyle w:val="ListParagraph"/>
+        <w:numPr>
+          <w:ilvl w:val="0"/>
+          <w:numId w:val="6"/>
+        </w:numPr>
+        <w:rPr>
+          <w:b/>
+          <w:bCs/>
+          <w:lang w:val="en-US"/>
+        </w:rPr>
+      </w:pPr>
+      <w:r>
+        <w:rPr>
+          <w:b/>
+          <w:bCs/>
+          <w:lang w:val="en-US"/>
+        </w:rPr>
+        <w:t>Test data (what are the variables I’m going to test?)</w:t>
+      </w:r>
+    </w:p>
+    <w:p>
+      <w:pPr>
+        <w:ind w:left="720"/>
+        <w:rPr>
+          <w:lang w:val="en-US"/>
+        </w:rPr>
+      </w:pPr>
+      <w:r>
+        <w:rPr>
+          <w:lang w:val="en-US"/>
+        </w:rPr>
+        <w:t>The performance</w:t>
+      </w:r>
+      <w:r>
+        <w:rPr>
+          <w:lang w:val="en-US"/>
+        </w:rPr>
+        <w:t xml:space="preserve"> (average fps, lag spikes)</w:t>
+      </w:r>
+      <w:r>
+        <w:rPr>
+          <w:lang w:val="en-US"/>
+        </w:rPr>
+        <w:t xml:space="preserve"> of the game, using different occlusion culling parameters.</w:t>
+      </w:r>
+    </w:p>
+    <w:p>
+      <w:pPr>
+        <w:pStyle w:val="ListParagraph"/>
+        <w:numPr>
+          <w:ilvl w:val="0"/>
+          <w:numId w:val="6"/>
+        </w:numPr>
+        <w:rPr>
+          <w:lang w:val="en-US"/>
+        </w:rPr>
+      </w:pPr>
+      <w:r>
+        <w:rPr>
+          <w:lang w:val="en-US"/>
+        </w:rPr>
+        <w:t>Steps to be executed</w:t>
+      </w:r>
+    </w:p>
+    <w:p>
+      <w:pPr>
+        <w:pStyle w:val="ListParagraph"/>
+        <w:numPr>
+          <w:ilvl w:val="0"/>
+          <w:numId w:val="8"/>
+        </w:numPr>
+        <w:rPr>
+          <w:lang w:val="en-US"/>
+        </w:rPr>
+      </w:pPr>
+      <w:r>
+        <w:rPr>
+          <w:lang w:val="en-US"/>
+        </w:rPr>
+        <w:t>Build a new version of the game, changing only parameters of occlusion culling, depending on the index of this test (0 = no culling, 1 = some culling, 2 = full culling).</w:t>
+      </w:r>
+    </w:p>
+    <w:p>
+      <w:pPr>
+        <w:pStyle w:val="ListParagraph"/>
+        <w:numPr>
+          <w:ilvl w:val="0"/>
+          <w:numId w:val="8"/>
+        </w:numPr>
+        <w:rPr>
+          <w:lang w:val="en-US"/>
+        </w:rPr>
+      </w:pPr>
+      <w:r>
+        <w:rPr>
+          <w:lang w:val="en-US"/>
+        </w:rPr>
+        <w:t>Open the independent profiler</w:t>
+      </w:r>
+    </w:p>
+    <w:p>
+      <w:pPr>
+        <w:pStyle w:val="ListParagraph"/>
+        <w:numPr>
+          <w:ilvl w:val="0"/>
+          <w:numId w:val="8"/>
+        </w:numPr>
+        <w:rPr>
+          <w:lang w:val="en-US"/>
+        </w:rPr>
+      </w:pPr>
+      <w:r>
+        <w:rPr>
+          <w:lang w:val="en-US"/>
+        </w:rPr>
+        <w:t>Run the application</w:t>
+      </w:r>
+    </w:p>
+    <w:p>
+      <w:pPr>
+        <w:pStyle w:val="ListParagraph"/>
+        <w:numPr>
+          <w:ilvl w:val="0"/>
+          <w:numId w:val="8"/>
+        </w:numPr>
+        <w:rPr>
+          <w:lang w:val="en-US"/>
+        </w:rPr>
+      </w:pPr>
+      <w:r>
+        <w:rPr>
+          <w:lang w:val="en-US"/>
+        </w:rPr>
+        <w:t xml:space="preserve">Application terminates automatically after </w:t>
+      </w:r>
+      <w:r>
+        <w:rPr>
+          <w:color w:val="FF0000"/>
+          <w:lang w:val="en-US"/>
+        </w:rPr>
+        <w:t>Time</w:t>
+      </w:r>
+      <w:r>
+        <w:rPr>
+          <w:lang w:val="en-US"/>
+        </w:rPr>
+        <w:t>.</w:t>
+      </w:r>
+    </w:p>
+    <w:p>
+      <w:pPr>
+        <w:pStyle w:val="ListParagraph"/>
+        <w:numPr>
+          <w:ilvl w:val="0"/>
+          <w:numId w:val="8"/>
+        </w:numPr>
+        <w:rPr>
+          <w:lang w:val="en-US"/>
+        </w:rPr>
+      </w:pPr>
+      <w:r>
+        <w:rPr>
+          <w:lang w:val="en-US"/>
+        </w:rPr>
+        <w:t>Save the profiler data. Possibly screenshot relevant information for this document.</w:t>
+      </w:r>
+    </w:p>
+    <w:p>
+      <w:pPr>
+        <w:pStyle w:val="ListParagraph"/>
+        <w:ind w:left="1080"/>
+        <w:rPr>
+          <w:lang w:val="en-US"/>
+        </w:rPr>
+      </w:pPr>
+    </w:p>
+    <w:p>
+      <w:pPr>
+        <w:pStyle w:val="ListParagraph"/>
+        <w:numPr>
+          <w:ilvl w:val="0"/>
+          <w:numId w:val="6"/>
+        </w:numPr>
+        <w:rPr>
+          <w:lang w:val="en-US"/>
+        </w:rPr>
+      </w:pPr>
+      <w:r>
+        <w:rPr>
+          <w:lang w:val="en-US"/>
+        </w:rPr>
+        <w:t>Expected result</w:t>
+      </w:r>
+    </w:p>
+    <w:p>
+      <w:pPr>
+        <w:pStyle w:val="ListParagraph"/>
+        <w:rPr>
+          <w:lang w:val="en-US"/>
+        </w:rPr>
+      </w:pPr>
+      <w:r>
+        <w:rPr>
+          <w:lang w:val="en-US"/>
+        </w:rPr>
+        <w:t>Best performance with full culling (test 3 out of 3)</w:t>
+      </w:r>
+    </w:p>
+    <w:p>
+      <w:pPr>
+        <w:pStyle w:val="ListParagraph"/>
+        <w:rPr>
+          <w:lang w:val="en-US"/>
+        </w:rPr>
+      </w:pPr>
+    </w:p>
+    <w:p>
+      <w:pPr>
+        <w:pStyle w:val="ListParagraph"/>
+        <w:numPr>
+          <w:ilvl w:val="0"/>
+          <w:numId w:val="6"/>
+        </w:numPr>
+        <w:rPr>
+          <w:lang w:val="en-US"/>
+        </w:rPr>
+      </w:pPr>
+      <w:r>
+        <w:rPr>
+          <w:lang w:val="en-US"/>
+        </w:rPr>
+        <w:t>Actual resul</w:t>
+      </w:r>
+      <w:r>
+        <w:rPr>
+          <w:lang w:val="en-US"/>
+        </w:rPr>
+        <w:t>t</w:t>
+      </w:r>
+    </w:p>
+    <w:p>
+      <w:pPr>
+        <w:pStyle w:val="ListParagraph"/>
+        <w:rPr>
+          <w:lang w:val="en-US"/>
+        </w:rPr>
+      </w:pPr>
+      <w:r>
+        <w:rPr>
+          <w:lang w:val="en-US"/>
+        </w:rPr>
+        <w:t>TBD</w:t>
+      </w:r>
+      <w:r>
+        <w:rPr>
+          <w:lang w:val="en-US"/>
+        </w:rPr>
+        <w:br/>
+      </w:r>
+    </w:p>
+    <w:p>
+      <w:pPr>
+        <w:pStyle w:val="ListParagraph"/>
+        <w:numPr>
+          <w:ilvl w:val="0"/>
+          <w:numId w:val="6"/>
+        </w:numPr>
+        <w:rPr>
+          <w:lang w:val="en-US"/>
+        </w:rPr>
+      </w:pPr>
+      <w:r>
+        <w:rPr>
+          <w:lang w:val="en-US"/>
+        </w:rPr>
+        <w:t>Pass/fail (implement or not implement this specific optimization?)</w:t>
+      </w:r>
+    </w:p>
+    <w:p>
+      <w:pPr>
+        <w:pStyle w:val="ListParagraph"/>
+        <w:rPr>
+          <w:lang w:val="en-US"/>
+        </w:rPr>
+      </w:pPr>
+      <w:r>
+        <w:rPr>
+          <w:lang w:val="en-US"/>
+        </w:rPr>
+        <w:t>Does performance get better, at all?</w:t>
+      </w:r>
+      <w:r>
+        <w:rPr>
+          <w:lang w:val="en-US"/>
+        </w:rPr>
+        <w:t xml:space="preserve"> If not, test failed (no optimization </w:t>
+      </w:r>
+      <w:r>
+        <w:rPr>
+          <w:lang w:val="en-US"/>
+        </w:rPr>
+        <w:t>possible)</w:t>
+      </w:r>
+    </w:p>
+    <w:p>
+      <w:pPr>
+        <w:rPr>
+          <w:lang w:val="en-US"/>
+        </w:rPr>
+      </w:pPr>
+    </w:p>
+    <w:p>
+      <w:pPr>
         <w:rPr>
           <w:sz w:val="28"/>
           <w:szCs w:val="28"/>
@@ -540,6 +1284,7 @@
           <w:u w:val="single"/>
           <w:lang w:val="en-US"/>
         </w:rPr>
+        <w:lastRenderedPageBreak/>
         <w:t>Object pooling</w:t>
       </w:r>
     </w:p>
@@ -548,21 +1293,7 @@
         <w:rPr>
           <w:lang w:val="en-US"/>
         </w:rPr>
-        <w:t xml:space="preserve">“Object pooling is where you pre-instantiate all the objects </w:t>
-      </w:r>
-      <w:proofErr w:type="gramStart"/>
-      <w:r>
-        <w:rPr>
-          <w:lang w:val="en-US"/>
-        </w:rPr>
-        <w:t>you’ll</w:t>
-      </w:r>
-      <w:proofErr w:type="gramEnd"/>
-      <w:r>
-        <w:rPr>
-          <w:lang w:val="en-US"/>
-        </w:rPr>
-        <w:t xml:space="preserve"> need at any specific moment before gameplay – for instance, during a loading screen. Instead of creating new objects and destroying old ones during gameplay, your game reuses objects from a “pool”.</w:t>
+        <w:t>“Object pooling is where you pre-instantiate all the objects you’ll need at any specific moment before gameplay – for instance, during a loading screen. Instead of creating new objects and destroying old ones during gameplay, your game reuses objects from a “pool”.</w:t>
       </w:r>
       <w:r>
         <w:rPr>
@@ -578,6 +1309,7 @@
           <w:id w:val="1105855572"/>
           <w:citation/>
         </w:sdtPr>
+        <w:sdtEndPr/>
         <w:sdtContent>
           <w:r>
             <w:rPr>
@@ -658,6 +1390,7 @@
           <w:id w:val="1439110768"/>
           <w:citation/>
         </w:sdtPr>
+        <w:sdtEndPr/>
         <w:sdtContent>
           <w:r>
             <w:rPr>
@@ -709,59 +1442,444 @@
           <w:u w:val="single"/>
           <w:lang w:val="en-US"/>
         </w:rPr>
-        <w:t>Baked lighting vs real-time lighting</w:t>
-      </w:r>
-      <w:r>
+        <w:t>Static Batching</w:t>
+      </w:r>
+    </w:p>
+    <w:p>
+      <w:pPr>
+        <w:pStyle w:val="NormalWeb"/>
+        <w:spacing w:before="0" w:beforeAutospacing="0" w:after="225" w:afterAutospacing="0"/>
+        <w:rPr>
+          <w:rFonts w:asciiTheme="minorHAnsi" w:hAnsiTheme="minorHAnsi" w:cstheme="minorHAnsi"/>
+          <w:sz w:val="22"/>
+          <w:szCs w:val="22"/>
+        </w:rPr>
+      </w:pPr>
+      <w:r>
+        <w:rPr>
+          <w:rFonts w:asciiTheme="minorHAnsi" w:hAnsiTheme="minorHAnsi" w:cstheme="minorHAnsi"/>
+          <w:sz w:val="22"/>
+          <w:szCs w:val="22"/>
+        </w:rPr>
+        <w:t>“</w:t>
+      </w:r>
+      <w:r>
+        <w:rPr>
+          <w:rFonts w:asciiTheme="minorHAnsi" w:hAnsiTheme="minorHAnsi" w:cstheme="minorHAnsi"/>
+          <w:sz w:val="22"/>
+          <w:szCs w:val="22"/>
+        </w:rPr>
+        <w:t>Static batching is a </w:t>
+      </w:r>
+      <w:hyperlink r:id="rId8" w:history="1">
+        <w:r>
+          <w:rPr>
+            <w:rStyle w:val="Hyperlink"/>
+            <w:rFonts w:asciiTheme="minorHAnsi" w:hAnsiTheme="minorHAnsi" w:cstheme="minorHAnsi"/>
+            <w:color w:val="auto"/>
+            <w:sz w:val="22"/>
+            <w:szCs w:val="22"/>
+            <w:u w:val="none"/>
+          </w:rPr>
+          <w:t>draw call batching</w:t>
+        </w:r>
+      </w:hyperlink>
+      <w:r>
+        <w:rPr>
+          <w:rFonts w:asciiTheme="minorHAnsi" w:hAnsiTheme="minorHAnsi" w:cstheme="minorHAnsi"/>
+          <w:sz w:val="22"/>
+          <w:szCs w:val="22"/>
+        </w:rPr>
+        <w:t> method that combines meshes that don’t move to reduce </w:t>
+      </w:r>
+      <w:hyperlink r:id="rId9" w:history="1">
+        <w:r>
+          <w:rPr>
+            <w:rStyle w:val="Hyperlink"/>
+            <w:rFonts w:asciiTheme="minorHAnsi" w:hAnsiTheme="minorHAnsi" w:cstheme="minorHAnsi"/>
+            <w:color w:val="auto"/>
+            <w:sz w:val="22"/>
+            <w:szCs w:val="22"/>
+            <w:u w:val="none"/>
+          </w:rPr>
+          <w:t>draw calls</w:t>
+        </w:r>
+      </w:hyperlink>
+      <w:r>
+        <w:rPr>
+          <w:rFonts w:asciiTheme="minorHAnsi" w:hAnsiTheme="minorHAnsi" w:cstheme="minorHAnsi"/>
+          <w:sz w:val="22"/>
+          <w:szCs w:val="22"/>
+        </w:rPr>
+        <w:t>. It transforms the combined meshes into world space and builds one shared vertex and index buffer for them. Then, for visible meshes, Unity performs a series of simple draw calls, with almost no state changes between each one. </w:t>
+      </w:r>
+      <w:r>
+        <w:rPr>
+          <w:rStyle w:val="Strong"/>
+          <w:rFonts w:asciiTheme="minorHAnsi" w:hAnsiTheme="minorHAnsi" w:cstheme="minorHAnsi"/>
+          <w:b w:val="0"/>
+          <w:bCs w:val="0"/>
+          <w:sz w:val="22"/>
+          <w:szCs w:val="22"/>
+        </w:rPr>
+        <w:t>Static batching</w:t>
+      </w:r>
+      <w:r>
+        <w:rPr>
+          <w:rFonts w:asciiTheme="minorHAnsi" w:hAnsiTheme="minorHAnsi" w:cstheme="minorHAnsi"/>
+          <w:sz w:val="22"/>
+          <w:szCs w:val="22"/>
+          <w:shd w:val="clear" w:color="auto" w:fill="CCCCCC"/>
+        </w:rPr>
+        <w:t xml:space="preserve"> </w:t>
+      </w:r>
+      <w:r>
+        <w:rPr>
+          <w:rFonts w:asciiTheme="minorHAnsi" w:hAnsiTheme="minorHAnsi" w:cstheme="minorHAnsi"/>
+          <w:sz w:val="22"/>
+          <w:szCs w:val="22"/>
+        </w:rPr>
+        <w:t>doesn’t reduce the number of draw calls but instead reduces the number of render state changes between them.</w:t>
+      </w:r>
+    </w:p>
+    <w:p>
+      <w:pPr>
+        <w:pStyle w:val="NormalWeb"/>
+        <w:spacing w:before="0" w:beforeAutospacing="0" w:after="225" w:afterAutospacing="0"/>
+        <w:rPr>
+          <w:rFonts w:asciiTheme="minorHAnsi" w:hAnsiTheme="minorHAnsi" w:cstheme="minorHAnsi"/>
+          <w:sz w:val="22"/>
+          <w:szCs w:val="22"/>
+        </w:rPr>
+      </w:pPr>
+      <w:r>
+        <w:rPr>
+          <w:rFonts w:asciiTheme="minorHAnsi" w:hAnsiTheme="minorHAnsi" w:cstheme="minorHAnsi"/>
+          <w:sz w:val="22"/>
+          <w:szCs w:val="22"/>
+        </w:rPr>
+        <w:t>Static batching is more efficient than </w:t>
+      </w:r>
+      <w:hyperlink r:id="rId10" w:history="1">
+        <w:r>
+          <w:rPr>
+            <w:rStyle w:val="Hyperlink"/>
+            <w:rFonts w:asciiTheme="minorHAnsi" w:hAnsiTheme="minorHAnsi" w:cstheme="minorHAnsi"/>
+            <w:color w:val="auto"/>
+            <w:sz w:val="22"/>
+            <w:szCs w:val="22"/>
+            <w:u w:val="none"/>
+          </w:rPr>
+          <w:t>dynamic batching</w:t>
+        </w:r>
+      </w:hyperlink>
+      <w:r>
+        <w:rPr>
+          <w:rFonts w:asciiTheme="minorHAnsi" w:hAnsiTheme="minorHAnsi" w:cstheme="minorHAnsi"/>
+          <w:sz w:val="22"/>
+          <w:szCs w:val="22"/>
+          <w:shd w:val="clear" w:color="auto" w:fill="CCCCCC"/>
+        </w:rPr>
+        <w:t xml:space="preserve"> </w:t>
+      </w:r>
+      <w:r>
+        <w:rPr>
+          <w:rFonts w:asciiTheme="minorHAnsi" w:hAnsiTheme="minorHAnsi" w:cstheme="minorHAnsi"/>
+          <w:sz w:val="22"/>
+          <w:szCs w:val="22"/>
+        </w:rPr>
+        <w:t>because static batching doesn’t transform vertices on the CPU.</w:t>
+      </w:r>
+      <w:r>
+        <w:rPr>
+          <w:rFonts w:asciiTheme="minorHAnsi" w:hAnsiTheme="minorHAnsi" w:cstheme="minorHAnsi"/>
+          <w:sz w:val="22"/>
+          <w:szCs w:val="22"/>
+        </w:rPr>
+        <w:t>”</w:t>
+      </w:r>
+      <w:r>
+        <w:rPr>
+          <w:rFonts w:asciiTheme="minorHAnsi" w:hAnsiTheme="minorHAnsi" w:cstheme="minorHAnsi"/>
+          <w:sz w:val="22"/>
+          <w:szCs w:val="22"/>
+        </w:rPr>
+        <w:t xml:space="preserve"> </w:t>
+      </w:r>
+      <w:sdt>
+        <w:sdtPr>
+          <w:rPr>
+            <w:rFonts w:asciiTheme="minorHAnsi" w:hAnsiTheme="minorHAnsi" w:cstheme="minorHAnsi"/>
+            <w:sz w:val="22"/>
+            <w:szCs w:val="22"/>
+          </w:rPr>
+          <w:id w:val="1115402101"/>
+          <w:citation/>
+        </w:sdtPr>
+        <w:sdtContent>
+          <w:r>
+            <w:rPr>
+              <w:rFonts w:asciiTheme="minorHAnsi" w:hAnsiTheme="minorHAnsi" w:cstheme="minorHAnsi"/>
+              <w:sz w:val="22"/>
+              <w:szCs w:val="22"/>
+            </w:rPr>
+            <w:fldChar w:fldCharType="begin"/>
+          </w:r>
+          <w:r>
+            <w:rPr>
+              <w:rFonts w:asciiTheme="minorHAnsi" w:hAnsiTheme="minorHAnsi" w:cstheme="minorHAnsi"/>
+              <w:sz w:val="22"/>
+              <w:szCs w:val="22"/>
+              <w:lang w:val="en-US"/>
+            </w:rPr>
+            <w:instrText xml:space="preserve"> CITATION Uni221 \l 1033 </w:instrText>
+          </w:r>
+          <w:r>
+            <w:rPr>
+              <w:rFonts w:asciiTheme="minorHAnsi" w:hAnsiTheme="minorHAnsi" w:cstheme="minorHAnsi"/>
+              <w:sz w:val="22"/>
+              <w:szCs w:val="22"/>
+            </w:rPr>
+            <w:fldChar w:fldCharType="separate"/>
+          </w:r>
+          <w:r>
+            <w:rPr>
+              <w:rFonts w:asciiTheme="minorHAnsi" w:hAnsiTheme="minorHAnsi" w:cstheme="minorHAnsi"/>
+              <w:noProof/>
+              <w:sz w:val="22"/>
+              <w:szCs w:val="22"/>
+              <w:lang w:val="en-US"/>
+            </w:rPr>
+            <w:t>(Unity, 2022)</w:t>
+          </w:r>
+          <w:r>
+            <w:rPr>
+              <w:rFonts w:asciiTheme="minorHAnsi" w:hAnsiTheme="minorHAnsi" w:cstheme="minorHAnsi"/>
+              <w:sz w:val="22"/>
+              <w:szCs w:val="22"/>
+            </w:rPr>
+            <w:fldChar w:fldCharType="end"/>
+          </w:r>
+        </w:sdtContent>
+      </w:sdt>
+    </w:p>
+    <w:p>
+      <w:pPr>
         <w:rPr>
           <w:sz w:val="28"/>
           <w:szCs w:val="28"/>
           <w:u w:val="single"/>
           <w:lang w:val="en-US"/>
         </w:rPr>
-        <w:t xml:space="preserve"> vs mixed lighting</w:t>
-      </w:r>
-    </w:p>
-    <w:p>
-      <w:pPr>
-        <w:rPr>
-          <w:lang w:val="en-US"/>
-        </w:rPr>
-      </w:pPr>
-    </w:p>
-    <w:p>
-      <w:pPr>
-        <w:rPr>
-          <w:lang w:val="en-US"/>
-        </w:rPr>
-      </w:pPr>
-    </w:p>
-    <w:p>
-      <w:pPr>
-        <w:rPr>
-          <w:lang w:val="en-US"/>
-        </w:rPr>
-      </w:pPr>
-    </w:p>
-    <w:p>
-      <w:pPr>
-        <w:rPr>
-          <w:lang w:val="en-US"/>
-        </w:rPr>
-      </w:pPr>
-    </w:p>
-    <w:p>
-      <w:pPr>
-        <w:rPr>
-          <w:lang w:val="en-US"/>
-        </w:rPr>
-      </w:pPr>
-    </w:p>
-    <w:p>
-      <w:pPr>
-        <w:rPr>
-          <w:lang w:val="en-US"/>
-        </w:rPr>
-      </w:pPr>
+      </w:pPr>
+      <w:r>
+        <w:rPr>
+          <w:sz w:val="28"/>
+          <w:szCs w:val="28"/>
+          <w:u w:val="single"/>
+          <w:lang w:val="en-US"/>
+        </w:rPr>
+        <w:t>Graphics Quality Levels</w:t>
+      </w:r>
+    </w:p>
+    <w:p>
+      <w:pPr>
+        <w:rPr>
+          <w:rFonts w:cstheme="minorHAnsi"/>
+          <w:lang w:val="en-US"/>
+        </w:rPr>
+      </w:pPr>
+      <w:r>
+        <w:rPr>
+          <w:rFonts w:cstheme="minorHAnsi"/>
+        </w:rPr>
+        <w:t>“</w:t>
+      </w:r>
+      <w:r>
+        <w:rPr>
+          <w:rFonts w:cstheme="minorHAnsi"/>
+        </w:rPr>
+        <w:t>Unity allows you to set the level of graphical quality it attempts to render. Generally speaking, quality comes at the expense of framerate and so it may be best not to aim for the highest quality on mobile devices or older hardware since it tends to have a detrimental effect on gameplay.</w:t>
+      </w:r>
+      <w:r>
+        <w:rPr>
+          <w:rFonts w:cstheme="minorHAnsi"/>
+        </w:rPr>
+        <w:t xml:space="preserve">” </w:t>
+      </w:r>
+      <w:sdt>
+        <w:sdtPr>
+          <w:rPr>
+            <w:rFonts w:cstheme="minorHAnsi"/>
+          </w:rPr>
+          <w:id w:val="185417141"/>
+          <w:citation/>
+        </w:sdtPr>
+        <w:sdtContent>
+          <w:r>
+            <w:rPr>
+              <w:rFonts w:cstheme="minorHAnsi"/>
+            </w:rPr>
+            <w:fldChar w:fldCharType="begin"/>
+          </w:r>
+          <w:r>
+            <w:rPr>
+              <w:rFonts w:cstheme="minorHAnsi"/>
+              <w:lang w:val="en-US"/>
+            </w:rPr>
+            <w:instrText xml:space="preserve"> CITATION Uni17 \l 1033 </w:instrText>
+          </w:r>
+          <w:r>
+            <w:rPr>
+              <w:rFonts w:cstheme="minorHAnsi"/>
+            </w:rPr>
+            <w:fldChar w:fldCharType="separate"/>
+          </w:r>
+          <w:r>
+            <w:rPr>
+              <w:rFonts w:cstheme="minorHAnsi"/>
+              <w:noProof/>
+              <w:lang w:val="en-US"/>
+            </w:rPr>
+            <w:t>(Unity, 2017)</w:t>
+          </w:r>
+          <w:r>
+            <w:rPr>
+              <w:rFonts w:cstheme="minorHAnsi"/>
+            </w:rPr>
+            <w:fldChar w:fldCharType="end"/>
+          </w:r>
+        </w:sdtContent>
+      </w:sdt>
+    </w:p>
+    <w:p>
+      <w:pPr>
+        <w:rPr>
+          <w:sz w:val="28"/>
+          <w:szCs w:val="28"/>
+          <w:u w:val="single"/>
+          <w:lang w:val="en-US"/>
+        </w:rPr>
+      </w:pPr>
+      <w:r>
+        <w:rPr>
+          <w:sz w:val="28"/>
+          <w:szCs w:val="28"/>
+          <w:u w:val="single"/>
+          <w:lang w:val="en-US"/>
+        </w:rPr>
+        <w:t>Baked Lighting</w:t>
+      </w:r>
+    </w:p>
+    <w:p>
+      <w:pPr>
+        <w:pStyle w:val="NormalWeb"/>
+        <w:spacing w:before="0" w:beforeAutospacing="0" w:after="225" w:afterAutospacing="0"/>
+        <w:rPr>
+          <w:rFonts w:asciiTheme="minorHAnsi" w:hAnsiTheme="minorHAnsi" w:cstheme="minorHAnsi"/>
+          <w:color w:val="455463"/>
+          <w:sz w:val="22"/>
+          <w:szCs w:val="22"/>
+        </w:rPr>
+      </w:pPr>
+      <w:r>
+        <w:rPr>
+          <w:rFonts w:asciiTheme="minorHAnsi" w:hAnsiTheme="minorHAnsi" w:cstheme="minorHAnsi"/>
+          <w:sz w:val="22"/>
+          <w:szCs w:val="22"/>
+          <w:lang w:val="en-US"/>
+        </w:rPr>
+        <w:t>“</w:t>
+      </w:r>
+      <w:r>
+        <w:rPr>
+          <w:rFonts w:asciiTheme="minorHAnsi" w:hAnsiTheme="minorHAnsi" w:cstheme="minorHAnsi"/>
+          <w:sz w:val="22"/>
+          <w:szCs w:val="22"/>
+        </w:rPr>
+        <w:t>Mixed Lights combine elements of both real-time and baked lighting. You can use Mixed Lights to combine dynamic shadows with baked lighting from the same light source, or when you want a light to contribute direct real-time lighting and baked indirect lighting</w:t>
+      </w:r>
+      <w:r>
+        <w:rPr>
+          <w:rFonts w:asciiTheme="minorHAnsi" w:hAnsiTheme="minorHAnsi" w:cstheme="minorHAnsi"/>
+          <w:sz w:val="22"/>
+          <w:szCs w:val="22"/>
+        </w:rPr>
+        <w:t>.”</w:t>
+      </w:r>
+      <w:r>
+        <w:rPr>
+          <w:rFonts w:asciiTheme="minorHAnsi" w:hAnsiTheme="minorHAnsi" w:cstheme="minorHAnsi"/>
+          <w:sz w:val="22"/>
+          <w:szCs w:val="22"/>
+        </w:rPr>
+        <w:t xml:space="preserve"> </w:t>
+      </w:r>
+      <w:sdt>
+        <w:sdtPr>
+          <w:rPr>
+            <w:rFonts w:asciiTheme="minorHAnsi" w:hAnsiTheme="minorHAnsi" w:cstheme="minorHAnsi"/>
+            <w:sz w:val="22"/>
+            <w:szCs w:val="22"/>
+          </w:rPr>
+          <w:id w:val="-285891310"/>
+          <w:citation/>
+        </w:sdtPr>
+        <w:sdtContent>
+          <w:r>
+            <w:rPr>
+              <w:rFonts w:asciiTheme="minorHAnsi" w:hAnsiTheme="minorHAnsi" w:cstheme="minorHAnsi"/>
+              <w:sz w:val="22"/>
+              <w:szCs w:val="22"/>
+            </w:rPr>
+            <w:fldChar w:fldCharType="begin"/>
+          </w:r>
+          <w:r>
+            <w:rPr>
+              <w:rFonts w:asciiTheme="minorHAnsi" w:hAnsiTheme="minorHAnsi" w:cstheme="minorHAnsi"/>
+              <w:sz w:val="22"/>
+              <w:szCs w:val="22"/>
+              <w:lang w:val="en-US"/>
+            </w:rPr>
+            <w:instrText xml:space="preserve"> CITATION Uni222 \l 1033 </w:instrText>
+          </w:r>
+          <w:r>
+            <w:rPr>
+              <w:rFonts w:asciiTheme="minorHAnsi" w:hAnsiTheme="minorHAnsi" w:cstheme="minorHAnsi"/>
+              <w:sz w:val="22"/>
+              <w:szCs w:val="22"/>
+            </w:rPr>
+            <w:fldChar w:fldCharType="separate"/>
+          </w:r>
+          <w:r>
+            <w:rPr>
+              <w:rFonts w:asciiTheme="minorHAnsi" w:hAnsiTheme="minorHAnsi" w:cstheme="minorHAnsi"/>
+              <w:noProof/>
+              <w:sz w:val="22"/>
+              <w:szCs w:val="22"/>
+              <w:lang w:val="en-US"/>
+            </w:rPr>
+            <w:t>(Unity, 2022)</w:t>
+          </w:r>
+          <w:r>
+            <w:rPr>
+              <w:rFonts w:asciiTheme="minorHAnsi" w:hAnsiTheme="minorHAnsi" w:cstheme="minorHAnsi"/>
+              <w:sz w:val="22"/>
+              <w:szCs w:val="22"/>
+            </w:rPr>
+            <w:fldChar w:fldCharType="end"/>
+          </w:r>
+        </w:sdtContent>
+      </w:sdt>
+      <w:r>
+        <w:rPr>
+          <w:rFonts w:asciiTheme="minorHAnsi" w:hAnsiTheme="minorHAnsi" w:cstheme="minorHAnsi"/>
+          <w:color w:val="455463"/>
+          <w:sz w:val="22"/>
+          <w:szCs w:val="22"/>
+        </w:rPr>
+        <w:br/>
+      </w:r>
     </w:p>
     <w:p>
       <w:pPr>
@@ -786,21 +1904,20 @@
     </w:p>
     <w:sdt>
       <w:sdtPr>
+        <w:rPr>
+          <w:rFonts w:asciiTheme="minorHAnsi" w:eastAsiaTheme="minorHAnsi" w:hAnsiTheme="minorHAnsi" w:cstheme="minorBidi"/>
+          <w:color w:val="auto"/>
+          <w:sz w:val="22"/>
+          <w:szCs w:val="22"/>
+          <w:lang w:val="en-GB"/>
+        </w:rPr>
         <w:id w:val="-808779242"/>
         <w:docPartObj>
           <w:docPartGallery w:val="Bibliographies"/>
           <w:docPartUnique/>
         </w:docPartObj>
       </w:sdtPr>
-      <w:sdtEndPr>
-        <w:rPr>
-          <w:rFonts w:asciiTheme="minorHAnsi" w:eastAsiaTheme="minorHAnsi" w:hAnsiTheme="minorHAnsi" w:cstheme="minorBidi"/>
-          <w:color w:val="auto"/>
-          <w:sz w:val="22"/>
-          <w:szCs w:val="22"/>
-          <w:lang w:val="en-GB"/>
-        </w:rPr>
-      </w:sdtEndPr>
+      <w:sdtEndPr/>
       <w:sdtContent>
         <w:p>
           <w:pPr>
@@ -815,6 +1932,7 @@
             <w:id w:val="111145805"/>
             <w:bibliography/>
           </w:sdtPr>
+          <w:sdtEndPr/>
           <w:sdtContent>
             <w:p>
               <w:pPr>
@@ -874,6 +1992,7 @@
                   <w:noProof/>
                   <w:lang w:val="en-US"/>
                 </w:rPr>
+                <w:lastRenderedPageBreak/>
                 <w:t xml:space="preserve">Placzek, M. (2016, 11 23). </w:t>
               </w:r>
               <w:r>
@@ -891,6 +2010,39 @@
                   <w:lang w:val="en-US"/>
                 </w:rPr>
                 <w:t>. Retrieved from raywenderlich.com: https://www.raywenderlich.com/847-object-pooling-in-unity</w:t>
+              </w:r>
+            </w:p>
+            <w:p>
+              <w:pPr>
+                <w:pStyle w:val="Bibliography"/>
+                <w:ind w:left="720" w:hanging="720"/>
+                <w:rPr>
+                  <w:noProof/>
+                  <w:lang w:val="en-US"/>
+                </w:rPr>
+              </w:pPr>
+              <w:r>
+                <w:rPr>
+                  <w:noProof/>
+                  <w:lang w:val="en-US"/>
+                </w:rPr>
+                <w:t xml:space="preserve">Unity. (2017, 9 18). </w:t>
+              </w:r>
+              <w:r>
+                <w:rPr>
+                  <w:i/>
+                  <w:iCs/>
+                  <w:noProof/>
+                  <w:lang w:val="en-US"/>
+                </w:rPr>
+                <w:t>Quality</w:t>
+              </w:r>
+              <w:r>
+                <w:rPr>
+                  <w:noProof/>
+                  <w:lang w:val="en-US"/>
+                </w:rPr>
+                <w:t>. Retrieved from docs.unity3d.com: https://docs.unity3d.com/Manual/class-QualitySettings.html</w:t>
               </w:r>
             </w:p>
             <w:p>
@@ -927,6 +2079,72 @@
               </w:r>
             </w:p>
             <w:p>
+              <w:pPr>
+                <w:pStyle w:val="Bibliography"/>
+                <w:ind w:left="720" w:hanging="720"/>
+                <w:rPr>
+                  <w:noProof/>
+                  <w:lang w:val="en-US"/>
+                </w:rPr>
+              </w:pPr>
+              <w:r>
+                <w:rPr>
+                  <w:noProof/>
+                  <w:lang w:val="en-US"/>
+                </w:rPr>
+                <w:t xml:space="preserve">Unity. (2022, 6 3). </w:t>
+              </w:r>
+              <w:r>
+                <w:rPr>
+                  <w:i/>
+                  <w:iCs/>
+                  <w:noProof/>
+                  <w:lang w:val="en-US"/>
+                </w:rPr>
+                <w:t>Light Mode: Mixed</w:t>
+              </w:r>
+              <w:r>
+                <w:rPr>
+                  <w:noProof/>
+                  <w:lang w:val="en-US"/>
+                </w:rPr>
+                <w:t>. Retrieved from docs.unity3d.com: https://docs.unity3d.com/Manual/LightMode-Mixed.html</w:t>
+              </w:r>
+            </w:p>
+            <w:p>
+              <w:pPr>
+                <w:pStyle w:val="Bibliography"/>
+                <w:ind w:left="720" w:hanging="720"/>
+                <w:rPr>
+                  <w:noProof/>
+                  <w:lang w:val="en-US"/>
+                </w:rPr>
+              </w:pPr>
+              <w:r>
+                <w:rPr>
+                  <w:noProof/>
+                  <w:lang w:val="en-US"/>
+                </w:rPr>
+                <w:t xml:space="preserve">Unity. (2022, 6 3). </w:t>
+              </w:r>
+              <w:r>
+                <w:rPr>
+                  <w:i/>
+                  <w:iCs/>
+                  <w:noProof/>
+                  <w:lang w:val="en-US"/>
+                </w:rPr>
+                <w:t>Static batching</w:t>
+              </w:r>
+              <w:r>
+                <w:rPr>
+                  <w:noProof/>
+                  <w:lang w:val="en-US"/>
+                </w:rPr>
+                <w:t>. Retrieved from docs.unity3d.com: https://docs.unity3d.com/Manual/static-batching.html</w:t>
+              </w:r>
+            </w:p>
+            <w:p>
               <w:r>
                 <w:rPr>
                   <w:b/>
@@ -1101,7 +2319,7 @@
   <w:abstractNum w:abstractNumId="1" w15:restartNumberingAfterBreak="0">
     <w:nsid w:val="18C91E86"/>
     <w:multiLevelType w:val="hybridMultilevel"/>
-    <w:tmpl w:val="605648BC"/>
+    <w:tmpl w:val="8E5CD11C"/>
     <w:lvl w:ilvl="0" w:tplc="E74A89AE">
       <w:start w:val="1"/>
       <w:numFmt w:val="bullet"/>
@@ -1114,104 +2332,460 @@
         <w:rFonts w:ascii="Calibri" w:eastAsiaTheme="minorHAnsi" w:hAnsi="Calibri" w:cs="Calibri" w:hint="default"/>
       </w:rPr>
     </w:lvl>
-    <w:lvl w:ilvl="1" w:tplc="08090003" w:tentative="1">
+    <w:lvl w:ilvl="1" w:tplc="04090001">
+      <w:start w:val="1"/>
+      <w:numFmt w:val="bullet"/>
+      <w:lvlText w:val=""/>
+      <w:lvlJc w:val="left"/>
+      <w:pPr>
+        <w:ind w:left="1440" w:hanging="360"/>
+      </w:pPr>
+      <w:rPr>
+        <w:rFonts w:ascii="Symbol" w:hAnsi="Symbol" w:hint="default"/>
+      </w:rPr>
+    </w:lvl>
+    <w:lvl w:ilvl="2" w:tplc="08090005" w:tentative="1">
+      <w:start w:val="1"/>
+      <w:numFmt w:val="bullet"/>
+      <w:lvlText w:val=""/>
+      <w:lvlJc w:val="left"/>
+      <w:pPr>
+        <w:ind w:left="2160" w:hanging="360"/>
+      </w:pPr>
+      <w:rPr>
+        <w:rFonts w:ascii="Wingdings" w:hAnsi="Wingdings" w:hint="default"/>
+      </w:rPr>
+    </w:lvl>
+    <w:lvl w:ilvl="3" w:tplc="08090001" w:tentative="1">
+      <w:start w:val="1"/>
+      <w:numFmt w:val="bullet"/>
+      <w:lvlText w:val=""/>
+      <w:lvlJc w:val="left"/>
+      <w:pPr>
+        <w:ind w:left="2880" w:hanging="360"/>
+      </w:pPr>
+      <w:rPr>
+        <w:rFonts w:ascii="Symbol" w:hAnsi="Symbol" w:hint="default"/>
+      </w:rPr>
+    </w:lvl>
+    <w:lvl w:ilvl="4" w:tplc="08090003" w:tentative="1">
       <w:start w:val="1"/>
       <w:numFmt w:val="bullet"/>
       <w:lvlText w:val="o"/>
       <w:lvlJc w:val="left"/>
       <w:pPr>
-        <w:ind w:left="1440" w:hanging="360"/>
+        <w:ind w:left="3600" w:hanging="360"/>
       </w:pPr>
       <w:rPr>
         <w:rFonts w:ascii="Courier New" w:hAnsi="Courier New" w:cs="Courier New" w:hint="default"/>
       </w:rPr>
     </w:lvl>
-    <w:lvl w:ilvl="2" w:tplc="08090005" w:tentative="1">
+    <w:lvl w:ilvl="5" w:tplc="08090005" w:tentative="1">
       <w:start w:val="1"/>
       <w:numFmt w:val="bullet"/>
       <w:lvlText w:val=""/>
       <w:lvlJc w:val="left"/>
       <w:pPr>
-        <w:ind w:left="2160" w:hanging="360"/>
+        <w:ind w:left="4320" w:hanging="360"/>
       </w:pPr>
       <w:rPr>
         <w:rFonts w:ascii="Wingdings" w:hAnsi="Wingdings" w:hint="default"/>
       </w:rPr>
     </w:lvl>
-    <w:lvl w:ilvl="3" w:tplc="08090001" w:tentative="1">
+    <w:lvl w:ilvl="6" w:tplc="08090001" w:tentative="1">
       <w:start w:val="1"/>
       <w:numFmt w:val="bullet"/>
       <w:lvlText w:val=""/>
       <w:lvlJc w:val="left"/>
       <w:pPr>
-        <w:ind w:left="2880" w:hanging="360"/>
+        <w:ind w:left="5040" w:hanging="360"/>
       </w:pPr>
       <w:rPr>
         <w:rFonts w:ascii="Symbol" w:hAnsi="Symbol" w:hint="default"/>
       </w:rPr>
     </w:lvl>
-    <w:lvl w:ilvl="4" w:tplc="08090003" w:tentative="1">
+    <w:lvl w:ilvl="7" w:tplc="08090003" w:tentative="1">
       <w:start w:val="1"/>
       <w:numFmt w:val="bullet"/>
       <w:lvlText w:val="o"/>
       <w:lvlJc w:val="left"/>
       <w:pPr>
-        <w:ind w:left="3600" w:hanging="360"/>
+        <w:ind w:left="5760" w:hanging="360"/>
       </w:pPr>
       <w:rPr>
         <w:rFonts w:ascii="Courier New" w:hAnsi="Courier New" w:cs="Courier New" w:hint="default"/>
       </w:rPr>
     </w:lvl>
-    <w:lvl w:ilvl="5" w:tplc="08090005" w:tentative="1">
+    <w:lvl w:ilvl="8" w:tplc="08090005" w:tentative="1">
       <w:start w:val="1"/>
       <w:numFmt w:val="bullet"/>
       <w:lvlText w:val=""/>
       <w:lvlJc w:val="left"/>
       <w:pPr>
-        <w:ind w:left="4320" w:hanging="360"/>
+        <w:ind w:left="6480" w:hanging="360"/>
       </w:pPr>
       <w:rPr>
         <w:rFonts w:ascii="Wingdings" w:hAnsi="Wingdings" w:hint="default"/>
       </w:rPr>
     </w:lvl>
-    <w:lvl w:ilvl="6" w:tplc="08090001" w:tentative="1">
-      <w:start w:val="1"/>
-      <w:numFmt w:val="bullet"/>
-      <w:lvlText w:val=""/>
-      <w:lvlJc w:val="left"/>
-      <w:pPr>
-        <w:ind w:left="5040" w:hanging="360"/>
-      </w:pPr>
-      <w:rPr>
-        <w:rFonts w:ascii="Symbol" w:hAnsi="Symbol" w:hint="default"/>
-      </w:rPr>
-    </w:lvl>
-    <w:lvl w:ilvl="7" w:tplc="08090003" w:tentative="1">
-      <w:start w:val="1"/>
-      <w:numFmt w:val="bullet"/>
-      <w:lvlText w:val="o"/>
-      <w:lvlJc w:val="left"/>
-      <w:pPr>
-        <w:ind w:left="5760" w:hanging="360"/>
-      </w:pPr>
-      <w:rPr>
-        <w:rFonts w:ascii="Courier New" w:hAnsi="Courier New" w:cs="Courier New" w:hint="default"/>
-      </w:rPr>
-    </w:lvl>
-    <w:lvl w:ilvl="8" w:tplc="08090005" w:tentative="1">
-      <w:start w:val="1"/>
-      <w:numFmt w:val="bullet"/>
-      <w:lvlText w:val=""/>
-      <w:lvlJc w:val="left"/>
-      <w:pPr>
-        <w:ind w:left="6480" w:hanging="360"/>
-      </w:pPr>
-      <w:rPr>
-        <w:rFonts w:ascii="Wingdings" w:hAnsi="Wingdings" w:hint="default"/>
-      </w:rPr>
-    </w:lvl>
   </w:abstractNum>
   <w:abstractNum w:abstractNumId="2" w15:restartNumberingAfterBreak="0">
+    <w:nsid w:val="2B2B563D"/>
+    <w:multiLevelType w:val="hybridMultilevel"/>
+    <w:tmpl w:val="E05CBBD4"/>
+    <w:lvl w:ilvl="0" w:tplc="4D3446A6">
+      <w:start w:val="1"/>
+      <w:numFmt w:val="decimal"/>
+      <w:lvlText w:val="%1."/>
+      <w:lvlJc w:val="left"/>
+      <w:pPr>
+        <w:ind w:left="1080" w:hanging="360"/>
+      </w:pPr>
+      <w:rPr>
+        <w:rFonts w:hint="default"/>
+      </w:rPr>
+    </w:lvl>
+    <w:lvl w:ilvl="1" w:tplc="08090019" w:tentative="1">
+      <w:start w:val="1"/>
+      <w:numFmt w:val="lowerLetter"/>
+      <w:lvlText w:val="%2."/>
+      <w:lvlJc w:val="left"/>
+      <w:pPr>
+        <w:ind w:left="1800" w:hanging="360"/>
+      </w:pPr>
+    </w:lvl>
+    <w:lvl w:ilvl="2" w:tplc="0809001B" w:tentative="1">
+      <w:start w:val="1"/>
+      <w:numFmt w:val="lowerRoman"/>
+      <w:lvlText w:val="%3."/>
+      <w:lvlJc w:val="right"/>
+      <w:pPr>
+        <w:ind w:left="2520" w:hanging="180"/>
+      </w:pPr>
+    </w:lvl>
+    <w:lvl w:ilvl="3" w:tplc="0809000F" w:tentative="1">
+      <w:start w:val="1"/>
+      <w:numFmt w:val="decimal"/>
+      <w:lvlText w:val="%4."/>
+      <w:lvlJc w:val="left"/>
+      <w:pPr>
+        <w:ind w:left="3240" w:hanging="360"/>
+      </w:pPr>
+    </w:lvl>
+    <w:lvl w:ilvl="4" w:tplc="08090019" w:tentative="1">
+      <w:start w:val="1"/>
+      <w:numFmt w:val="lowerLetter"/>
+      <w:lvlText w:val="%5."/>
+      <w:lvlJc w:val="left"/>
+      <w:pPr>
+        <w:ind w:left="3960" w:hanging="360"/>
+      </w:pPr>
+    </w:lvl>
+    <w:lvl w:ilvl="5" w:tplc="0809001B" w:tentative="1">
+      <w:start w:val="1"/>
+      <w:numFmt w:val="lowerRoman"/>
+      <w:lvlText w:val="%6."/>
+      <w:lvlJc w:val="right"/>
+      <w:pPr>
+        <w:ind w:left="4680" w:hanging="180"/>
+      </w:pPr>
+    </w:lvl>
+    <w:lvl w:ilvl="6" w:tplc="0809000F" w:tentative="1">
+      <w:start w:val="1"/>
+      <w:numFmt w:val="decimal"/>
+      <w:lvlText w:val="%7."/>
+      <w:lvlJc w:val="left"/>
+      <w:pPr>
+        <w:ind w:left="5400" w:hanging="360"/>
+      </w:pPr>
+    </w:lvl>
+    <w:lvl w:ilvl="7" w:tplc="08090019" w:tentative="1">
+      <w:start w:val="1"/>
+      <w:numFmt w:val="lowerLetter"/>
+      <w:lvlText w:val="%8."/>
+      <w:lvlJc w:val="left"/>
+      <w:pPr>
+        <w:ind w:left="6120" w:hanging="360"/>
+      </w:pPr>
+    </w:lvl>
+    <w:lvl w:ilvl="8" w:tplc="0809001B" w:tentative="1">
+      <w:start w:val="1"/>
+      <w:numFmt w:val="lowerRoman"/>
+      <w:lvlText w:val="%9."/>
+      <w:lvlJc w:val="right"/>
+      <w:pPr>
+        <w:ind w:left="6840" w:hanging="180"/>
+      </w:pPr>
+    </w:lvl>
+  </w:abstractNum>
+  <w:abstractNum w:abstractNumId="3" w15:restartNumberingAfterBreak="0">
+    <w:nsid w:val="4A4D371E"/>
+    <w:multiLevelType w:val="hybridMultilevel"/>
+    <w:tmpl w:val="9782F4E6"/>
+    <w:lvl w:ilvl="0" w:tplc="BB90F402">
+      <w:start w:val="1"/>
+      <w:numFmt w:val="decimal"/>
+      <w:lvlText w:val="%1."/>
+      <w:lvlJc w:val="left"/>
+      <w:pPr>
+        <w:ind w:left="1080" w:hanging="360"/>
+      </w:pPr>
+      <w:rPr>
+        <w:rFonts w:hint="default"/>
+      </w:rPr>
+    </w:lvl>
+    <w:lvl w:ilvl="1" w:tplc="08090019" w:tentative="1">
+      <w:start w:val="1"/>
+      <w:numFmt w:val="lowerLetter"/>
+      <w:lvlText w:val="%2."/>
+      <w:lvlJc w:val="left"/>
+      <w:pPr>
+        <w:ind w:left="1800" w:hanging="360"/>
+      </w:pPr>
+    </w:lvl>
+    <w:lvl w:ilvl="2" w:tplc="0809001B" w:tentative="1">
+      <w:start w:val="1"/>
+      <w:numFmt w:val="lowerRoman"/>
+      <w:lvlText w:val="%3."/>
+      <w:lvlJc w:val="right"/>
+      <w:pPr>
+        <w:ind w:left="2520" w:hanging="180"/>
+      </w:pPr>
+    </w:lvl>
+    <w:lvl w:ilvl="3" w:tplc="0809000F" w:tentative="1">
+      <w:start w:val="1"/>
+      <w:numFmt w:val="decimal"/>
+      <w:lvlText w:val="%4."/>
+      <w:lvlJc w:val="left"/>
+      <w:pPr>
+        <w:ind w:left="3240" w:hanging="360"/>
+      </w:pPr>
+    </w:lvl>
+    <w:lvl w:ilvl="4" w:tplc="08090019" w:tentative="1">
+      <w:start w:val="1"/>
+      <w:numFmt w:val="lowerLetter"/>
+      <w:lvlText w:val="%5."/>
+      <w:lvlJc w:val="left"/>
+      <w:pPr>
+        <w:ind w:left="3960" w:hanging="360"/>
+      </w:pPr>
+    </w:lvl>
+    <w:lvl w:ilvl="5" w:tplc="0809001B" w:tentative="1">
+      <w:start w:val="1"/>
+      <w:numFmt w:val="lowerRoman"/>
+      <w:lvlText w:val="%6."/>
+      <w:lvlJc w:val="right"/>
+      <w:pPr>
+        <w:ind w:left="4680" w:hanging="180"/>
+      </w:pPr>
+    </w:lvl>
+    <w:lvl w:ilvl="6" w:tplc="0809000F" w:tentative="1">
+      <w:start w:val="1"/>
+      <w:numFmt w:val="decimal"/>
+      <w:lvlText w:val="%7."/>
+      <w:lvlJc w:val="left"/>
+      <w:pPr>
+        <w:ind w:left="5400" w:hanging="360"/>
+      </w:pPr>
+    </w:lvl>
+    <w:lvl w:ilvl="7" w:tplc="08090019" w:tentative="1">
+      <w:start w:val="1"/>
+      <w:numFmt w:val="lowerLetter"/>
+      <w:lvlText w:val="%8."/>
+      <w:lvlJc w:val="left"/>
+      <w:pPr>
+        <w:ind w:left="6120" w:hanging="360"/>
+      </w:pPr>
+    </w:lvl>
+    <w:lvl w:ilvl="8" w:tplc="0809001B" w:tentative="1">
+      <w:start w:val="1"/>
+      <w:numFmt w:val="lowerRoman"/>
+      <w:lvlText w:val="%9."/>
+      <w:lvlJc w:val="right"/>
+      <w:pPr>
+        <w:ind w:left="6840" w:hanging="180"/>
+      </w:pPr>
+    </w:lvl>
+  </w:abstractNum>
+  <w:abstractNum w:abstractNumId="4" w15:restartNumberingAfterBreak="0">
+    <w:nsid w:val="5FEA591F"/>
+    <w:multiLevelType w:val="hybridMultilevel"/>
+    <w:tmpl w:val="8606FE90"/>
+    <w:lvl w:ilvl="0" w:tplc="FFFFFFFF">
+      <w:start w:val="1"/>
+      <w:numFmt w:val="decimal"/>
+      <w:lvlText w:val="%1."/>
+      <w:lvlJc w:val="left"/>
+      <w:pPr>
+        <w:ind w:left="720" w:hanging="360"/>
+      </w:pPr>
+      <w:rPr>
+        <w:rFonts w:hint="default"/>
+      </w:rPr>
+    </w:lvl>
+    <w:lvl w:ilvl="1" w:tplc="FFFFFFFF">
+      <w:start w:val="1"/>
+      <w:numFmt w:val="lowerLetter"/>
+      <w:lvlText w:val="%2."/>
+      <w:lvlJc w:val="left"/>
+      <w:pPr>
+        <w:ind w:left="1440" w:hanging="360"/>
+      </w:pPr>
+    </w:lvl>
+    <w:lvl w:ilvl="2" w:tplc="FFFFFFFF" w:tentative="1">
+      <w:start w:val="1"/>
+      <w:numFmt w:val="lowerRoman"/>
+      <w:lvlText w:val="%3."/>
+      <w:lvlJc w:val="right"/>
+      <w:pPr>
+        <w:ind w:left="2160" w:hanging="180"/>
+      </w:pPr>
+    </w:lvl>
+    <w:lvl w:ilvl="3" w:tplc="FFFFFFFF" w:tentative="1">
+      <w:start w:val="1"/>
+      <w:numFmt w:val="decimal"/>
+      <w:lvlText w:val="%4."/>
+      <w:lvlJc w:val="left"/>
+      <w:pPr>
+        <w:ind w:left="2880" w:hanging="360"/>
+      </w:pPr>
+    </w:lvl>
+    <w:lvl w:ilvl="4" w:tplc="FFFFFFFF" w:tentative="1">
+      <w:start w:val="1"/>
+      <w:numFmt w:val="lowerLetter"/>
+      <w:lvlText w:val="%5."/>
+      <w:lvlJc w:val="left"/>
+      <w:pPr>
+        <w:ind w:left="3600" w:hanging="360"/>
+      </w:pPr>
+    </w:lvl>
+    <w:lvl w:ilvl="5" w:tplc="FFFFFFFF" w:tentative="1">
+      <w:start w:val="1"/>
+      <w:numFmt w:val="lowerRoman"/>
+      <w:lvlText w:val="%6."/>
+      <w:lvlJc w:val="right"/>
+      <w:pPr>
+        <w:ind w:left="4320" w:hanging="180"/>
+      </w:pPr>
+    </w:lvl>
+    <w:lvl w:ilvl="6" w:tplc="FFFFFFFF" w:tentative="1">
+      <w:start w:val="1"/>
+      <w:numFmt w:val="decimal"/>
+      <w:lvlText w:val="%7."/>
+      <w:lvlJc w:val="left"/>
+      <w:pPr>
+        <w:ind w:left="5040" w:hanging="360"/>
+      </w:pPr>
+    </w:lvl>
+    <w:lvl w:ilvl="7" w:tplc="FFFFFFFF" w:tentative="1">
+      <w:start w:val="1"/>
+      <w:numFmt w:val="lowerLetter"/>
+      <w:lvlText w:val="%8."/>
+      <w:lvlJc w:val="left"/>
+      <w:pPr>
+        <w:ind w:left="5760" w:hanging="360"/>
+      </w:pPr>
+    </w:lvl>
+    <w:lvl w:ilvl="8" w:tplc="FFFFFFFF" w:tentative="1">
+      <w:start w:val="1"/>
+      <w:numFmt w:val="lowerRoman"/>
+      <w:lvlText w:val="%9."/>
+      <w:lvlJc w:val="right"/>
+      <w:pPr>
+        <w:ind w:left="6480" w:hanging="180"/>
+      </w:pPr>
+    </w:lvl>
+  </w:abstractNum>
+  <w:abstractNum w:abstractNumId="5" w15:restartNumberingAfterBreak="0">
+    <w:nsid w:val="62505724"/>
+    <w:multiLevelType w:val="hybridMultilevel"/>
+    <w:tmpl w:val="B8F894BC"/>
+    <w:lvl w:ilvl="0" w:tplc="7B20FD2A">
+      <w:start w:val="1"/>
+      <w:numFmt w:val="decimal"/>
+      <w:lvlText w:val="%1."/>
+      <w:lvlJc w:val="left"/>
+      <w:pPr>
+        <w:ind w:left="1080" w:hanging="360"/>
+      </w:pPr>
+      <w:rPr>
+        <w:rFonts w:hint="default"/>
+      </w:rPr>
+    </w:lvl>
+    <w:lvl w:ilvl="1" w:tplc="08090019" w:tentative="1">
+      <w:start w:val="1"/>
+      <w:numFmt w:val="lowerLetter"/>
+      <w:lvlText w:val="%2."/>
+      <w:lvlJc w:val="left"/>
+      <w:pPr>
+        <w:ind w:left="1800" w:hanging="360"/>
+      </w:pPr>
+    </w:lvl>
+    <w:lvl w:ilvl="2" w:tplc="0809001B" w:tentative="1">
+      <w:start w:val="1"/>
+      <w:numFmt w:val="lowerRoman"/>
+      <w:lvlText w:val="%3."/>
+      <w:lvlJc w:val="right"/>
+      <w:pPr>
+        <w:ind w:left="2520" w:hanging="180"/>
+      </w:pPr>
+    </w:lvl>
+    <w:lvl w:ilvl="3" w:tplc="0809000F" w:tentative="1">
+      <w:start w:val="1"/>
+      <w:numFmt w:val="decimal"/>
+      <w:lvlText w:val="%4."/>
+      <w:lvlJc w:val="left"/>
+      <w:pPr>
+        <w:ind w:left="3240" w:hanging="360"/>
+      </w:pPr>
+    </w:lvl>
+    <w:lvl w:ilvl="4" w:tplc="08090019" w:tentative="1">
+      <w:start w:val="1"/>
+      <w:numFmt w:val="lowerLetter"/>
+      <w:lvlText w:val="%5."/>
+      <w:lvlJc w:val="left"/>
+      <w:pPr>
+        <w:ind w:left="3960" w:hanging="360"/>
+      </w:pPr>
+    </w:lvl>
+    <w:lvl w:ilvl="5" w:tplc="0809001B" w:tentative="1">
+      <w:start w:val="1"/>
+      <w:numFmt w:val="lowerRoman"/>
+      <w:lvlText w:val="%6."/>
+      <w:lvlJc w:val="right"/>
+      <w:pPr>
+        <w:ind w:left="4680" w:hanging="180"/>
+      </w:pPr>
+    </w:lvl>
+    <w:lvl w:ilvl="6" w:tplc="0809000F" w:tentative="1">
+      <w:start w:val="1"/>
+      <w:numFmt w:val="decimal"/>
+      <w:lvlText w:val="%7."/>
+      <w:lvlJc w:val="left"/>
+      <w:pPr>
+        <w:ind w:left="5400" w:hanging="360"/>
+      </w:pPr>
+    </w:lvl>
+    <w:lvl w:ilvl="7" w:tplc="08090019" w:tentative="1">
+      <w:start w:val="1"/>
+      <w:numFmt w:val="lowerLetter"/>
+      <w:lvlText w:val="%8."/>
+      <w:lvlJc w:val="left"/>
+      <w:pPr>
+        <w:ind w:left="6120" w:hanging="360"/>
+      </w:pPr>
+    </w:lvl>
+    <w:lvl w:ilvl="8" w:tplc="0809001B" w:tentative="1">
+      <w:start w:val="1"/>
+      <w:numFmt w:val="lowerRoman"/>
+      <w:lvlText w:val="%9."/>
+      <w:lvlJc w:val="right"/>
+      <w:pPr>
+        <w:ind w:left="6840" w:hanging="180"/>
+      </w:pPr>
+    </w:lvl>
+  </w:abstractNum>
+  <w:abstractNum w:abstractNumId="6" w15:restartNumberingAfterBreak="0">
     <w:nsid w:val="701229AE"/>
     <w:multiLevelType w:val="hybridMultilevel"/>
     <w:tmpl w:val="A14C8266"/>
@@ -1323,7 +2897,7 @@
       </w:rPr>
     </w:lvl>
   </w:abstractNum>
-  <w:abstractNum w:abstractNumId="3" w15:restartNumberingAfterBreak="0">
+  <w:abstractNum w:abstractNumId="7" w15:restartNumberingAfterBreak="0">
     <w:nsid w:val="73997BED"/>
     <w:multiLevelType w:val="hybridMultilevel"/>
     <w:tmpl w:val="8606FE90"/>
@@ -1412,7 +2986,120 @@
       </w:pPr>
     </w:lvl>
   </w:abstractNum>
-  <w:abstractNum w:abstractNumId="4" w15:restartNumberingAfterBreak="0">
+  <w:abstractNum w:abstractNumId="8" w15:restartNumberingAfterBreak="0">
+    <w:nsid w:val="75062CFA"/>
+    <w:multiLevelType w:val="hybridMultilevel"/>
+    <w:tmpl w:val="5A5878FE"/>
+    <w:lvl w:ilvl="0" w:tplc="04090001">
+      <w:start w:val="1"/>
+      <w:numFmt w:val="bullet"/>
+      <w:lvlText w:val=""/>
+      <w:lvlJc w:val="left"/>
+      <w:pPr>
+        <w:ind w:left="1440" w:hanging="360"/>
+      </w:pPr>
+      <w:rPr>
+        <w:rFonts w:ascii="Symbol" w:hAnsi="Symbol" w:hint="default"/>
+      </w:rPr>
+    </w:lvl>
+    <w:lvl w:ilvl="1" w:tplc="08090003" w:tentative="1">
+      <w:start w:val="1"/>
+      <w:numFmt w:val="bullet"/>
+      <w:lvlText w:val="o"/>
+      <w:lvlJc w:val="left"/>
+      <w:pPr>
+        <w:ind w:left="2160" w:hanging="360"/>
+      </w:pPr>
+      <w:rPr>
+        <w:rFonts w:ascii="Courier New" w:hAnsi="Courier New" w:cs="Courier New" w:hint="default"/>
+      </w:rPr>
+    </w:lvl>
+    <w:lvl w:ilvl="2" w:tplc="08090005" w:tentative="1">
+      <w:start w:val="1"/>
+      <w:numFmt w:val="bullet"/>
+      <w:lvlText w:val=""/>
+      <w:lvlJc w:val="left"/>
+      <w:pPr>
+        <w:ind w:left="2880" w:hanging="360"/>
+      </w:pPr>
+      <w:rPr>
+        <w:rFonts w:ascii="Wingdings" w:hAnsi="Wingdings" w:hint="default"/>
+      </w:rPr>
+    </w:lvl>
+    <w:lvl w:ilvl="3" w:tplc="08090001" w:tentative="1">
+      <w:start w:val="1"/>
+      <w:numFmt w:val="bullet"/>
+      <w:lvlText w:val=""/>
+      <w:lvlJc w:val="left"/>
+      <w:pPr>
+        <w:ind w:left="3600" w:hanging="360"/>
+      </w:pPr>
+      <w:rPr>
+        <w:rFonts w:ascii="Symbol" w:hAnsi="Symbol" w:hint="default"/>
+      </w:rPr>
+    </w:lvl>
+    <w:lvl w:ilvl="4" w:tplc="08090003" w:tentative="1">
+      <w:start w:val="1"/>
+      <w:numFmt w:val="bullet"/>
+      <w:lvlText w:val="o"/>
+      <w:lvlJc w:val="left"/>
+      <w:pPr>
+        <w:ind w:left="4320" w:hanging="360"/>
+      </w:pPr>
+      <w:rPr>
+        <w:rFonts w:ascii="Courier New" w:hAnsi="Courier New" w:cs="Courier New" w:hint="default"/>
+      </w:rPr>
+    </w:lvl>
+    <w:lvl w:ilvl="5" w:tplc="08090005" w:tentative="1">
+      <w:start w:val="1"/>
+      <w:numFmt w:val="bullet"/>
+      <w:lvlText w:val=""/>
+      <w:lvlJc w:val="left"/>
+      <w:pPr>
+        <w:ind w:left="5040" w:hanging="360"/>
+      </w:pPr>
+      <w:rPr>
+        <w:rFonts w:ascii="Wingdings" w:hAnsi="Wingdings" w:hint="default"/>
+      </w:rPr>
+    </w:lvl>
+    <w:lvl w:ilvl="6" w:tplc="08090001" w:tentative="1">
+      <w:start w:val="1"/>
+      <w:numFmt w:val="bullet"/>
+      <w:lvlText w:val=""/>
+      <w:lvlJc w:val="left"/>
+      <w:pPr>
+        <w:ind w:left="5760" w:hanging="360"/>
+      </w:pPr>
+      <w:rPr>
+        <w:rFonts w:ascii="Symbol" w:hAnsi="Symbol" w:hint="default"/>
+      </w:rPr>
+    </w:lvl>
+    <w:lvl w:ilvl="7" w:tplc="08090003" w:tentative="1">
+      <w:start w:val="1"/>
+      <w:numFmt w:val="bullet"/>
+      <w:lvlText w:val="o"/>
+      <w:lvlJc w:val="left"/>
+      <w:pPr>
+        <w:ind w:left="6480" w:hanging="360"/>
+      </w:pPr>
+      <w:rPr>
+        <w:rFonts w:ascii="Courier New" w:hAnsi="Courier New" w:cs="Courier New" w:hint="default"/>
+      </w:rPr>
+    </w:lvl>
+    <w:lvl w:ilvl="8" w:tplc="08090005" w:tentative="1">
+      <w:start w:val="1"/>
+      <w:numFmt w:val="bullet"/>
+      <w:lvlText w:val=""/>
+      <w:lvlJc w:val="left"/>
+      <w:pPr>
+        <w:ind w:left="7200" w:hanging="360"/>
+      </w:pPr>
+      <w:rPr>
+        <w:rFonts w:ascii="Wingdings" w:hAnsi="Wingdings" w:hint="default"/>
+      </w:rPr>
+    </w:lvl>
+  </w:abstractNum>
+  <w:abstractNum w:abstractNumId="9" w15:restartNumberingAfterBreak="0">
     <w:nsid w:val="7AC53528"/>
     <w:multiLevelType w:val="hybridMultilevel"/>
     <w:tmpl w:val="EE106C1C"/>
@@ -1526,19 +3213,34 @@
     </w:lvl>
   </w:abstractNum>
   <w:num w:numId="1">
-    <w:abstractNumId w:val="2"/>
+    <w:abstractNumId w:val="6"/>
   </w:num>
   <w:num w:numId="2">
     <w:abstractNumId w:val="0"/>
   </w:num>
   <w:num w:numId="3">
-    <w:abstractNumId w:val="4"/>
+    <w:abstractNumId w:val="9"/>
   </w:num>
   <w:num w:numId="4">
-    <w:abstractNumId w:val="3"/>
+    <w:abstractNumId w:val="7"/>
   </w:num>
   <w:num w:numId="5">
     <w:abstractNumId w:val="1"/>
+  </w:num>
+  <w:num w:numId="6">
+    <w:abstractNumId w:val="4"/>
+  </w:num>
+  <w:num w:numId="7">
+    <w:abstractNumId w:val="2"/>
+  </w:num>
+  <w:num w:numId="8">
+    <w:abstractNumId w:val="5"/>
+  </w:num>
+  <w:num w:numId="9">
+    <w:abstractNumId w:val="8"/>
+  </w:num>
+  <w:num w:numId="10">
+    <w:abstractNumId w:val="3"/>
   </w:num>
 </w:numbering>
 </file>
@@ -2093,6 +3795,39 @@
       <w:bCs/>
     </w:rPr>
   </w:style>
+  <w:style w:type="paragraph" w:styleId="NormalWeb">
+    <w:name w:val="Normal (Web)"/>
+    <w:basedOn w:val="Normal"/>
+    <w:uiPriority w:val="99"/>
+    <w:unhideWhenUsed/>
+    <w:rsid w:val="00F86A26"/>
+    <w:pPr>
+      <w:spacing w:before="100" w:beforeAutospacing="1" w:after="100" w:afterAutospacing="1" w:line="240" w:lineRule="auto"/>
+    </w:pPr>
+    <w:rPr>
+      <w:rFonts w:ascii="Times New Roman" w:eastAsia="Times New Roman" w:hAnsi="Times New Roman" w:cs="Times New Roman"/>
+      <w:sz w:val="24"/>
+      <w:szCs w:val="24"/>
+      <w:lang w:eastAsia="en-GB"/>
+    </w:rPr>
+  </w:style>
+  <w:style w:type="character" w:styleId="Hyperlink">
+    <w:name w:val="Hyperlink"/>
+    <w:basedOn w:val="DefaultParagraphFont"/>
+    <w:uiPriority w:val="99"/>
+    <w:semiHidden/>
+    <w:unhideWhenUsed/>
+    <w:rsid w:val="00F86A26"/>
+    <w:rPr>
+      <w:color w:val="0000FF"/>
+      <w:u w:val="single"/>
+    </w:rPr>
+  </w:style>
+  <w:style w:type="character" w:customStyle="1" w:styleId="tooltip">
+    <w:name w:val="tooltip"/>
+    <w:basedOn w:val="DefaultParagraphFont"/>
+    <w:rsid w:val="00F86A26"/>
+  </w:style>
 </w:styles>
 </file>
 
@@ -2452,11 +4187,62 @@
     <b:URL>https://medium.com/geekculture/loading-scenes-in-unity-98e446756497</b:URL>
     <b:RefOrder>3</b:RefOrder>
   </b:Source>
+  <b:Source>
+    <b:Tag>Uni17</b:Tag>
+    <b:SourceType>InternetSite</b:SourceType>
+    <b:Guid>{BA7EA38C-76D4-408A-B7DD-291C06ACF157}</b:Guid>
+    <b:Author>
+      <b:Author>
+        <b:Corporate>Unity</b:Corporate>
+      </b:Author>
+    </b:Author>
+    <b:Title>Quality</b:Title>
+    <b:InternetSiteTitle>docs.unity3d.com</b:InternetSiteTitle>
+    <b:Year>2017</b:Year>
+    <b:Month>9</b:Month>
+    <b:Day>18</b:Day>
+    <b:URL>https://docs.unity3d.com/Manual/class-QualitySettings.html</b:URL>
+    <b:RefOrder>5</b:RefOrder>
+  </b:Source>
+  <b:Source>
+    <b:Tag>Uni221</b:Tag>
+    <b:SourceType>InternetSite</b:SourceType>
+    <b:Guid>{D0FDFD0B-56B6-4FB4-906F-0C8282632C99}</b:Guid>
+    <b:Author>
+      <b:Author>
+        <b:Corporate>Unity</b:Corporate>
+      </b:Author>
+    </b:Author>
+    <b:Title>Static batching</b:Title>
+    <b:InternetSiteTitle>docs.unity3d.com</b:InternetSiteTitle>
+    <b:Year>2022</b:Year>
+    <b:Month>6</b:Month>
+    <b:Day>3</b:Day>
+    <b:URL>https://docs.unity3d.com/Manual/static-batching.html</b:URL>
+    <b:RefOrder>4</b:RefOrder>
+  </b:Source>
+  <b:Source>
+    <b:Tag>Uni222</b:Tag>
+    <b:SourceType>InternetSite</b:SourceType>
+    <b:Guid>{1D2D5680-54A0-4FC9-BA3E-4E4C7FA0D585}</b:Guid>
+    <b:Author>
+      <b:Author>
+        <b:Corporate>Unity</b:Corporate>
+      </b:Author>
+    </b:Author>
+    <b:Title>Light Mode: Mixed</b:Title>
+    <b:InternetSiteTitle>docs.unity3d.com</b:InternetSiteTitle>
+    <b:Year>2022</b:Year>
+    <b:Month>6</b:Month>
+    <b:Day>3</b:Day>
+    <b:URL>https://docs.unity3d.com/Manual/LightMode-Mixed.html</b:URL>
+    <b:RefOrder>6</b:RefOrder>
+  </b:Source>
 </b:Sources>
 </file>
 
 <file path=customXml/itemProps1.xml><?xml version="1.0" encoding="utf-8"?>
-<ds:datastoreItem xmlns:ds="http://schemas.openxmlformats.org/officeDocument/2006/customXml" ds:itemID="{8321EC4B-C02C-4A2B-BBD8-9E82F359DC2D}">
+<ds:datastoreItem xmlns:ds="http://schemas.openxmlformats.org/officeDocument/2006/customXml" ds:itemID="{1925BAD8-CE61-4332-A8E5-BF9627C0A1E5}">
   <ds:schemaRefs>
     <ds:schemaRef ds:uri="http://schemas.openxmlformats.org/officeDocument/2006/bibliography"/>
   </ds:schemaRefs>

</xml_diff>

<commit_message>
Finalized Occlusion Culling test. Prepared Object Pooling test.
</commit_message>
<xml_diff>
--- a/OptimizationTestResults.docx
+++ b/OptimizationTestResults.docx
@@ -280,7 +280,35 @@
         <w:rPr>
           <w:lang w:val="en-US"/>
         </w:rPr>
-        <w:t xml:space="preserve">I am not using HDRP, the mentioned asset pack threw shader errors when I tried upgrading its materials. Still have to try URP. It’s fine if either </w:t>
+        <w:t xml:space="preserve">I am not using HDRP, the mentioned asset pack threw shader errors when I tried upgrading its materials. Still </w:t>
+      </w:r>
+      <w:proofErr w:type="gramStart"/>
+      <w:r>
+        <w:rPr>
+          <w:lang w:val="en-US"/>
+        </w:rPr>
+        <w:t>have to</w:t>
+      </w:r>
+      <w:proofErr w:type="gramEnd"/>
+      <w:r>
+        <w:rPr>
+          <w:lang w:val="en-US"/>
+        </w:rPr>
+        <w:t xml:space="preserve"> try URP. </w:t>
+      </w:r>
+      <w:proofErr w:type="gramStart"/>
+      <w:r>
+        <w:rPr>
+          <w:lang w:val="en-US"/>
+        </w:rPr>
+        <w:t>It’s</w:t>
+      </w:r>
+      <w:proofErr w:type="gramEnd"/>
+      <w:r>
+        <w:rPr>
+          <w:lang w:val="en-US"/>
+        </w:rPr>
+        <w:t xml:space="preserve"> fine if either </w:t>
       </w:r>
       <w:r>
         <w:rPr>
@@ -453,15 +481,92 @@
         <w:rPr>
           <w:lang w:val="en-US"/>
         </w:rPr>
-        <w:t>For all tests, the EnemySpawner will be disabled so those calculations do not influence the test results.</w:t>
-      </w:r>
-    </w:p>
-    <w:p>
-      <w:pPr>
-        <w:rPr>
-          <w:lang w:val="en-US"/>
-        </w:rPr>
-      </w:pPr>
+        <w:t xml:space="preserve">For all tests, the </w:t>
+      </w:r>
+      <w:proofErr w:type="spellStart"/>
+      <w:r>
+        <w:rPr>
+          <w:lang w:val="en-US"/>
+        </w:rPr>
+        <w:t>EnemySpawner</w:t>
+      </w:r>
+      <w:proofErr w:type="spellEnd"/>
+      <w:r>
+        <w:rPr>
+          <w:lang w:val="en-US"/>
+        </w:rPr>
+        <w:t xml:space="preserve"> will be disabled so those calculations do not influence the test results.</w:t>
+      </w:r>
+    </w:p>
+    <w:p>
+      <w:pPr>
+        <w:pStyle w:val="ListParagraph"/>
+        <w:numPr>
+          <w:ilvl w:val="0"/>
+          <w:numId w:val="5"/>
+        </w:numPr>
+        <w:rPr>
+          <w:lang w:val="en-US"/>
+        </w:rPr>
+      </w:pPr>
+      <w:r>
+        <w:rPr>
+          <w:lang w:val="en-US"/>
+        </w:rPr>
+        <w:t xml:space="preserve">All test data will of course be included with the deliverables. </w:t>
+      </w:r>
+      <w:proofErr w:type="gramStart"/>
+      <w:r>
+        <w:rPr>
+          <w:lang w:val="en-US"/>
+        </w:rPr>
+        <w:t>It’s</w:t>
+      </w:r>
+      <w:proofErr w:type="gramEnd"/>
+      <w:r>
+        <w:rPr>
+          <w:lang w:val="en-US"/>
+        </w:rPr>
+        <w:t xml:space="preserve"> a “DATA” file, that you can open with the standalone Unity Profiler.</w:t>
+      </w:r>
+    </w:p>
+    <w:p>
+      <w:pPr>
+        <w:pStyle w:val="ListParagraph"/>
+        <w:numPr>
+          <w:ilvl w:val="0"/>
+          <w:numId w:val="5"/>
+        </w:numPr>
+        <w:rPr>
+          <w:lang w:val="en-US"/>
+        </w:rPr>
+      </w:pPr>
+      <w:r>
+        <w:rPr>
+          <w:lang w:val="en-US"/>
+        </w:rPr>
+        <w:t xml:space="preserve">The data used in my processed results, </w:t>
+      </w:r>
+      <w:proofErr w:type="gramStart"/>
+      <w:r>
+        <w:rPr>
+          <w:lang w:val="en-US"/>
+        </w:rPr>
+        <w:t>it’s</w:t>
+      </w:r>
+      <w:proofErr w:type="gramEnd"/>
+      <w:r>
+        <w:rPr>
+          <w:lang w:val="en-US"/>
+        </w:rPr>
+        <w:t xml:space="preserve"> always the first recorded frame (the profiler can only show 600 frames, so the first of those 600 frames) as a snapshot. </w:t>
+      </w:r>
+      <w:r>
+        <w:rPr>
+          <w:lang w:val="en-US"/>
+        </w:rPr>
+        <w:t>The same of the next test will be used to compare the data.</w:t>
+      </w:r>
     </w:p>
     <w:p>
       <w:pPr>
@@ -619,6 +724,263 @@
         <w:pStyle w:val="ListParagraph"/>
         <w:numPr>
           <w:ilvl w:val="0"/>
+          <w:numId w:val="28"/>
+        </w:numPr>
+        <w:rPr>
+          <w:lang w:val="en-US"/>
+        </w:rPr>
+      </w:pPr>
+      <w:r>
+        <w:rPr>
+          <w:lang w:val="en-US"/>
+        </w:rPr>
+        <w:t>FPS</w:t>
+      </w:r>
+      <w:r>
+        <w:rPr>
+          <w:lang w:val="en-US"/>
+        </w:rPr>
+        <w:t xml:space="preserve"> = average milliseconds per </w:t>
+      </w:r>
+      <w:proofErr w:type="gramStart"/>
+      <w:r>
+        <w:rPr>
+          <w:lang w:val="en-US"/>
+        </w:rPr>
+        <w:t>frame  /</w:t>
+      </w:r>
+      <w:proofErr w:type="gramEnd"/>
+      <w:r>
+        <w:rPr>
+          <w:lang w:val="en-US"/>
+        </w:rPr>
+        <w:t xml:space="preserve"> 1000.</w:t>
+      </w:r>
+    </w:p>
+    <w:p>
+      <w:pPr>
+        <w:pStyle w:val="ListParagraph"/>
+        <w:numPr>
+          <w:ilvl w:val="0"/>
+          <w:numId w:val="28"/>
+        </w:numPr>
+        <w:rPr>
+          <w:lang w:val="en-US"/>
+        </w:rPr>
+      </w:pPr>
+      <w:r>
+        <w:rPr>
+          <w:lang w:val="en-US"/>
+        </w:rPr>
+        <w:t xml:space="preserve">Rendering </w:t>
+      </w:r>
+      <w:r>
+        <w:rPr>
+          <w:lang w:val="en-US"/>
+        </w:rPr>
+        <w:t>CPU time</w:t>
+      </w:r>
+      <w:r>
+        <w:rPr>
+          <w:lang w:val="en-US"/>
+        </w:rPr>
+        <w:t xml:space="preserve"> in milliseconds</w:t>
+      </w:r>
+    </w:p>
+    <w:p>
+      <w:pPr>
+        <w:pStyle w:val="ListParagraph"/>
+        <w:numPr>
+          <w:ilvl w:val="0"/>
+          <w:numId w:val="28"/>
+        </w:numPr>
+        <w:rPr>
+          <w:lang w:val="en-US"/>
+        </w:rPr>
+      </w:pPr>
+      <w:r>
+        <w:rPr>
+          <w:lang w:val="en-US"/>
+        </w:rPr>
+        <w:t xml:space="preserve">Scripts </w:t>
+      </w:r>
+      <w:r>
+        <w:rPr>
+          <w:lang w:val="en-US"/>
+        </w:rPr>
+        <w:t>CPU time</w:t>
+      </w:r>
+      <w:r>
+        <w:rPr>
+          <w:lang w:val="en-US"/>
+        </w:rPr>
+        <w:t xml:space="preserve"> in milliseconds</w:t>
+      </w:r>
+    </w:p>
+    <w:p>
+      <w:pPr>
+        <w:pStyle w:val="ListParagraph"/>
+        <w:numPr>
+          <w:ilvl w:val="0"/>
+          <w:numId w:val="28"/>
+        </w:numPr>
+        <w:rPr>
+          <w:lang w:val="en-US"/>
+        </w:rPr>
+      </w:pPr>
+      <w:proofErr w:type="spellStart"/>
+      <w:r>
+        <w:rPr>
+          <w:lang w:val="en-US"/>
+        </w:rPr>
+        <w:t>GarbageCollector</w:t>
+      </w:r>
+      <w:proofErr w:type="spellEnd"/>
+      <w:r>
+        <w:rPr>
+          <w:lang w:val="en-US"/>
+        </w:rPr>
+        <w:t xml:space="preserve"> CPU time in milliseconds</w:t>
+      </w:r>
+    </w:p>
+    <w:p>
+      <w:pPr>
+        <w:pStyle w:val="ListParagraph"/>
+        <w:numPr>
+          <w:ilvl w:val="0"/>
+          <w:numId w:val="28"/>
+        </w:numPr>
+        <w:rPr>
+          <w:lang w:val="en-US"/>
+        </w:rPr>
+      </w:pPr>
+      <w:proofErr w:type="spellStart"/>
+      <w:r>
+        <w:rPr>
+          <w:lang w:val="en-US"/>
+        </w:rPr>
+        <w:t>Drawcalls</w:t>
+      </w:r>
+      <w:proofErr w:type="spellEnd"/>
+    </w:p>
+    <w:p>
+      <w:pPr>
+        <w:pStyle w:val="ListParagraph"/>
+        <w:numPr>
+          <w:ilvl w:val="0"/>
+          <w:numId w:val="28"/>
+        </w:numPr>
+        <w:rPr>
+          <w:lang w:val="en-US"/>
+        </w:rPr>
+      </w:pPr>
+      <w:r>
+        <w:rPr>
+          <w:lang w:val="en-US"/>
+        </w:rPr>
+        <w:t xml:space="preserve">Static </w:t>
+      </w:r>
+      <w:r>
+        <w:rPr>
+          <w:lang w:val="en-US"/>
+        </w:rPr>
+        <w:t>Batch Count</w:t>
+      </w:r>
+    </w:p>
+    <w:p>
+      <w:pPr>
+        <w:pStyle w:val="ListParagraph"/>
+        <w:numPr>
+          <w:ilvl w:val="0"/>
+          <w:numId w:val="28"/>
+        </w:numPr>
+        <w:rPr>
+          <w:lang w:val="en-US"/>
+        </w:rPr>
+      </w:pPr>
+      <w:proofErr w:type="spellStart"/>
+      <w:r>
+        <w:rPr>
+          <w:lang w:val="en-US"/>
+        </w:rPr>
+        <w:t>SetPass</w:t>
+      </w:r>
+      <w:proofErr w:type="spellEnd"/>
+      <w:r>
+        <w:rPr>
+          <w:lang w:val="en-US"/>
+        </w:rPr>
+        <w:t xml:space="preserve"> Calls Count</w:t>
+      </w:r>
+    </w:p>
+    <w:p>
+      <w:pPr>
+        <w:pStyle w:val="ListParagraph"/>
+        <w:numPr>
+          <w:ilvl w:val="0"/>
+          <w:numId w:val="28"/>
+        </w:numPr>
+        <w:rPr>
+          <w:lang w:val="en-US"/>
+        </w:rPr>
+      </w:pPr>
+      <w:r>
+        <w:rPr>
+          <w:lang w:val="en-US"/>
+        </w:rPr>
+        <w:t>Triangles Count</w:t>
+      </w:r>
+    </w:p>
+    <w:p>
+      <w:pPr>
+        <w:pStyle w:val="ListParagraph"/>
+        <w:numPr>
+          <w:ilvl w:val="0"/>
+          <w:numId w:val="28"/>
+        </w:numPr>
+        <w:rPr>
+          <w:lang w:val="en-US"/>
+        </w:rPr>
+      </w:pPr>
+      <w:r>
+        <w:rPr>
+          <w:lang w:val="en-US"/>
+        </w:rPr>
+        <w:t>Vertices Count</w:t>
+      </w:r>
+    </w:p>
+    <w:p>
+      <w:pPr>
+        <w:pStyle w:val="ListParagraph"/>
+        <w:numPr>
+          <w:ilvl w:val="0"/>
+          <w:numId w:val="28"/>
+        </w:numPr>
+        <w:rPr>
+          <w:lang w:val="en-US"/>
+        </w:rPr>
+      </w:pPr>
+      <w:r>
+        <w:rPr>
+          <w:lang w:val="en-US"/>
+        </w:rPr>
+        <w:t>Total Used Memory</w:t>
+      </w:r>
+    </w:p>
+    <w:p>
+      <w:pPr>
+        <w:pStyle w:val="ListParagraph"/>
+        <w:ind w:left="1440"/>
+        <w:rPr>
+          <w:lang w:val="en-US"/>
+        </w:rPr>
+      </w:pPr>
+    </w:p>
+    <w:p>
+      <w:pPr>
+        <w:pStyle w:val="ListParagraph"/>
+        <w:numPr>
+          <w:ilvl w:val="0"/>
           <w:numId w:val="4"/>
         </w:numPr>
         <w:rPr>
@@ -637,20 +999,6 @@
         </w:rPr>
         <w:t xml:space="preserve"> (implement or not implement this specific optimization?)</w:t>
       </w:r>
-    </w:p>
-    <w:p>
-      <w:pPr>
-        <w:rPr>
-          <w:lang w:val="en-US"/>
-        </w:rPr>
-      </w:pPr>
-    </w:p>
-    <w:p>
-      <w:pPr>
-        <w:rPr>
-          <w:lang w:val="en-US"/>
-        </w:rPr>
-      </w:pPr>
     </w:p>
     <w:p>
       <w:pPr>
@@ -681,7 +1029,17 @@
           <w:szCs w:val="32"/>
           <w:lang w:val="en-US"/>
         </w:rPr>
-        <w:t xml:space="preserve"> +  tests</w:t>
+        <w:t xml:space="preserve"> </w:t>
+      </w:r>
+      <w:r>
+        <w:rPr>
+          <w:b/>
+          <w:bCs/>
+          <w:sz w:val="32"/>
+          <w:szCs w:val="32"/>
+          <w:lang w:val="en-US"/>
+        </w:rPr>
+        <w:t>+ tests</w:t>
       </w:r>
       <w:r>
         <w:rPr>
@@ -812,22 +1170,70 @@
     </w:p>
     <w:p>
       <w:pPr>
-        <w:ind w:left="720"/>
-        <w:rPr>
-          <w:lang w:val="en-US"/>
-        </w:rPr>
-      </w:pPr>
-      <w:r>
-        <w:rPr>
-          <w:lang w:val="en-US"/>
-        </w:rPr>
-        <w:t>Perform 3 tests</w:t>
-      </w:r>
-      <w:r>
-        <w:rPr>
-          <w:lang w:val="en-US"/>
-        </w:rPr>
-        <w:t>. Check if performance increases &amp; if objects that should(n’t) be rendered do get or do not get rendered</w:t>
+        <w:ind w:left="2160" w:hanging="1440"/>
+        <w:rPr>
+          <w:lang w:val="en-US"/>
+        </w:rPr>
+      </w:pPr>
+      <w:r>
+        <w:rPr>
+          <w:lang w:val="en-US"/>
+        </w:rPr>
+        <w:t xml:space="preserve">Perform </w:t>
+      </w:r>
+      <w:r>
+        <w:rPr>
+          <w:lang w:val="en-US"/>
+        </w:rPr>
+        <w:t>2</w:t>
+      </w:r>
+      <w:r>
+        <w:rPr>
+          <w:lang w:val="en-US"/>
+        </w:rPr>
+        <w:t xml:space="preserve"> tests</w:t>
+      </w:r>
+      <w:r>
+        <w:rPr>
+          <w:lang w:val="en-US"/>
+        </w:rPr>
+        <w:t>. Check if performance increases &amp; if objects that should</w:t>
+      </w:r>
+      <w:r>
+        <w:rPr>
+          <w:lang w:val="en-US"/>
+        </w:rPr>
+        <w:t xml:space="preserve"> </w:t>
+      </w:r>
+      <w:r>
+        <w:rPr>
+          <w:lang w:val="en-US"/>
+        </w:rPr>
+        <w:t>(</w:t>
+      </w:r>
+      <w:r>
+        <w:rPr>
+          <w:lang w:val="en-US"/>
+        </w:rPr>
+        <w:t>not</w:t>
+      </w:r>
+      <w:r>
+        <w:rPr>
+          <w:lang w:val="en-US"/>
+        </w:rPr>
+        <w:t>) be rendered do</w:t>
+      </w:r>
+      <w:r>
+        <w:rPr>
+          <w:lang w:val="en-US"/>
+        </w:rPr>
+        <w:t xml:space="preserve"> </w:t>
+      </w:r>
+      <w:r>
+        <w:rPr>
+          <w:lang w:val="en-US"/>
+        </w:rPr>
+        <w:t>get or do not get rendered</w:t>
       </w:r>
       <w:r>
         <w:rPr>
@@ -884,25 +1290,13 @@
         <w:rPr>
           <w:lang w:val="en-US"/>
         </w:rPr>
-        <w:t>Occlusion culling enabled with “starting voxel” size.</w:t>
-      </w:r>
-    </w:p>
-    <w:p>
-      <w:pPr>
-        <w:pStyle w:val="ListParagraph"/>
-        <w:numPr>
-          <w:ilvl w:val="0"/>
-          <w:numId w:val="7"/>
-        </w:numPr>
-        <w:rPr>
-          <w:lang w:val="en-US"/>
-        </w:rPr>
-      </w:pPr>
-      <w:r>
-        <w:rPr>
-          <w:lang w:val="en-US"/>
-        </w:rPr>
-        <w:t>Occlusion culling enabled with smaller “voxel” size.</w:t>
+        <w:t xml:space="preserve">Occlusion culling enabled with </w:t>
+      </w:r>
+      <w:r>
+        <w:rPr>
+          <w:lang w:val="en-US"/>
+        </w:rPr>
+        <w:t>voxel size 2.</w:t>
       </w:r>
     </w:p>
     <w:p>
@@ -1018,19 +1412,27 @@
         <w:rPr>
           <w:lang w:val="en-US"/>
         </w:rPr>
-        <w:t>As with all tests, it’s run in a build.</w:t>
-      </w:r>
-      <w:r>
-        <w:rPr>
-          <w:lang w:val="en-US"/>
-        </w:rPr>
-        <w:t xml:space="preserve"> </w:t>
-      </w:r>
-      <w:r>
-        <w:rPr>
-          <w:lang w:val="en-US"/>
-        </w:rPr>
-        <w:t>Player input will not be required.</w:t>
+        <w:t xml:space="preserve">As with all tests, </w:t>
+      </w:r>
+      <w:proofErr w:type="gramStart"/>
+      <w:r>
+        <w:rPr>
+          <w:lang w:val="en-US"/>
+        </w:rPr>
+        <w:t>it’s</w:t>
+      </w:r>
+      <w:proofErr w:type="gramEnd"/>
+      <w:r>
+        <w:rPr>
+          <w:lang w:val="en-US"/>
+        </w:rPr>
+        <w:t xml:space="preserve"> run in a build.</w:t>
+      </w:r>
+      <w:r>
+        <w:rPr>
+          <w:lang w:val="en-US"/>
+        </w:rPr>
+        <w:t xml:space="preserve"> Player input will not be required.</w:t>
       </w:r>
     </w:p>
     <w:p>
@@ -1140,7 +1542,7 @@
         <w:rPr>
           <w:lang w:val="en-US"/>
         </w:rPr>
-        <w:t>Build a new version of the game, changing only parameters of occlusion culling, depending on the index of this test (0 = no culling, 1 = some culling, 2 = full culling).</w:t>
+        <w:t>Build a new version of the game, changing only parameters of occlusion culling, depending on the index of this test (0 = no culling, 1 = some culling).</w:t>
       </w:r>
     </w:p>
     <w:p>
@@ -1270,7 +1672,45 @@
         <w:rPr>
           <w:lang w:val="en-US"/>
         </w:rPr>
-        <w:t>Best performance with full culling (test 3 out of 3)</w:t>
+        <w:t xml:space="preserve">Test </w:t>
+      </w:r>
+      <w:r>
+        <w:rPr>
+          <w:lang w:val="en-US"/>
+        </w:rPr>
+        <w:t>0</w:t>
+      </w:r>
+      <w:r>
+        <w:rPr>
+          <w:lang w:val="en-US"/>
+        </w:rPr>
+        <w:t xml:space="preserve"> (no culling): lag spikes, low average fps. </w:t>
+      </w:r>
+      <w:r>
+        <w:rPr>
+          <w:lang w:val="en-US"/>
+        </w:rPr>
+        <w:t xml:space="preserve">Many </w:t>
+      </w:r>
+      <w:proofErr w:type="gramStart"/>
+      <w:r>
+        <w:rPr>
+          <w:lang w:val="en-US"/>
+        </w:rPr>
+        <w:t>draw</w:t>
+      </w:r>
+      <w:proofErr w:type="gramEnd"/>
+      <w:r>
+        <w:rPr>
+          <w:lang w:val="en-US"/>
+        </w:rPr>
+        <w:t xml:space="preserve"> calls</w:t>
+      </w:r>
+      <w:r>
+        <w:rPr>
+          <w:lang w:val="en-US"/>
+        </w:rPr>
+        <w:t>.</w:t>
       </w:r>
     </w:p>
     <w:p>
@@ -1284,50 +1724,44 @@
         <w:rPr>
           <w:lang w:val="en-US"/>
         </w:rPr>
-        <w:t xml:space="preserve">Test </w:t>
-      </w:r>
-      <w:r>
-        <w:rPr>
-          <w:lang w:val="en-US"/>
-        </w:rPr>
-        <w:t>0</w:t>
-      </w:r>
-      <w:r>
-        <w:rPr>
-          <w:lang w:val="en-US"/>
-        </w:rPr>
-        <w:t xml:space="preserve"> (no culling): lag spikes, low average fps. </w:t>
-      </w:r>
-      <w:r>
-        <w:rPr>
-          <w:lang w:val="en-US"/>
-        </w:rPr>
-        <w:t>Many drawcalls.</w:t>
-      </w:r>
-    </w:p>
-    <w:p>
-      <w:pPr>
-        <w:ind w:firstLine="720"/>
-        <w:rPr>
-          <w:lang w:val="en-US"/>
-        </w:rPr>
-      </w:pPr>
-      <w:r>
-        <w:rPr>
-          <w:lang w:val="en-US"/>
-        </w:rPr>
-        <w:t>Test 1 (culling enabled): less/lower intensity lag spikes. Better average fps. Much less drawcalls.</w:t>
-      </w:r>
-    </w:p>
-    <w:p>
-      <w:pPr>
-        <w:ind w:firstLine="720"/>
-        <w:rPr>
-          <w:b/>
-          <w:bCs/>
-          <w:lang w:val="en-US"/>
-        </w:rPr>
-      </w:pPr>
+        <w:t>Test 1 (</w:t>
+      </w:r>
+      <w:r>
+        <w:rPr>
+          <w:lang w:val="en-US"/>
+        </w:rPr>
+        <w:t>culling</w:t>
+      </w:r>
+      <w:r>
+        <w:rPr>
+          <w:lang w:val="en-US"/>
+        </w:rPr>
+        <w:t xml:space="preserve">): less/lower intensity lag spikes. Better average fps. </w:t>
+      </w:r>
+      <w:r>
+        <w:rPr>
+          <w:lang w:val="en-US"/>
+        </w:rPr>
+        <w:t>Fewer</w:t>
+      </w:r>
+      <w:r>
+        <w:rPr>
+          <w:lang w:val="en-US"/>
+        </w:rPr>
+        <w:t xml:space="preserve"> </w:t>
+      </w:r>
+      <w:r>
+        <w:rPr>
+          <w:lang w:val="en-US"/>
+        </w:rPr>
+        <w:t>draw calls</w:t>
+      </w:r>
+      <w:r>
+        <w:rPr>
+          <w:lang w:val="en-US"/>
+        </w:rPr>
+        <w:t>.</w:t>
+      </w:r>
     </w:p>
     <w:p>
       <w:pPr>
@@ -1344,11 +1778,182 @@
       </w:pPr>
       <w:r>
         <w:rPr>
+          <w:noProof/>
+          <w:lang w:val="en-US"/>
+        </w:rPr>
+        <w:lastRenderedPageBreak/>
+        <mc:AlternateContent>
+          <mc:Choice Requires="wpg">
+            <w:drawing>
+              <wp:anchor distT="0" distB="0" distL="114300" distR="114300" simplePos="0" relativeHeight="251668480" behindDoc="0" locked="0" layoutInCell="1" allowOverlap="1" wp14:anchorId="19D6AAB1" wp14:editId="3E4D500B">
+                <wp:simplePos x="0" y="0"/>
+                <wp:positionH relativeFrom="page">
+                  <wp:align>right</wp:align>
+                </wp:positionH>
+                <wp:positionV relativeFrom="paragraph">
+                  <wp:posOffset>3361748</wp:posOffset>
+                </wp:positionV>
+                <wp:extent cx="7772400" cy="2986405"/>
+                <wp:effectExtent l="0" t="0" r="0" b="4445"/>
+                <wp:wrapTight wrapText="bothSides">
+                  <wp:wrapPolygon edited="0">
+                    <wp:start x="0" y="0"/>
+                    <wp:lineTo x="0" y="21494"/>
+                    <wp:lineTo x="21547" y="21494"/>
+                    <wp:lineTo x="21547" y="0"/>
+                    <wp:lineTo x="0" y="0"/>
+                  </wp:wrapPolygon>
+                </wp:wrapTight>
+                <wp:docPr id="14" name="Group 14"/>
+                <wp:cNvGraphicFramePr/>
+                <a:graphic xmlns:a="http://schemas.openxmlformats.org/drawingml/2006/main">
+                  <a:graphicData uri="http://schemas.microsoft.com/office/word/2010/wordprocessingGroup">
+                    <wpg:wgp>
+                      <wpg:cNvGrpSpPr/>
+                      <wpg:grpSpPr>
+                        <a:xfrm>
+                          <a:off x="0" y="0"/>
+                          <a:ext cx="7772400" cy="2986405"/>
+                          <a:chOff x="0" y="0"/>
+                          <a:chExt cx="7772400" cy="2986604"/>
+                        </a:xfrm>
+                      </wpg:grpSpPr>
+                      <pic:pic xmlns:pic="http://schemas.openxmlformats.org/drawingml/2006/picture">
+                        <pic:nvPicPr>
+                          <pic:cNvPr id="9" name="Picture 9" descr="Background pattern&#10;&#10;Description automatically generated with medium confidence"/>
+                          <pic:cNvPicPr>
+                            <a:picLocks noChangeAspect="1"/>
+                          </pic:cNvPicPr>
+                        </pic:nvPicPr>
+                        <pic:blipFill>
+                          <a:blip r:embed="rId8" cstate="print">
+                            <a:extLst>
+                              <a:ext uri="{28A0092B-C50C-407E-A947-70E740481C1C}">
+                                <a14:useLocalDpi xmlns:a14="http://schemas.microsoft.com/office/drawing/2010/main" val="0"/>
+                              </a:ext>
+                            </a:extLst>
+                          </a:blip>
+                          <a:stretch>
+                            <a:fillRect/>
+                          </a:stretch>
+                        </pic:blipFill>
+                        <pic:spPr>
+                          <a:xfrm>
+                            <a:off x="0" y="183714"/>
+                            <a:ext cx="7772400" cy="2802890"/>
+                          </a:xfrm>
+                          <a:prstGeom prst="rect">
+                            <a:avLst/>
+                          </a:prstGeom>
+                        </pic:spPr>
+                      </pic:pic>
+                      <wps:wsp>
+                        <wps:cNvPr id="13" name="Text Box 13"/>
+                        <wps:cNvSpPr txBox="1"/>
+                        <wps:spPr>
+                          <a:xfrm>
+                            <a:off x="0" y="0"/>
+                            <a:ext cx="7772400" cy="172085"/>
+                          </a:xfrm>
+                          <a:prstGeom prst="rect">
+                            <a:avLst/>
+                          </a:prstGeom>
+                          <a:solidFill>
+                            <a:prstClr val="white"/>
+                          </a:solidFill>
+                          <a:ln>
+                            <a:noFill/>
+                          </a:ln>
+                        </wps:spPr>
+                        <wps:txbx>
+                          <w:txbxContent>
+                            <w:p>
+                              <w:pPr>
+                                <w:pStyle w:val="Caption"/>
+                                <w:rPr>
+                                  <w:lang w:val="en-US"/>
+                                </w:rPr>
+                              </w:pPr>
+                              <w:r>
+                                <w:t>Test 1: With Culling</w:t>
+                              </w:r>
+                            </w:p>
+                          </w:txbxContent>
+                        </wps:txbx>
+                        <wps:bodyPr rot="0" spcFirstLastPara="0" vertOverflow="overflow" horzOverflow="overflow" vert="horz" wrap="square" lIns="0" tIns="0" rIns="0" bIns="0" numCol="1" spcCol="0" rtlCol="0" fromWordArt="0" anchor="t" anchorCtr="0" forceAA="0" compatLnSpc="1">
+                          <a:prstTxWarp prst="textNoShape">
+                            <a:avLst/>
+                          </a:prstTxWarp>
+                          <a:noAutofit/>
+                        </wps:bodyPr>
+                      </wps:wsp>
+                    </wpg:wgp>
+                  </a:graphicData>
+                </a:graphic>
+                <wp14:sizeRelV relativeFrom="margin">
+                  <wp14:pctHeight>0</wp14:pctHeight>
+                </wp14:sizeRelV>
+              </wp:anchor>
+            </w:drawing>
+          </mc:Choice>
+          <mc:Fallback>
+            <w:pict>
+              <v:group w14:anchorId="19D6AAB1" id="Group 14" o:spid="_x0000_s1026" style="position:absolute;left:0;text-align:left;margin-left:560.8pt;margin-top:264.7pt;width:612pt;height:235.15pt;z-index:251668480;mso-position-horizontal:right;mso-position-horizontal-relative:page;mso-height-relative:margin" coordsize="77724,29866" o:gfxdata="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">
+                <v:shapetype id="_x0000_t75" coordsize="21600,21600" o:spt="75" o:preferrelative="t" path="m@4@5l@4@11@9@11@9@5xe" filled="f" stroked="f">
+                  <v:stroke joinstyle="miter"/>
+                  <v:formulas>
+                    <v:f eqn="if lineDrawn pixelLineWidth 0"/>
+                    <v:f eqn="sum @0 1 0"/>
+                    <v:f eqn="sum 0 0 @1"/>
+                    <v:f eqn="prod @2 1 2"/>
+                    <v:f eqn="prod @3 21600 pixelWidth"/>
+                    <v:f eqn="prod @3 21600 pixelHeight"/>
+                    <v:f eqn="sum @0 0 1"/>
+                    <v:f eqn="prod @6 1 2"/>
+                    <v:f eqn="prod @7 21600 pixelWidth"/>
+                    <v:f eqn="sum @8 21600 0"/>
+                    <v:f eqn="prod @7 21600 pixelHeight"/>
+                    <v:f eqn="sum @10 21600 0"/>
+                  </v:formulas>
+                  <v:path o:extrusionok="f" gradientshapeok="t" o:connecttype="rect"/>
+                  <o:lock v:ext="edit" aspectratio="t"/>
+                </v:shapetype>
+                <v:shape id="Picture 9" o:spid="_x0000_s1027" type="#_x0000_t75" alt="Background pattern&#10;&#10;Description automatically generated with medium confidence" style="position:absolute;top:1837;width:77724;height:28029;visibility:visible;mso-wrap-style:square" o:gfxdata="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">
+                  <v:imagedata r:id="rId9" o:title="Background pattern&#10;&#10;Description automatically generated with medium confidence"/>
+                </v:shape>
+                <v:shapetype id="_x0000_t202" coordsize="21600,21600" o:spt="202" path="m,l,21600r21600,l21600,xe">
+                  <v:stroke joinstyle="miter"/>
+                  <v:path gradientshapeok="t" o:connecttype="rect"/>
+                </v:shapetype>
+                <v:shape id="Text Box 13" o:spid="_x0000_s1028" type="#_x0000_t202" style="position:absolute;width:77724;height:1720;visibility:visible;mso-wrap-style:square;v-text-anchor:top" o:gfxdata="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" stroked="f">
+                  <v:textbox inset="0,0,0,0">
+                    <w:txbxContent>
+                      <w:p>
+                        <w:pPr>
+                          <w:pStyle w:val="Caption"/>
+                          <w:rPr>
+                            <w:lang w:val="en-US"/>
+                          </w:rPr>
+                        </w:pPr>
+                        <w:r>
+                          <w:t>Test 1: With Culling</w:t>
+                        </w:r>
+                      </w:p>
+                    </w:txbxContent>
+                  </v:textbox>
+                </v:shape>
+                <w10:wrap type="tight" anchorx="page"/>
+              </v:group>
+            </w:pict>
+          </mc:Fallback>
+        </mc:AlternateContent>
+      </w:r>
+      <w:r>
+        <w:rPr>
           <w:b/>
           <w:bCs/>
           <w:lang w:val="en-US"/>
         </w:rPr>
-        <w:lastRenderedPageBreak/>
         <w:t>Actual resul</w:t>
       </w:r>
       <w:r>
@@ -1359,34 +1964,1082 @@
         </w:rPr>
         <w:t>t</w:t>
       </w:r>
-    </w:p>
-    <w:p>
-      <w:pPr>
-        <w:pStyle w:val="ListParagraph"/>
-        <w:rPr>
-          <w:lang w:val="en-US"/>
-        </w:rPr>
-      </w:pPr>
-      <w:r>
-        <w:rPr>
-          <w:lang w:val="en-US"/>
-        </w:rPr>
-        <w:t>TBD</w:t>
-      </w:r>
-    </w:p>
-    <w:p>
-      <w:pPr>
-        <w:pStyle w:val="ListParagraph"/>
-        <w:rPr>
-          <w:b/>
-          <w:bCs/>
-          <w:lang w:val="en-US"/>
-        </w:rPr>
-      </w:pPr>
-    </w:p>
-    <w:p>
-      <w:pPr>
-        <w:pStyle w:val="ListParagraph"/>
+      <w:r>
+        <w:rPr>
+          <w:noProof/>
+          <w:lang w:val="en-US"/>
+        </w:rPr>
+        <mc:AlternateContent>
+          <mc:Choice Requires="wpg">
+            <w:drawing>
+              <wp:anchor distT="0" distB="0" distL="114300" distR="114300" simplePos="0" relativeHeight="251665408" behindDoc="0" locked="0" layoutInCell="1" allowOverlap="1" wp14:anchorId="111B23D2" wp14:editId="694B7DBB">
+                <wp:simplePos x="0" y="0"/>
+                <wp:positionH relativeFrom="page">
+                  <wp:align>right</wp:align>
+                </wp:positionH>
+                <wp:positionV relativeFrom="paragraph">
+                  <wp:posOffset>223883</wp:posOffset>
+                </wp:positionV>
+                <wp:extent cx="7772400" cy="2955999"/>
+                <wp:effectExtent l="0" t="0" r="0" b="0"/>
+                <wp:wrapTight wrapText="bothSides">
+                  <wp:wrapPolygon edited="0">
+                    <wp:start x="0" y="0"/>
+                    <wp:lineTo x="0" y="21438"/>
+                    <wp:lineTo x="21547" y="21438"/>
+                    <wp:lineTo x="21547" y="0"/>
+                    <wp:lineTo x="0" y="0"/>
+                  </wp:wrapPolygon>
+                </wp:wrapTight>
+                <wp:docPr id="12" name="Group 12"/>
+                <wp:cNvGraphicFramePr/>
+                <a:graphic xmlns:a="http://schemas.openxmlformats.org/drawingml/2006/main">
+                  <a:graphicData uri="http://schemas.microsoft.com/office/word/2010/wordprocessingGroup">
+                    <wpg:wgp>
+                      <wpg:cNvGrpSpPr/>
+                      <wpg:grpSpPr>
+                        <a:xfrm>
+                          <a:off x="0" y="0"/>
+                          <a:ext cx="7772400" cy="2955999"/>
+                          <a:chOff x="0" y="0"/>
+                          <a:chExt cx="7772400" cy="2955999"/>
+                        </a:xfrm>
+                      </wpg:grpSpPr>
+                      <pic:pic xmlns:pic="http://schemas.openxmlformats.org/drawingml/2006/picture">
+                        <pic:nvPicPr>
+                          <pic:cNvPr id="10" name="Picture 10" descr="A screenshot of a computer&#10;&#10;Description automatically generated with medium confidence"/>
+                          <pic:cNvPicPr>
+                            <a:picLocks noChangeAspect="1"/>
+                          </pic:cNvPicPr>
+                        </pic:nvPicPr>
+                        <pic:blipFill>
+                          <a:blip r:embed="rId10" cstate="print">
+                            <a:extLst>
+                              <a:ext uri="{28A0092B-C50C-407E-A947-70E740481C1C}">
+                                <a14:useLocalDpi xmlns:a14="http://schemas.microsoft.com/office/drawing/2010/main" val="0"/>
+                              </a:ext>
+                            </a:extLst>
+                          </a:blip>
+                          <a:stretch>
+                            <a:fillRect/>
+                          </a:stretch>
+                        </pic:blipFill>
+                        <pic:spPr>
+                          <a:xfrm>
+                            <a:off x="0" y="154379"/>
+                            <a:ext cx="7772400" cy="2801620"/>
+                          </a:xfrm>
+                          <a:prstGeom prst="rect">
+                            <a:avLst/>
+                          </a:prstGeom>
+                        </pic:spPr>
+                      </pic:pic>
+                      <wps:wsp>
+                        <wps:cNvPr id="11" name="Text Box 11"/>
+                        <wps:cNvSpPr txBox="1"/>
+                        <wps:spPr>
+                          <a:xfrm>
+                            <a:off x="0" y="0"/>
+                            <a:ext cx="7772400" cy="147955"/>
+                          </a:xfrm>
+                          <a:prstGeom prst="rect">
+                            <a:avLst/>
+                          </a:prstGeom>
+                          <a:solidFill>
+                            <a:prstClr val="white"/>
+                          </a:solidFill>
+                          <a:ln>
+                            <a:noFill/>
+                          </a:ln>
+                        </wps:spPr>
+                        <wps:txbx>
+                          <w:txbxContent>
+                            <w:p>
+                              <w:pPr>
+                                <w:pStyle w:val="Caption"/>
+                                <w:rPr>
+                                  <w:lang w:val="en-US"/>
+                                </w:rPr>
+                              </w:pPr>
+                              <w:r>
+                                <w:t>Test 0:</w:t>
+                              </w:r>
+                              <w:r>
+                                <w:rPr>
+                                  <w:color w:val="auto"/>
+                                </w:rPr>
+                                <w:t xml:space="preserve"> </w:t>
+                              </w:r>
+                              <w:r>
+                                <w:t>No Culling</w:t>
+                              </w:r>
+                            </w:p>
+                          </w:txbxContent>
+                        </wps:txbx>
+                        <wps:bodyPr rot="0" spcFirstLastPara="0" vertOverflow="overflow" horzOverflow="overflow" vert="horz" wrap="square" lIns="0" tIns="0" rIns="0" bIns="0" numCol="1" spcCol="0" rtlCol="0" fromWordArt="0" anchor="t" anchorCtr="0" forceAA="0" compatLnSpc="1">
+                          <a:prstTxWarp prst="textNoShape">
+                            <a:avLst/>
+                          </a:prstTxWarp>
+                          <a:noAutofit/>
+                        </wps:bodyPr>
+                      </wps:wsp>
+                    </wpg:wgp>
+                  </a:graphicData>
+                </a:graphic>
+              </wp:anchor>
+            </w:drawing>
+          </mc:Choice>
+          <mc:Fallback>
+            <w:pict>
+              <v:group w14:anchorId="111B23D2" id="Group 12" o:spid="_x0000_s1029" style="position:absolute;left:0;text-align:left;margin-left:560.8pt;margin-top:17.65pt;width:612pt;height:232.75pt;z-index:251665408;mso-position-horizontal:right;mso-position-horizontal-relative:page" coordsize="77724,29559" o:gfxdata="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">
+                <v:shape id="Picture 10" o:spid="_x0000_s1030" type="#_x0000_t75" alt="A screenshot of a computer&#10;&#10;Description automatically generated with medium confidence" style="position:absolute;top:1543;width:77724;height:28016;visibility:visible;mso-wrap-style:square" o:gfxdata="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">
+                  <v:imagedata r:id="rId11" o:title="A screenshot of a computer&#10;&#10;Description automatically generated with medium confidence"/>
+                </v:shape>
+                <v:shape id="Text Box 11" o:spid="_x0000_s1031" type="#_x0000_t202" style="position:absolute;width:77724;height:1479;visibility:visible;mso-wrap-style:square;v-text-anchor:top" o:gfxdata="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" stroked="f">
+                  <v:textbox inset="0,0,0,0">
+                    <w:txbxContent>
+                      <w:p>
+                        <w:pPr>
+                          <w:pStyle w:val="Caption"/>
+                          <w:rPr>
+                            <w:lang w:val="en-US"/>
+                          </w:rPr>
+                        </w:pPr>
+                        <w:r>
+                          <w:t>Test 0:</w:t>
+                        </w:r>
+                        <w:r>
+                          <w:rPr>
+                            <w:color w:val="auto"/>
+                          </w:rPr>
+                          <w:t xml:space="preserve"> </w:t>
+                        </w:r>
+                        <w:r>
+                          <w:t>No Culling</w:t>
+                        </w:r>
+                      </w:p>
+                    </w:txbxContent>
+                  </v:textbox>
+                </v:shape>
+                <w10:wrap type="tight" anchorx="page"/>
+              </v:group>
+            </w:pict>
+          </mc:Fallback>
+        </mc:AlternateContent>
+      </w:r>
+    </w:p>
+    <w:p>
+      <w:pPr>
+        <w:pStyle w:val="ListParagraph"/>
+        <w:rPr>
+          <w:lang w:val="en-US"/>
+        </w:rPr>
+      </w:pPr>
+    </w:p>
+    <w:tbl>
+      <w:tblPr>
+        <w:tblStyle w:val="TableGrid"/>
+        <w:tblpPr w:leftFromText="180" w:rightFromText="180" w:vertAnchor="text" w:horzAnchor="margin" w:tblpXSpec="center" w:tblpY="61"/>
+        <w:tblW w:w="0" w:type="auto"/>
+        <w:tblLook w:val="04A0" w:firstRow="1" w:lastRow="0" w:firstColumn="1" w:lastColumn="0" w:noHBand="0" w:noVBand="1"/>
+      </w:tblPr>
+      <w:tblGrid>
+        <w:gridCol w:w="2876"/>
+        <w:gridCol w:w="2877"/>
+        <w:gridCol w:w="2877"/>
+      </w:tblGrid>
+      <w:tr>
+        <w:tc>
+          <w:tcPr>
+            <w:tcW w:w="2876" w:type="dxa"/>
+          </w:tcPr>
+          <w:p>
+            <w:pPr>
+              <w:pStyle w:val="ListParagraph"/>
+              <w:ind w:left="0"/>
+              <w:rPr>
+                <w:lang w:val="en-US"/>
+              </w:rPr>
+            </w:pPr>
+            <w:r>
+              <w:rPr>
+                <w:lang w:val="en-US"/>
+              </w:rPr>
+              <w:t>Property</w:t>
+            </w:r>
+          </w:p>
+        </w:tc>
+        <w:tc>
+          <w:tcPr>
+            <w:tcW w:w="2877" w:type="dxa"/>
+          </w:tcPr>
+          <w:p>
+            <w:pPr>
+              <w:pStyle w:val="ListParagraph"/>
+              <w:ind w:left="0"/>
+              <w:rPr>
+                <w:lang w:val="en-US"/>
+              </w:rPr>
+            </w:pPr>
+            <w:r>
+              <w:rPr>
+                <w:lang w:val="en-US"/>
+              </w:rPr>
+              <w:t>Test 0</w:t>
+            </w:r>
+          </w:p>
+        </w:tc>
+        <w:tc>
+          <w:tcPr>
+            <w:tcW w:w="2877" w:type="dxa"/>
+          </w:tcPr>
+          <w:p>
+            <w:pPr>
+              <w:pStyle w:val="ListParagraph"/>
+              <w:ind w:left="0"/>
+              <w:rPr>
+                <w:lang w:val="en-US"/>
+              </w:rPr>
+            </w:pPr>
+            <w:r>
+              <w:rPr>
+                <w:lang w:val="en-US"/>
+              </w:rPr>
+              <w:t>Test 1</w:t>
+            </w:r>
+          </w:p>
+        </w:tc>
+      </w:tr>
+      <w:tr>
+        <w:tc>
+          <w:tcPr>
+            <w:tcW w:w="2876" w:type="dxa"/>
+          </w:tcPr>
+          <w:p>
+            <w:pPr>
+              <w:pStyle w:val="ListParagraph"/>
+              <w:ind w:left="0"/>
+              <w:rPr>
+                <w:lang w:val="en-US"/>
+              </w:rPr>
+            </w:pPr>
+            <w:r>
+              <w:rPr>
+                <w:lang w:val="en-US"/>
+              </w:rPr>
+              <w:t>FPS</w:t>
+            </w:r>
+          </w:p>
+        </w:tc>
+        <w:tc>
+          <w:tcPr>
+            <w:tcW w:w="2877" w:type="dxa"/>
+          </w:tcPr>
+          <w:p>
+            <w:pPr>
+              <w:pStyle w:val="ListParagraph"/>
+              <w:ind w:left="0"/>
+              <w:rPr>
+                <w:lang w:val="en-US"/>
+              </w:rPr>
+            </w:pPr>
+            <w:r>
+              <w:rPr>
+                <w:lang w:val="en-US"/>
+              </w:rPr>
+              <w:t xml:space="preserve">6.95 </w:t>
+            </w:r>
+            <w:proofErr w:type="spellStart"/>
+            <w:r>
+              <w:rPr>
+                <w:lang w:val="en-US"/>
+              </w:rPr>
+              <w:t>ms</w:t>
+            </w:r>
+            <w:proofErr w:type="spellEnd"/>
+            <w:r>
+              <w:rPr>
+                <w:lang w:val="en-US"/>
+              </w:rPr>
+              <w:t xml:space="preserve"> = 143.88 fps</w:t>
+            </w:r>
+          </w:p>
+        </w:tc>
+        <w:tc>
+          <w:tcPr>
+            <w:tcW w:w="2877" w:type="dxa"/>
+          </w:tcPr>
+          <w:p>
+            <w:pPr>
+              <w:pStyle w:val="ListParagraph"/>
+              <w:tabs>
+                <w:tab w:val="center" w:pos="1330"/>
+              </w:tabs>
+              <w:ind w:left="0"/>
+              <w:rPr>
+                <w:lang w:val="en-US"/>
+              </w:rPr>
+            </w:pPr>
+            <w:r>
+              <w:rPr>
+                <w:lang w:val="en-US"/>
+              </w:rPr>
+              <w:t xml:space="preserve">6.95 </w:t>
+            </w:r>
+            <w:proofErr w:type="spellStart"/>
+            <w:r>
+              <w:rPr>
+                <w:lang w:val="en-US"/>
+              </w:rPr>
+              <w:t>ms</w:t>
+            </w:r>
+            <w:proofErr w:type="spellEnd"/>
+            <w:r>
+              <w:rPr>
+                <w:lang w:val="en-US"/>
+              </w:rPr>
+              <w:t xml:space="preserve"> = 143.88 fps</w:t>
+            </w:r>
+            <w:r>
+              <w:rPr>
+                <w:lang w:val="en-US"/>
+              </w:rPr>
+              <w:tab/>
+            </w:r>
+          </w:p>
+        </w:tc>
+      </w:tr>
+      <w:tr>
+        <w:tc>
+          <w:tcPr>
+            <w:tcW w:w="2876" w:type="dxa"/>
+          </w:tcPr>
+          <w:p>
+            <w:pPr>
+              <w:pStyle w:val="ListParagraph"/>
+              <w:ind w:left="0"/>
+              <w:rPr>
+                <w:lang w:val="en-US"/>
+              </w:rPr>
+            </w:pPr>
+            <w:r>
+              <w:rPr>
+                <w:lang w:val="en-US"/>
+              </w:rPr>
+              <w:t>Rendering CPU time</w:t>
+            </w:r>
+          </w:p>
+        </w:tc>
+        <w:tc>
+          <w:tcPr>
+            <w:tcW w:w="2877" w:type="dxa"/>
+          </w:tcPr>
+          <w:p>
+            <w:pPr>
+              <w:pStyle w:val="ListParagraph"/>
+              <w:ind w:left="0"/>
+              <w:rPr>
+                <w:lang w:val="en-US"/>
+              </w:rPr>
+            </w:pPr>
+            <w:r>
+              <w:rPr>
+                <w:lang w:val="en-US"/>
+              </w:rPr>
+              <w:t xml:space="preserve">0.96 </w:t>
+            </w:r>
+            <w:proofErr w:type="spellStart"/>
+            <w:r>
+              <w:rPr>
+                <w:lang w:val="en-US"/>
+              </w:rPr>
+              <w:t>ms</w:t>
+            </w:r>
+            <w:proofErr w:type="spellEnd"/>
+          </w:p>
+        </w:tc>
+        <w:tc>
+          <w:tcPr>
+            <w:tcW w:w="2877" w:type="dxa"/>
+          </w:tcPr>
+          <w:p>
+            <w:pPr>
+              <w:pStyle w:val="ListParagraph"/>
+              <w:ind w:left="0"/>
+              <w:rPr>
+                <w:lang w:val="en-US"/>
+              </w:rPr>
+            </w:pPr>
+            <w:r>
+              <w:rPr>
+                <w:lang w:val="en-US"/>
+              </w:rPr>
+              <w:t xml:space="preserve">0.84 </w:t>
+            </w:r>
+            <w:proofErr w:type="spellStart"/>
+            <w:r>
+              <w:rPr>
+                <w:lang w:val="en-US"/>
+              </w:rPr>
+              <w:t>ms</w:t>
+            </w:r>
+            <w:proofErr w:type="spellEnd"/>
+          </w:p>
+        </w:tc>
+      </w:tr>
+      <w:tr>
+        <w:tc>
+          <w:tcPr>
+            <w:tcW w:w="2876" w:type="dxa"/>
+          </w:tcPr>
+          <w:p>
+            <w:pPr>
+              <w:pStyle w:val="ListParagraph"/>
+              <w:ind w:left="0"/>
+              <w:rPr>
+                <w:lang w:val="en-US"/>
+              </w:rPr>
+            </w:pPr>
+            <w:r>
+              <w:rPr>
+                <w:lang w:val="en-US"/>
+              </w:rPr>
+              <w:t>Scripts CPU time</w:t>
+            </w:r>
+          </w:p>
+        </w:tc>
+        <w:tc>
+          <w:tcPr>
+            <w:tcW w:w="2877" w:type="dxa"/>
+          </w:tcPr>
+          <w:p>
+            <w:pPr>
+              <w:pStyle w:val="ListParagraph"/>
+              <w:ind w:left="0"/>
+              <w:rPr>
+                <w:lang w:val="en-US"/>
+              </w:rPr>
+            </w:pPr>
+            <w:r>
+              <w:rPr>
+                <w:lang w:val="en-US"/>
+              </w:rPr>
+              <w:t xml:space="preserve">0.13 </w:t>
+            </w:r>
+            <w:proofErr w:type="spellStart"/>
+            <w:r>
+              <w:rPr>
+                <w:lang w:val="en-US"/>
+              </w:rPr>
+              <w:t>ms</w:t>
+            </w:r>
+            <w:proofErr w:type="spellEnd"/>
+          </w:p>
+        </w:tc>
+        <w:tc>
+          <w:tcPr>
+            <w:tcW w:w="2877" w:type="dxa"/>
+          </w:tcPr>
+          <w:p>
+            <w:pPr>
+              <w:pStyle w:val="ListParagraph"/>
+              <w:ind w:left="0"/>
+              <w:rPr>
+                <w:lang w:val="en-US"/>
+              </w:rPr>
+            </w:pPr>
+            <w:r>
+              <w:rPr>
+                <w:lang w:val="en-US"/>
+              </w:rPr>
+              <w:t>0.</w:t>
+            </w:r>
+            <w:r>
+              <w:rPr>
+                <w:lang w:val="en-US"/>
+              </w:rPr>
+              <w:t xml:space="preserve">07 </w:t>
+            </w:r>
+            <w:proofErr w:type="spellStart"/>
+            <w:r>
+              <w:rPr>
+                <w:lang w:val="en-US"/>
+              </w:rPr>
+              <w:t>ms</w:t>
+            </w:r>
+            <w:proofErr w:type="spellEnd"/>
+          </w:p>
+        </w:tc>
+      </w:tr>
+      <w:tr>
+        <w:tc>
+          <w:tcPr>
+            <w:tcW w:w="2876" w:type="dxa"/>
+          </w:tcPr>
+          <w:p>
+            <w:pPr>
+              <w:pStyle w:val="ListParagraph"/>
+              <w:ind w:left="0"/>
+              <w:rPr>
+                <w:lang w:val="en-US"/>
+              </w:rPr>
+            </w:pPr>
+            <w:proofErr w:type="spellStart"/>
+            <w:r>
+              <w:rPr>
+                <w:lang w:val="en-US"/>
+              </w:rPr>
+              <w:t>GarbageCollector</w:t>
+            </w:r>
+            <w:proofErr w:type="spellEnd"/>
+            <w:r>
+              <w:rPr>
+                <w:lang w:val="en-US"/>
+              </w:rPr>
+              <w:t xml:space="preserve"> CPU time</w:t>
+            </w:r>
+          </w:p>
+        </w:tc>
+        <w:tc>
+          <w:tcPr>
+            <w:tcW w:w="2877" w:type="dxa"/>
+          </w:tcPr>
+          <w:p>
+            <w:pPr>
+              <w:pStyle w:val="ListParagraph"/>
+              <w:ind w:left="0"/>
+              <w:rPr>
+                <w:lang w:val="en-US"/>
+              </w:rPr>
+            </w:pPr>
+            <w:r>
+              <w:rPr>
+                <w:lang w:val="en-US"/>
+              </w:rPr>
+              <w:t>-</w:t>
+            </w:r>
+          </w:p>
+        </w:tc>
+        <w:tc>
+          <w:tcPr>
+            <w:tcW w:w="2877" w:type="dxa"/>
+          </w:tcPr>
+          <w:p>
+            <w:pPr>
+              <w:pStyle w:val="ListParagraph"/>
+              <w:ind w:left="0"/>
+              <w:rPr>
+                <w:lang w:val="en-US"/>
+              </w:rPr>
+            </w:pPr>
+            <w:r>
+              <w:rPr>
+                <w:lang w:val="en-US"/>
+              </w:rPr>
+              <w:t>-</w:t>
+            </w:r>
+          </w:p>
+        </w:tc>
+      </w:tr>
+      <w:tr>
+        <w:tc>
+          <w:tcPr>
+            <w:tcW w:w="2876" w:type="dxa"/>
+          </w:tcPr>
+          <w:p>
+            <w:pPr>
+              <w:pStyle w:val="ListParagraph"/>
+              <w:ind w:left="0"/>
+              <w:rPr>
+                <w:lang w:val="en-US"/>
+              </w:rPr>
+            </w:pPr>
+            <w:proofErr w:type="spellStart"/>
+            <w:r>
+              <w:rPr>
+                <w:lang w:val="en-US"/>
+              </w:rPr>
+              <w:t>DrawCalls</w:t>
+            </w:r>
+            <w:proofErr w:type="spellEnd"/>
+          </w:p>
+        </w:tc>
+        <w:tc>
+          <w:tcPr>
+            <w:tcW w:w="2877" w:type="dxa"/>
+          </w:tcPr>
+          <w:p>
+            <w:pPr>
+              <w:pStyle w:val="ListParagraph"/>
+              <w:ind w:left="0"/>
+              <w:rPr>
+                <w:lang w:val="en-US"/>
+              </w:rPr>
+            </w:pPr>
+            <w:r>
+              <w:rPr>
+                <w:lang w:val="en-US"/>
+              </w:rPr>
+              <w:t>1.0k</w:t>
+            </w:r>
+          </w:p>
+        </w:tc>
+        <w:tc>
+          <w:tcPr>
+            <w:tcW w:w="2877" w:type="dxa"/>
+          </w:tcPr>
+          <w:p>
+            <w:pPr>
+              <w:pStyle w:val="ListParagraph"/>
+              <w:ind w:left="0"/>
+              <w:rPr>
+                <w:lang w:val="en-US"/>
+              </w:rPr>
+            </w:pPr>
+            <w:r>
+              <w:rPr>
+                <w:lang w:val="en-US"/>
+              </w:rPr>
+              <w:t>748</w:t>
+            </w:r>
+          </w:p>
+        </w:tc>
+      </w:tr>
+      <w:tr>
+        <w:tc>
+          <w:tcPr>
+            <w:tcW w:w="2876" w:type="dxa"/>
+          </w:tcPr>
+          <w:p>
+            <w:pPr>
+              <w:pStyle w:val="ListParagraph"/>
+              <w:ind w:left="0"/>
+              <w:rPr>
+                <w:lang w:val="en-US"/>
+              </w:rPr>
+            </w:pPr>
+            <w:r>
+              <w:rPr>
+                <w:lang w:val="en-US"/>
+              </w:rPr>
+              <w:t xml:space="preserve">Static </w:t>
+            </w:r>
+            <w:r>
+              <w:rPr>
+                <w:lang w:val="en-US"/>
+              </w:rPr>
+              <w:t>Batch Count</w:t>
+            </w:r>
+          </w:p>
+        </w:tc>
+        <w:tc>
+          <w:tcPr>
+            <w:tcW w:w="2877" w:type="dxa"/>
+          </w:tcPr>
+          <w:p>
+            <w:pPr>
+              <w:pStyle w:val="ListParagraph"/>
+              <w:ind w:left="0"/>
+              <w:rPr>
+                <w:lang w:val="en-US"/>
+              </w:rPr>
+            </w:pPr>
+            <w:r>
+              <w:rPr>
+                <w:lang w:val="en-US"/>
+              </w:rPr>
+              <w:t>0</w:t>
+            </w:r>
+          </w:p>
+        </w:tc>
+        <w:tc>
+          <w:tcPr>
+            <w:tcW w:w="2877" w:type="dxa"/>
+          </w:tcPr>
+          <w:p>
+            <w:pPr>
+              <w:pStyle w:val="ListParagraph"/>
+              <w:ind w:left="0"/>
+              <w:rPr>
+                <w:lang w:val="en-US"/>
+              </w:rPr>
+            </w:pPr>
+            <w:r>
+              <w:rPr>
+                <w:lang w:val="en-US"/>
+              </w:rPr>
+              <w:t>0</w:t>
+            </w:r>
+          </w:p>
+        </w:tc>
+      </w:tr>
+      <w:tr>
+        <w:tc>
+          <w:tcPr>
+            <w:tcW w:w="2876" w:type="dxa"/>
+          </w:tcPr>
+          <w:p>
+            <w:pPr>
+              <w:pStyle w:val="ListParagraph"/>
+              <w:ind w:left="0"/>
+              <w:rPr>
+                <w:lang w:val="en-US"/>
+              </w:rPr>
+            </w:pPr>
+            <w:proofErr w:type="spellStart"/>
+            <w:r>
+              <w:rPr>
+                <w:lang w:val="en-US"/>
+              </w:rPr>
+              <w:t>SetPass</w:t>
+            </w:r>
+            <w:proofErr w:type="spellEnd"/>
+            <w:r>
+              <w:rPr>
+                <w:lang w:val="en-US"/>
+              </w:rPr>
+              <w:t xml:space="preserve"> Calls Count</w:t>
+            </w:r>
+          </w:p>
+        </w:tc>
+        <w:tc>
+          <w:tcPr>
+            <w:tcW w:w="2877" w:type="dxa"/>
+          </w:tcPr>
+          <w:p>
+            <w:pPr>
+              <w:pStyle w:val="ListParagraph"/>
+              <w:ind w:left="0"/>
+              <w:rPr>
+                <w:lang w:val="en-US"/>
+              </w:rPr>
+            </w:pPr>
+            <w:r>
+              <w:rPr>
+                <w:lang w:val="en-US"/>
+              </w:rPr>
+              <w:t>428</w:t>
+            </w:r>
+          </w:p>
+        </w:tc>
+        <w:tc>
+          <w:tcPr>
+            <w:tcW w:w="2877" w:type="dxa"/>
+          </w:tcPr>
+          <w:p>
+            <w:pPr>
+              <w:pStyle w:val="ListParagraph"/>
+              <w:ind w:left="0"/>
+              <w:rPr>
+                <w:lang w:val="en-US"/>
+              </w:rPr>
+            </w:pPr>
+            <w:r>
+              <w:rPr>
+                <w:lang w:val="en-US"/>
+              </w:rPr>
+              <w:t>327</w:t>
+            </w:r>
+          </w:p>
+        </w:tc>
+      </w:tr>
+      <w:tr>
+        <w:tc>
+          <w:tcPr>
+            <w:tcW w:w="2876" w:type="dxa"/>
+          </w:tcPr>
+          <w:p>
+            <w:pPr>
+              <w:pStyle w:val="ListParagraph"/>
+              <w:ind w:left="0"/>
+              <w:rPr>
+                <w:lang w:val="en-US"/>
+              </w:rPr>
+            </w:pPr>
+            <w:r>
+              <w:rPr>
+                <w:lang w:val="en-US"/>
+              </w:rPr>
+              <w:t>Triangles Count</w:t>
+            </w:r>
+          </w:p>
+        </w:tc>
+        <w:tc>
+          <w:tcPr>
+            <w:tcW w:w="2877" w:type="dxa"/>
+          </w:tcPr>
+          <w:p>
+            <w:pPr>
+              <w:pStyle w:val="ListParagraph"/>
+              <w:ind w:left="0"/>
+              <w:rPr>
+                <w:lang w:val="en-US"/>
+              </w:rPr>
+            </w:pPr>
+            <w:r>
+              <w:rPr>
+                <w:lang w:val="en-US"/>
+              </w:rPr>
+              <w:t>1.68M</w:t>
+            </w:r>
+          </w:p>
+        </w:tc>
+        <w:tc>
+          <w:tcPr>
+            <w:tcW w:w="2877" w:type="dxa"/>
+          </w:tcPr>
+          <w:p>
+            <w:pPr>
+              <w:pStyle w:val="ListParagraph"/>
+              <w:ind w:left="0"/>
+              <w:rPr>
+                <w:lang w:val="en-US"/>
+              </w:rPr>
+            </w:pPr>
+            <w:r>
+              <w:rPr>
+                <w:lang w:val="en-US"/>
+              </w:rPr>
+              <w:t>1</w:t>
+            </w:r>
+            <w:r>
+              <w:rPr>
+                <w:lang w:val="en-US"/>
+              </w:rPr>
+              <w:t>.78M</w:t>
+            </w:r>
+          </w:p>
+        </w:tc>
+      </w:tr>
+      <w:tr>
+        <w:tc>
+          <w:tcPr>
+            <w:tcW w:w="2876" w:type="dxa"/>
+          </w:tcPr>
+          <w:p>
+            <w:pPr>
+              <w:pStyle w:val="ListParagraph"/>
+              <w:ind w:left="0"/>
+              <w:rPr>
+                <w:lang w:val="en-US"/>
+              </w:rPr>
+            </w:pPr>
+            <w:r>
+              <w:rPr>
+                <w:lang w:val="en-US"/>
+              </w:rPr>
+              <w:t>Vertices Count</w:t>
+            </w:r>
+          </w:p>
+        </w:tc>
+        <w:tc>
+          <w:tcPr>
+            <w:tcW w:w="2877" w:type="dxa"/>
+          </w:tcPr>
+          <w:p>
+            <w:pPr>
+              <w:pStyle w:val="ListParagraph"/>
+              <w:ind w:left="0"/>
+              <w:rPr>
+                <w:lang w:val="en-US"/>
+              </w:rPr>
+            </w:pPr>
+            <w:r>
+              <w:rPr>
+                <w:lang w:val="en-US"/>
+              </w:rPr>
+              <w:t>1.90M</w:t>
+            </w:r>
+          </w:p>
+        </w:tc>
+        <w:tc>
+          <w:tcPr>
+            <w:tcW w:w="2877" w:type="dxa"/>
+          </w:tcPr>
+          <w:p>
+            <w:pPr>
+              <w:pStyle w:val="ListParagraph"/>
+              <w:ind w:left="0"/>
+              <w:rPr>
+                <w:lang w:val="en-US"/>
+              </w:rPr>
+            </w:pPr>
+            <w:r>
+              <w:rPr>
+                <w:lang w:val="en-US"/>
+              </w:rPr>
+              <w:t>1.</w:t>
+            </w:r>
+            <w:r>
+              <w:rPr>
+                <w:lang w:val="en-US"/>
+              </w:rPr>
+              <w:t>97M</w:t>
+            </w:r>
+          </w:p>
+        </w:tc>
+      </w:tr>
+      <w:tr>
+        <w:tc>
+          <w:tcPr>
+            <w:tcW w:w="2876" w:type="dxa"/>
+          </w:tcPr>
+          <w:p>
+            <w:pPr>
+              <w:pStyle w:val="ListParagraph"/>
+              <w:ind w:left="0"/>
+              <w:rPr>
+                <w:lang w:val="en-US"/>
+              </w:rPr>
+            </w:pPr>
+            <w:r>
+              <w:rPr>
+                <w:lang w:val="en-US"/>
+              </w:rPr>
+              <w:t>Total Used Memory</w:t>
+            </w:r>
+          </w:p>
+        </w:tc>
+        <w:tc>
+          <w:tcPr>
+            <w:tcW w:w="2877" w:type="dxa"/>
+          </w:tcPr>
+          <w:p>
+            <w:pPr>
+              <w:rPr>
+                <w:lang w:val="en-US"/>
+              </w:rPr>
+            </w:pPr>
+            <w:r>
+              <w:rPr>
+                <w:lang w:val="en-US"/>
+              </w:rPr>
+              <w:t>0.96GB</w:t>
+            </w:r>
+          </w:p>
+        </w:tc>
+        <w:tc>
+          <w:tcPr>
+            <w:tcW w:w="2877" w:type="dxa"/>
+          </w:tcPr>
+          <w:p>
+            <w:pPr>
+              <w:rPr>
+                <w:lang w:val="en-US"/>
+              </w:rPr>
+            </w:pPr>
+            <w:r>
+              <w:rPr>
+                <w:lang w:val="en-US"/>
+              </w:rPr>
+              <w:t xml:space="preserve">0.96 </w:t>
+            </w:r>
+            <w:r>
+              <w:rPr>
+                <w:lang w:val="en-US"/>
+              </w:rPr>
+              <w:t>G</w:t>
+            </w:r>
+            <w:r>
+              <w:rPr>
+                <w:lang w:val="en-US"/>
+              </w:rPr>
+              <w:t>B</w:t>
+            </w:r>
+          </w:p>
+        </w:tc>
+      </w:tr>
+    </w:tbl>
+    <w:p>
+      <w:pPr>
+        <w:pStyle w:val="ListParagraph"/>
+        <w:rPr>
+          <w:lang w:val="en-US"/>
+        </w:rPr>
+      </w:pPr>
+    </w:p>
+    <w:p>
+      <w:pPr>
+        <w:pStyle w:val="ListParagraph"/>
+        <w:rPr>
+          <w:lang w:val="en-US"/>
+        </w:rPr>
+      </w:pPr>
+    </w:p>
+    <w:p>
+      <w:pPr>
+        <w:pStyle w:val="ListParagraph"/>
+        <w:rPr>
+          <w:lang w:val="en-US"/>
+        </w:rPr>
+      </w:pPr>
+    </w:p>
+    <w:p>
+      <w:pPr>
+        <w:pStyle w:val="ListParagraph"/>
+        <w:rPr>
+          <w:lang w:val="en-US"/>
+        </w:rPr>
+      </w:pPr>
+    </w:p>
+    <w:p>
+      <w:pPr>
+        <w:pStyle w:val="ListParagraph"/>
+        <w:rPr>
+          <w:lang w:val="en-US"/>
+        </w:rPr>
+      </w:pPr>
+    </w:p>
+    <w:p>
+      <w:pPr>
+        <w:pStyle w:val="ListParagraph"/>
+        <w:rPr>
+          <w:lang w:val="en-US"/>
+        </w:rPr>
+      </w:pPr>
+    </w:p>
+    <w:p>
+      <w:pPr>
+        <w:pStyle w:val="ListParagraph"/>
+        <w:rPr>
+          <w:lang w:val="en-US"/>
+        </w:rPr>
+      </w:pPr>
+    </w:p>
+    <w:p>
+      <w:pPr>
+        <w:pStyle w:val="ListParagraph"/>
+        <w:rPr>
+          <w:lang w:val="en-US"/>
+        </w:rPr>
+      </w:pPr>
+    </w:p>
+    <w:p>
+      <w:pPr>
+        <w:pStyle w:val="ListParagraph"/>
+        <w:rPr>
+          <w:lang w:val="en-US"/>
+        </w:rPr>
+      </w:pPr>
+    </w:p>
+    <w:p>
+      <w:pPr>
+        <w:pStyle w:val="ListParagraph"/>
+        <w:rPr>
+          <w:lang w:val="en-US"/>
+        </w:rPr>
+      </w:pPr>
+    </w:p>
+    <w:p>
+      <w:pPr>
+        <w:pStyle w:val="ListParagraph"/>
+        <w:rPr>
+          <w:lang w:val="en-US"/>
+        </w:rPr>
+      </w:pPr>
+    </w:p>
+    <w:p>
+      <w:pPr>
         <w:rPr>
           <w:b/>
           <w:bCs/>
@@ -1413,46 +3066,249 @@
           <w:bCs/>
           <w:lang w:val="en-US"/>
         </w:rPr>
-        <w:t>Pass/fail (implement or not implement this specific optimization?)</w:t>
-      </w:r>
-    </w:p>
-    <w:p>
-      <w:pPr>
-        <w:pStyle w:val="ListParagraph"/>
-        <w:rPr>
-          <w:lang w:val="en-US"/>
-        </w:rPr>
-      </w:pPr>
-      <w:r>
-        <w:rPr>
-          <w:lang w:val="en-US"/>
-        </w:rPr>
-        <w:t>Does performance get better, at all?</w:t>
-      </w:r>
-      <w:r>
-        <w:rPr>
-          <w:lang w:val="en-US"/>
-        </w:rPr>
-        <w:t xml:space="preserve"> If not, </w:t>
-      </w:r>
-      <w:r>
-        <w:rPr>
-          <w:lang w:val="en-US"/>
-        </w:rPr>
-        <w:t xml:space="preserve">the </w:t>
-      </w:r>
-      <w:r>
-        <w:rPr>
-          <w:lang w:val="en-US"/>
-        </w:rPr>
-        <w:t xml:space="preserve">test failed (no optimization </w:t>
-      </w:r>
-      <w:r>
-        <w:rPr>
-          <w:lang w:val="en-US"/>
-        </w:rPr>
-        <w:t>possible)</w:t>
-      </w:r>
+        <w:lastRenderedPageBreak/>
+        <w:t xml:space="preserve">Pass/fail (implement or not implement this specific optimization?). </w:t>
+      </w:r>
+      <w:r>
+        <w:rPr>
+          <w:b/>
+          <w:bCs/>
+          <w:lang w:val="en-US"/>
+        </w:rPr>
+        <w:t xml:space="preserve">Does performance get </w:t>
+      </w:r>
+      <w:proofErr w:type="gramStart"/>
+      <w:r>
+        <w:rPr>
+          <w:b/>
+          <w:bCs/>
+          <w:lang w:val="en-US"/>
+        </w:rPr>
+        <w:t>better,</w:t>
+      </w:r>
+      <w:proofErr w:type="gramEnd"/>
+      <w:r>
+        <w:rPr>
+          <w:b/>
+          <w:bCs/>
+          <w:lang w:val="en-US"/>
+        </w:rPr>
+        <w:t xml:space="preserve"> at all? If not, the test failed (no optimization possible)</w:t>
+      </w:r>
+    </w:p>
+    <w:p>
+      <w:pPr>
+        <w:pStyle w:val="ListParagraph"/>
+        <w:rPr>
+          <w:lang w:val="en-US"/>
+        </w:rPr>
+      </w:pPr>
+      <w:r>
+        <w:rPr>
+          <w:lang w:val="en-US"/>
+        </w:rPr>
+        <w:t>The</w:t>
+      </w:r>
+      <w:r>
+        <w:rPr>
+          <w:lang w:val="en-US"/>
+        </w:rPr>
+        <w:t xml:space="preserve"> fps remained </w:t>
+      </w:r>
+      <w:r>
+        <w:rPr>
+          <w:lang w:val="en-US"/>
+        </w:rPr>
+        <w:t>pretty much the same through multiple runs for each build</w:t>
+      </w:r>
+      <w:r>
+        <w:rPr>
+          <w:lang w:val="en-US"/>
+        </w:rPr>
+        <w:t>.</w:t>
+      </w:r>
+      <w:r>
+        <w:rPr>
+          <w:lang w:val="en-US"/>
+        </w:rPr>
+        <w:t xml:space="preserve"> The triangle &amp; vertex count even increased in the build </w:t>
+      </w:r>
+      <w:r>
+        <w:rPr>
+          <w:i/>
+          <w:iCs/>
+          <w:lang w:val="en-US"/>
+        </w:rPr>
+        <w:t>with</w:t>
+      </w:r>
+      <w:r>
+        <w:rPr>
+          <w:lang w:val="en-US"/>
+        </w:rPr>
+        <w:t xml:space="preserve"> occlusion culling, so </w:t>
+      </w:r>
+      <w:proofErr w:type="gramStart"/>
+      <w:r>
+        <w:rPr>
+          <w:lang w:val="en-US"/>
+        </w:rPr>
+        <w:t>it’s</w:t>
+      </w:r>
+      <w:proofErr w:type="gramEnd"/>
+      <w:r>
+        <w:rPr>
+          <w:lang w:val="en-US"/>
+        </w:rPr>
+        <w:t xml:space="preserve"> possible I used the wrong settings.</w:t>
+      </w:r>
+      <w:r>
+        <w:rPr>
+          <w:lang w:val="en-US"/>
+        </w:rPr>
+        <w:t xml:space="preserve"> </w:t>
+      </w:r>
+      <w:r>
+        <w:rPr>
+          <w:lang w:val="en-US"/>
+        </w:rPr>
+        <w:t xml:space="preserve">Nevertheless, I </w:t>
+      </w:r>
+      <w:proofErr w:type="gramStart"/>
+      <w:r>
+        <w:rPr>
+          <w:lang w:val="en-US"/>
+        </w:rPr>
+        <w:t>don’t</w:t>
+      </w:r>
+      <w:proofErr w:type="gramEnd"/>
+      <w:r>
+        <w:rPr>
+          <w:lang w:val="en-US"/>
+        </w:rPr>
+        <w:t xml:space="preserve"> think performance would have improved much, as the scene is relatively small with mainly large structures</w:t>
+      </w:r>
+      <w:r>
+        <w:rPr>
+          <w:lang w:val="en-US"/>
+        </w:rPr>
+        <w:t xml:space="preserve"> (which would quite quickly be visible due to their size)</w:t>
+      </w:r>
+      <w:r>
+        <w:rPr>
+          <w:lang w:val="en-US"/>
+        </w:rPr>
+        <w:t>.</w:t>
+      </w:r>
+      <w:r>
+        <w:rPr>
+          <w:lang w:val="en-US"/>
+        </w:rPr>
+        <w:t xml:space="preserve"> </w:t>
+      </w:r>
+    </w:p>
+    <w:p>
+      <w:pPr>
+        <w:pStyle w:val="ListParagraph"/>
+        <w:rPr>
+          <w:lang w:val="en-US"/>
+        </w:rPr>
+      </w:pPr>
+    </w:p>
+    <w:p>
+      <w:pPr>
+        <w:pStyle w:val="ListParagraph"/>
+        <w:rPr>
+          <w:lang w:val="en-US"/>
+        </w:rPr>
+      </w:pPr>
+      <w:r>
+        <w:rPr>
+          <w:lang w:val="en-US"/>
+        </w:rPr>
+        <w:t xml:space="preserve">Also, </w:t>
+      </w:r>
+      <w:proofErr w:type="gramStart"/>
+      <w:r>
+        <w:rPr>
+          <w:lang w:val="en-US"/>
+        </w:rPr>
+        <w:t>I’m</w:t>
+      </w:r>
+      <w:proofErr w:type="gramEnd"/>
+      <w:r>
+        <w:rPr>
+          <w:lang w:val="en-US"/>
+        </w:rPr>
+        <w:t xml:space="preserve"> sure I didn’t test the same build twice, or processed the same results twice, as I</w:t>
+      </w:r>
+      <w:r>
+        <w:rPr>
+          <w:lang w:val="en-US"/>
+        </w:rPr>
+        <w:t xml:space="preserve"> have</w:t>
+      </w:r>
+      <w:r>
+        <w:rPr>
+          <w:lang w:val="en-US"/>
+        </w:rPr>
+        <w:t xml:space="preserve"> </w:t>
+      </w:r>
+      <w:r>
+        <w:rPr>
+          <w:lang w:val="en-US"/>
+        </w:rPr>
+        <w:t>rebuilt</w:t>
+      </w:r>
+      <w:r>
+        <w:rPr>
+          <w:lang w:val="en-US"/>
+        </w:rPr>
+        <w:t xml:space="preserve"> for both cases multiple times. </w:t>
+      </w:r>
+    </w:p>
+    <w:p>
+      <w:pPr>
+        <w:pStyle w:val="ListParagraph"/>
+        <w:rPr>
+          <w:lang w:val="en-US"/>
+        </w:rPr>
+      </w:pPr>
+    </w:p>
+    <w:p>
+      <w:pPr>
+        <w:pStyle w:val="ListParagraph"/>
+        <w:rPr>
+          <w:lang w:val="en-US"/>
+        </w:rPr>
+      </w:pPr>
+      <w:r>
+        <w:rPr>
+          <w:lang w:val="en-US"/>
+        </w:rPr>
+        <w:t xml:space="preserve">All in all, in the current prototyping stage, the test/optimization </w:t>
+      </w:r>
+      <w:r>
+        <w:rPr>
+          <w:color w:val="FF0000"/>
+          <w:lang w:val="en-US"/>
+        </w:rPr>
+        <w:t>failed</w:t>
+      </w:r>
+      <w:r>
+        <w:rPr>
+          <w:lang w:val="en-US"/>
+        </w:rPr>
+        <w:t>. Probably with a larger scene and more smaller props, I would gain a noticeable benefit from the technique.</w:t>
+      </w:r>
+    </w:p>
+    <w:p>
+      <w:pPr>
+        <w:rPr>
+          <w:b/>
+          <w:bCs/>
+          <w:lang w:val="en-US"/>
+        </w:rPr>
+      </w:pPr>
     </w:p>
     <w:p>
       <w:pPr>
@@ -1480,7 +3336,21 @@
         <w:rPr>
           <w:lang w:val="en-US"/>
         </w:rPr>
-        <w:t>“Object pooling is where you pre-instantiate all the objects you’ll need at any specific moment before gameplay – for instance, during a loading screen. Instead of creating new objects and destroying old ones during gameplay, your game reuses objects from a “pool”.</w:t>
+        <w:t xml:space="preserve">“Object pooling is where you pre-instantiate all the objects </w:t>
+      </w:r>
+      <w:proofErr w:type="gramStart"/>
+      <w:r>
+        <w:rPr>
+          <w:lang w:val="en-US"/>
+        </w:rPr>
+        <w:t>you’ll</w:t>
+      </w:r>
+      <w:proofErr w:type="gramEnd"/>
+      <w:r>
+        <w:rPr>
+          <w:lang w:val="en-US"/>
+        </w:rPr>
+        <w:t xml:space="preserve"> need at any specific moment before gameplay – for instance, during a loading screen. Instead of creating new objects and destroying old ones during gameplay, your game reuses objects from a “pool”.</w:t>
       </w:r>
       <w:r>
         <w:rPr>
@@ -1615,7 +3485,21 @@
         <w:rPr>
           <w:lang w:val="en-US"/>
         </w:rPr>
-        <w:t>For simplicity sake, the assault rifle will be the weapon of focus here.</w:t>
+        <w:t xml:space="preserve">For </w:t>
+      </w:r>
+      <w:proofErr w:type="gramStart"/>
+      <w:r>
+        <w:rPr>
+          <w:lang w:val="en-US"/>
+        </w:rPr>
+        <w:t>simplicity</w:t>
+      </w:r>
+      <w:proofErr w:type="gramEnd"/>
+      <w:r>
+        <w:rPr>
+          <w:lang w:val="en-US"/>
+        </w:rPr>
+        <w:t xml:space="preserve"> sake, the assault rifle will be the weapon of focus here.</w:t>
       </w:r>
       <w:r>
         <w:rPr>
@@ -2094,26 +3978,39 @@
           <w:lang w:val="en-US"/>
         </w:rPr>
       </w:pPr>
-      <w:r>
-        <w:rPr>
-          <w:lang w:val="en-US"/>
-        </w:rPr>
-        <w:t>fdfd</w:t>
-      </w:r>
-    </w:p>
-    <w:p/>
-    <w:p/>
-    <w:p/>
-    <w:p/>
-    <w:p>
-      <w:pPr>
+      <w:proofErr w:type="spellStart"/>
+      <w:r>
+        <w:rPr>
+          <w:lang w:val="en-US"/>
+        </w:rPr>
+        <w:t>F</w:t>
+      </w:r>
+      <w:r>
+        <w:rPr>
+          <w:lang w:val="en-US"/>
+        </w:rPr>
+        <w:t>dfd</w:t>
+      </w:r>
+      <w:proofErr w:type="spellEnd"/>
+    </w:p>
+    <w:p>
+      <w:pPr>
+        <w:rPr>
+          <w:lang w:val="en-US"/>
+        </w:rPr>
+      </w:pPr>
+      <w:proofErr w:type="spellStart"/>
+      <w:r>
         <w:rPr>
           <w:sz w:val="28"/>
           <w:szCs w:val="28"/>
           <w:u w:val="single"/>
           <w:lang w:val="en-US"/>
         </w:rPr>
-      </w:pPr>
+        <w:lastRenderedPageBreak/>
+        <w:t>Async</w:t>
+      </w:r>
+      <w:proofErr w:type="spellEnd"/>
       <w:r>
         <w:rPr>
           <w:sz w:val="28"/>
@@ -2121,7 +4018,7 @@
           <w:u w:val="single"/>
           <w:lang w:val="en-US"/>
         </w:rPr>
-        <w:t>Async scene-loading</w:t>
+        <w:t xml:space="preserve"> scene-loading</w:t>
       </w:r>
       <w:r>
         <w:rPr>
@@ -2308,8 +4205,16 @@
         <w:rPr>
           <w:lang w:val="en-US"/>
         </w:rPr>
-        <w:t>Allow easy switches between scene-loading techniques with a simple bool in the SceneLoader</w:t>
-      </w:r>
+        <w:t xml:space="preserve">Allow easy switches between scene-loading techniques with a simple bool in the </w:t>
+      </w:r>
+      <w:proofErr w:type="spellStart"/>
+      <w:r>
+        <w:rPr>
+          <w:lang w:val="en-US"/>
+        </w:rPr>
+        <w:t>SceneLoader</w:t>
+      </w:r>
+      <w:proofErr w:type="spellEnd"/>
       <w:r>
         <w:rPr>
           <w:lang w:val="en-US"/>
@@ -2727,12 +4632,14 @@
           <w:lang w:val="en-US"/>
         </w:rPr>
       </w:pPr>
+      <w:proofErr w:type="spellStart"/>
       <w:r>
         <w:rPr>
           <w:lang w:val="en-US"/>
         </w:rPr>
         <w:t>fdfd</w:t>
       </w:r>
+      <w:proofErr w:type="spellEnd"/>
     </w:p>
     <w:p>
       <w:pPr>
@@ -2743,13 +4650,74 @@
           <w:lang w:val="en-US"/>
         </w:rPr>
       </w:pPr>
-      <w:r>
+    </w:p>
+    <w:p>
+      <w:pPr>
         <w:rPr>
           <w:sz w:val="28"/>
           <w:szCs w:val="28"/>
           <w:u w:val="single"/>
           <w:lang w:val="en-US"/>
         </w:rPr>
+      </w:pPr>
+    </w:p>
+    <w:p>
+      <w:pPr>
+        <w:rPr>
+          <w:sz w:val="28"/>
+          <w:szCs w:val="28"/>
+          <w:u w:val="single"/>
+          <w:lang w:val="en-US"/>
+        </w:rPr>
+      </w:pPr>
+    </w:p>
+    <w:p>
+      <w:pPr>
+        <w:rPr>
+          <w:sz w:val="28"/>
+          <w:szCs w:val="28"/>
+          <w:u w:val="single"/>
+          <w:lang w:val="en-US"/>
+        </w:rPr>
+      </w:pPr>
+    </w:p>
+    <w:p>
+      <w:pPr>
+        <w:rPr>
+          <w:sz w:val="28"/>
+          <w:szCs w:val="28"/>
+          <w:u w:val="single"/>
+          <w:lang w:val="en-US"/>
+        </w:rPr>
+      </w:pPr>
+    </w:p>
+    <w:p>
+      <w:pPr>
+        <w:rPr>
+          <w:sz w:val="28"/>
+          <w:szCs w:val="28"/>
+          <w:u w:val="single"/>
+          <w:lang w:val="en-US"/>
+        </w:rPr>
+      </w:pPr>
+    </w:p>
+    <w:p>
+      <w:pPr>
+        <w:rPr>
+          <w:sz w:val="28"/>
+          <w:szCs w:val="28"/>
+          <w:u w:val="single"/>
+          <w:lang w:val="en-US"/>
+        </w:rPr>
+      </w:pPr>
+      <w:r>
+        <w:rPr>
+          <w:sz w:val="28"/>
+          <w:szCs w:val="28"/>
+          <w:u w:val="single"/>
+          <w:lang w:val="en-US"/>
+        </w:rPr>
+        <w:lastRenderedPageBreak/>
         <w:t>Static Batching</w:t>
       </w:r>
     </w:p>
@@ -2769,7 +4737,6 @@
           <w:sz w:val="22"/>
           <w:szCs w:val="22"/>
         </w:rPr>
-        <w:lastRenderedPageBreak/>
         <w:t>“</w:t>
       </w:r>
       <w:r>
@@ -2780,7 +4747,7 @@
         </w:rPr>
         <w:t>Static batching is a </w:t>
       </w:r>
-      <w:hyperlink r:id="rId8" w:history="1">
+      <w:hyperlink r:id="rId12" w:history="1">
         <w:r>
           <w:rPr>
             <w:rStyle w:val="Hyperlink"/>
@@ -2801,7 +4768,7 @@
         </w:rPr>
         <w:t> method that combines meshes that don’t move to reduce </w:t>
       </w:r>
-      <w:hyperlink r:id="rId9" w:history="1">
+      <w:hyperlink r:id="rId13" w:history="1">
         <w:r>
           <w:rPr>
             <w:rStyle w:val="Hyperlink"/>
@@ -2842,34 +4809,44 @@
         </w:rPr>
         <w:t xml:space="preserve"> </w:t>
       </w:r>
+      <w:proofErr w:type="gramStart"/>
       <w:r>
         <w:rPr>
           <w:rFonts w:asciiTheme="minorHAnsi" w:hAnsiTheme="minorHAnsi" w:cstheme="minorHAnsi"/>
           <w:sz w:val="22"/>
           <w:szCs w:val="22"/>
         </w:rPr>
-        <w:t>doesn’t reduce the number of draw calls but instead reduces the number of render state changes between them.</w:t>
-      </w:r>
-    </w:p>
-    <w:p>
-      <w:pPr>
-        <w:pStyle w:val="NormalWeb"/>
-        <w:spacing w:before="0" w:beforeAutospacing="0" w:after="225" w:afterAutospacing="0"/>
+        <w:t>doesn’t</w:t>
+      </w:r>
+      <w:proofErr w:type="gramEnd"/>
+      <w:r>
         <w:rPr>
           <w:rFonts w:asciiTheme="minorHAnsi" w:hAnsiTheme="minorHAnsi" w:cstheme="minorHAnsi"/>
           <w:sz w:val="22"/>
           <w:szCs w:val="22"/>
         </w:rPr>
-      </w:pPr>
-      <w:r>
+        <w:t xml:space="preserve"> reduce the number of draw calls but instead reduces the number of render state changes between them.</w:t>
+      </w:r>
+    </w:p>
+    <w:p>
+      <w:pPr>
+        <w:pStyle w:val="NormalWeb"/>
+        <w:spacing w:before="0" w:beforeAutospacing="0" w:after="225" w:afterAutospacing="0"/>
         <w:rPr>
           <w:rFonts w:asciiTheme="minorHAnsi" w:hAnsiTheme="minorHAnsi" w:cstheme="minorHAnsi"/>
           <w:sz w:val="22"/>
           <w:szCs w:val="22"/>
         </w:rPr>
+      </w:pPr>
+      <w:r>
+        <w:rPr>
+          <w:rFonts w:asciiTheme="minorHAnsi" w:hAnsiTheme="minorHAnsi" w:cstheme="minorHAnsi"/>
+          <w:sz w:val="22"/>
+          <w:szCs w:val="22"/>
+        </w:rPr>
         <w:t>Static batching is more efficient than </w:t>
       </w:r>
-      <w:hyperlink r:id="rId10" w:history="1">
+      <w:hyperlink r:id="rId14" w:history="1">
         <w:r>
           <w:rPr>
             <w:rStyle w:val="Hyperlink"/>
@@ -2897,7 +4874,25 @@
           <w:sz w:val="22"/>
           <w:szCs w:val="22"/>
         </w:rPr>
-        <w:t>because static batching doesn’t transform vertices on the CPU.</w:t>
+        <w:t xml:space="preserve">because static batching </w:t>
+      </w:r>
+      <w:proofErr w:type="gramStart"/>
+      <w:r>
+        <w:rPr>
+          <w:rFonts w:asciiTheme="minorHAnsi" w:hAnsiTheme="minorHAnsi" w:cstheme="minorHAnsi"/>
+          <w:sz w:val="22"/>
+          <w:szCs w:val="22"/>
+        </w:rPr>
+        <w:t>doesn’t</w:t>
+      </w:r>
+      <w:proofErr w:type="gramEnd"/>
+      <w:r>
+        <w:rPr>
+          <w:rFonts w:asciiTheme="minorHAnsi" w:hAnsiTheme="minorHAnsi" w:cstheme="minorHAnsi"/>
+          <w:sz w:val="22"/>
+          <w:szCs w:val="22"/>
+        </w:rPr>
+        <w:t xml:space="preserve"> transform vertices on the CPU.</w:t>
       </w:r>
       <w:r>
         <w:rPr>
@@ -3008,7 +5003,21 @@
         <w:rPr>
           <w:lang w:val="en-US"/>
         </w:rPr>
-        <w:t>Perform 2 tests. One with no static batching at all, and one where the whole environment (static objects) are included in static batching.</w:t>
+        <w:t xml:space="preserve">Perform 2 tests. One with no static batching at all, and one where the whole environment (static objects) </w:t>
+      </w:r>
+      <w:proofErr w:type="gramStart"/>
+      <w:r>
+        <w:rPr>
+          <w:lang w:val="en-US"/>
+        </w:rPr>
+        <w:t>are</w:t>
+      </w:r>
+      <w:proofErr w:type="gramEnd"/>
+      <w:r>
+        <w:rPr>
+          <w:lang w:val="en-US"/>
+        </w:rPr>
+        <w:t xml:space="preserve"> included in static batching.</w:t>
       </w:r>
       <w:r>
         <w:t xml:space="preserve"> </w:t>
@@ -3047,19 +5056,7 @@
         <w:rPr>
           <w:lang w:val="en-US"/>
         </w:rPr>
-        <w:t xml:space="preserve">A script is attached to the player (so including the camera). It moves the player forward </w:t>
-      </w:r>
-      <w:r>
-        <w:rPr>
-          <w:lang w:val="en-US"/>
-        </w:rPr>
-        <w:t>at</w:t>
-      </w:r>
-      <w:r>
-        <w:rPr>
-          <w:lang w:val="en-US"/>
-        </w:rPr>
-        <w:t xml:space="preserve"> a constant speed, for a constant amount of time.</w:t>
+        <w:t>A script is attached to the player (so including the camera). It moves the player forward at a constant speed, for a constant amount of time.</w:t>
       </w:r>
     </w:p>
     <w:p>
@@ -3115,19 +5112,27 @@
         <w:rPr>
           <w:lang w:val="en-US"/>
         </w:rPr>
-        <w:t>As with all tests, it’s run in a build.</w:t>
-      </w:r>
-      <w:r>
-        <w:rPr>
-          <w:lang w:val="en-US"/>
-        </w:rPr>
-        <w:t xml:space="preserve"> </w:t>
-      </w:r>
-      <w:r>
-        <w:rPr>
-          <w:lang w:val="en-US"/>
-        </w:rPr>
-        <w:t>Player input will not be required.</w:t>
+        <w:t xml:space="preserve">As with all tests, </w:t>
+      </w:r>
+      <w:proofErr w:type="gramStart"/>
+      <w:r>
+        <w:rPr>
+          <w:lang w:val="en-US"/>
+        </w:rPr>
+        <w:t>it’s</w:t>
+      </w:r>
+      <w:proofErr w:type="gramEnd"/>
+      <w:r>
+        <w:rPr>
+          <w:lang w:val="en-US"/>
+        </w:rPr>
+        <w:t xml:space="preserve"> run in a build.</w:t>
+      </w:r>
+      <w:r>
+        <w:rPr>
+          <w:lang w:val="en-US"/>
+        </w:rPr>
+        <w:t xml:space="preserve"> Player input will not be required.</w:t>
       </w:r>
     </w:p>
     <w:p>
@@ -3399,21 +5404,63 @@
         <w:rPr>
           <w:lang w:val="en-US"/>
         </w:rPr>
-        <w:t>Test 0 (no static batching): lag spikes, many drawcalls, lower overall fps.</w:t>
-      </w:r>
-    </w:p>
-    <w:p>
-      <w:pPr>
-        <w:pStyle w:val="ListParagraph"/>
-        <w:rPr>
-          <w:lang w:val="en-US"/>
-        </w:rPr>
-      </w:pPr>
-      <w:r>
-        <w:rPr>
-          <w:lang w:val="en-US"/>
-        </w:rPr>
-        <w:t>Test 1 (static batching): less/lower intensity lagspikes, way less drawcalls, better overall fps.</w:t>
+        <w:t xml:space="preserve">Test 0 (no static batching): lag spikes, many </w:t>
+      </w:r>
+      <w:proofErr w:type="spellStart"/>
+      <w:r>
+        <w:rPr>
+          <w:lang w:val="en-US"/>
+        </w:rPr>
+        <w:t>drawcalls</w:t>
+      </w:r>
+      <w:proofErr w:type="spellEnd"/>
+      <w:r>
+        <w:rPr>
+          <w:lang w:val="en-US"/>
+        </w:rPr>
+        <w:t>, lower overall fps.</w:t>
+      </w:r>
+    </w:p>
+    <w:p>
+      <w:pPr>
+        <w:pStyle w:val="ListParagraph"/>
+        <w:rPr>
+          <w:lang w:val="en-US"/>
+        </w:rPr>
+      </w:pPr>
+      <w:r>
+        <w:rPr>
+          <w:lang w:val="en-US"/>
+        </w:rPr>
+        <w:t xml:space="preserve">Test 1 (static batching): less/lower intensity </w:t>
+      </w:r>
+      <w:proofErr w:type="spellStart"/>
+      <w:r>
+        <w:rPr>
+          <w:lang w:val="en-US"/>
+        </w:rPr>
+        <w:t>lagspikes</w:t>
+      </w:r>
+      <w:proofErr w:type="spellEnd"/>
+      <w:r>
+        <w:rPr>
+          <w:lang w:val="en-US"/>
+        </w:rPr>
+        <w:t xml:space="preserve">, way less </w:t>
+      </w:r>
+      <w:proofErr w:type="spellStart"/>
+      <w:r>
+        <w:rPr>
+          <w:lang w:val="en-US"/>
+        </w:rPr>
+        <w:t>drawcalls</w:t>
+      </w:r>
+      <w:proofErr w:type="spellEnd"/>
+      <w:r>
+        <w:rPr>
+          <w:lang w:val="en-US"/>
+        </w:rPr>
+        <w:t>, better overall fps.</w:t>
       </w:r>
     </w:p>
     <w:p>
@@ -3499,12 +5546,14 @@
           <w:lang w:val="en-US"/>
         </w:rPr>
       </w:pPr>
+      <w:proofErr w:type="spellStart"/>
       <w:r>
         <w:rPr>
           <w:lang w:val="en-US"/>
         </w:rPr>
         <w:t>fdfd</w:t>
       </w:r>
+      <w:proofErr w:type="spellEnd"/>
     </w:p>
     <w:p>
       <w:pPr>
@@ -3545,13 +5594,23 @@
           <w:lang w:val="en-US"/>
         </w:rPr>
       </w:pPr>
-      <w:r>
+    </w:p>
+    <w:p>
+      <w:pPr>
         <w:rPr>
           <w:sz w:val="28"/>
           <w:szCs w:val="28"/>
           <w:u w:val="single"/>
           <w:lang w:val="en-US"/>
         </w:rPr>
+      </w:pPr>
+      <w:r>
+        <w:rPr>
+          <w:sz w:val="28"/>
+          <w:szCs w:val="28"/>
+          <w:u w:val="single"/>
+          <w:lang w:val="en-US"/>
+        </w:rPr>
         <w:lastRenderedPageBreak/>
         <w:t>Graphics Quality Levels</w:t>
       </w:r>
@@ -3572,7 +5631,21 @@
         <w:rPr>
           <w:rFonts w:cstheme="minorHAnsi"/>
         </w:rPr>
-        <w:t>Unity allows you to set the level of graphical quality it attempts to render. Generally speaking, quality comes at the expense of framerate and so it may be best not to aim for the highest quality on mobile devices or older hardware since it tends to have a detrimental effect on gameplay.</w:t>
+        <w:t xml:space="preserve">Unity allows you to set the level of graphical quality it attempts to render. </w:t>
+      </w:r>
+      <w:proofErr w:type="gramStart"/>
+      <w:r>
+        <w:rPr>
+          <w:rFonts w:cstheme="minorHAnsi"/>
+        </w:rPr>
+        <w:t>Generally speaking, quality</w:t>
+      </w:r>
+      <w:proofErr w:type="gramEnd"/>
+      <w:r>
+        <w:rPr>
+          <w:rFonts w:cstheme="minorHAnsi"/>
+        </w:rPr>
+        <w:t xml:space="preserve"> comes at the expense of framerate and so it may be best not to aim for the highest quality on mobile devices or older hardware since it tends to have a detrimental effect on gameplay.</w:t>
       </w:r>
       <w:r>
         <w:rPr>
@@ -3783,33 +5856,42 @@
         <w:rPr>
           <w:lang w:val="en-US"/>
         </w:rPr>
-        <w:t>As with all tests, it’s run in a build.</w:t>
-      </w:r>
-      <w:r>
-        <w:rPr>
-          <w:lang w:val="en-US"/>
-        </w:rPr>
-        <w:t xml:space="preserve"> </w:t>
-      </w:r>
-      <w:r>
-        <w:rPr>
-          <w:lang w:val="en-US"/>
-        </w:rPr>
-        <w:t>Player input will not be required.</w:t>
-      </w:r>
-    </w:p>
-    <w:p>
-      <w:pPr>
-        <w:rPr>
-          <w:lang w:val="en-US"/>
-        </w:rPr>
-      </w:pPr>
-      <w:r>
-        <w:rPr>
+        <w:t xml:space="preserve">As with all tests, </w:t>
+      </w:r>
+      <w:proofErr w:type="gramStart"/>
+      <w:r>
+        <w:rPr>
+          <w:lang w:val="en-US"/>
+        </w:rPr>
+        <w:t>it’s</w:t>
+      </w:r>
+      <w:proofErr w:type="gramEnd"/>
+      <w:r>
+        <w:rPr>
+          <w:lang w:val="en-US"/>
+        </w:rPr>
+        <w:t xml:space="preserve"> run in a build.</w:t>
+      </w:r>
+      <w:r>
+        <w:rPr>
+          <w:lang w:val="en-US"/>
+        </w:rPr>
+        <w:t xml:space="preserve"> Player input will not be required.</w:t>
+      </w:r>
+    </w:p>
+    <w:p>
+      <w:pPr>
+        <w:rPr>
+          <w:lang w:val="en-US"/>
+        </w:rPr>
+      </w:pPr>
+      <w:r>
+        <w:rPr>
+          <w:noProof/>
           <w:lang w:val="en-US"/>
         </w:rPr>
         <w:drawing>
-          <wp:anchor distT="0" distB="0" distL="114300" distR="114300" simplePos="0" relativeHeight="251659264" behindDoc="1" locked="0" layoutInCell="1" allowOverlap="1" wp14:anchorId="172C3387" wp14:editId="4E934936">
+          <wp:anchor distT="0" distB="0" distL="114300" distR="114300" simplePos="0" relativeHeight="251657216" behindDoc="1" locked="0" layoutInCell="1" allowOverlap="1" wp14:anchorId="172C3387" wp14:editId="38157E4A">
             <wp:simplePos x="0" y="0"/>
             <wp:positionH relativeFrom="margin">
               <wp:posOffset>3520440</wp:posOffset>
@@ -3840,7 +5922,7 @@
                     <pic:cNvPicPr/>
                   </pic:nvPicPr>
                   <pic:blipFill>
-                    <a:blip r:embed="rId11">
+                    <a:blip r:embed="rId15">
                       <a:extLst>
                         <a:ext uri="{28A0092B-C50C-407E-A947-70E740481C1C}">
                           <a14:useLocalDpi xmlns:a14="http://schemas.microsoft.com/office/drawing/2010/main" val="0"/>
@@ -3874,10 +5956,11 @@
       </w:r>
       <w:r>
         <w:rPr>
+          <w:noProof/>
           <w:lang w:val="en-US"/>
         </w:rPr>
         <w:drawing>
-          <wp:anchor distT="0" distB="0" distL="114300" distR="114300" simplePos="0" relativeHeight="251658240" behindDoc="1" locked="0" layoutInCell="1" allowOverlap="1" wp14:anchorId="14460895" wp14:editId="7F3D25A5">
+          <wp:anchor distT="0" distB="0" distL="114300" distR="114300" simplePos="0" relativeHeight="251656192" behindDoc="1" locked="0" layoutInCell="1" allowOverlap="1" wp14:anchorId="14460895" wp14:editId="2B9A9D19">
             <wp:simplePos x="0" y="0"/>
             <wp:positionH relativeFrom="margin">
               <wp:align>left</wp:align>
@@ -3908,7 +5991,7 @@
                     <pic:cNvPicPr/>
                   </pic:nvPicPr>
                   <pic:blipFill>
-                    <a:blip r:embed="rId12">
+                    <a:blip r:embed="rId16">
                       <a:extLst>
                         <a:ext uri="{28A0092B-C50C-407E-A947-70E740481C1C}">
                           <a14:useLocalDpi xmlns:a14="http://schemas.microsoft.com/office/drawing/2010/main" val="0"/>
@@ -3975,13 +6058,7 @@
         <w:rPr>
           <w:lang w:val="en-US"/>
         </w:rPr>
-        <w:t>Ultra quality level settings</w:t>
-      </w:r>
-      <w:r>
-        <w:rPr>
-          <w:lang w:val="en-US"/>
-        </w:rPr>
-        <w:t>:</w:t>
+        <w:t>Ultra quality level settings:</w:t>
       </w:r>
       <w:r>
         <w:rPr>
@@ -4362,6 +6439,7 @@
         <w:rPr>
           <w:lang w:val="en-US"/>
         </w:rPr>
+        <w:lastRenderedPageBreak/>
         <w:t>Run the application</w:t>
       </w:r>
     </w:p>
@@ -4470,8 +6548,16 @@
         <w:rPr>
           <w:lang w:val="en-US"/>
         </w:rPr>
-        <w:t>Test 0 (Medium level) :</w:t>
-      </w:r>
+        <w:t>Test 0 (Medium level</w:t>
+      </w:r>
+      <w:proofErr w:type="gramStart"/>
+      <w:r>
+        <w:rPr>
+          <w:lang w:val="en-US"/>
+        </w:rPr>
+        <w:t>) :</w:t>
+      </w:r>
+      <w:proofErr w:type="gramEnd"/>
     </w:p>
     <w:p>
       <w:pPr>
@@ -4568,12 +6654,14 @@
           <w:lang w:val="en-US"/>
         </w:rPr>
       </w:pPr>
+      <w:proofErr w:type="spellStart"/>
       <w:r>
         <w:rPr>
           <w:lang w:val="en-US"/>
         </w:rPr>
         <w:t>dsds</w:t>
       </w:r>
+      <w:proofErr w:type="spellEnd"/>
     </w:p>
     <w:p>
       <w:pPr>
@@ -4768,7 +6856,7 @@
           <w:sz w:val="22"/>
           <w:szCs w:val="22"/>
         </w:rPr>
-        <w:t>Unity calculates and updates the lighting of these</w:t>
+        <w:t xml:space="preserve">Unity calculates and updates the lighting of these Lights every frame at run time. They can change in response to actions taken by the player, or events which take place in the Scene. For example, you can set them to switch on and off (like a flickering light), change their Transforms (like a torch being carried through a dark room), or change their visual properties, like their </w:t>
       </w:r>
       <w:r>
         <w:rPr>
@@ -4776,7 +6864,7 @@
           <w:sz w:val="22"/>
           <w:szCs w:val="22"/>
         </w:rPr>
-        <w:t xml:space="preserve"> </w:t>
+        <w:t>colour</w:t>
       </w:r>
       <w:r>
         <w:rPr>
@@ -4784,7 +6872,7 @@
           <w:sz w:val="22"/>
           <w:szCs w:val="22"/>
         </w:rPr>
-        <w:t xml:space="preserve">Lights every frame at run time. They can change in response to actions taken by the player, or events which take place in the Scene. For example, you can set them to switch on and off (like a flickering light), change their Transforms (like a torch being carried through a dark room), or change their visual properties, like their </w:t>
+        <w:t xml:space="preserve"> and intensity.</w:t>
       </w:r>
       <w:r>
         <w:rPr>
@@ -4792,7 +6880,7 @@
           <w:sz w:val="22"/>
           <w:szCs w:val="22"/>
         </w:rPr>
-        <w:t>colour</w:t>
+        <w:t xml:space="preserve"> </w:t>
       </w:r>
       <w:r>
         <w:rPr>
@@ -4800,31 +6888,7 @@
           <w:sz w:val="22"/>
           <w:szCs w:val="22"/>
         </w:rPr>
-        <w:t xml:space="preserve"> and intensity.</w:t>
-      </w:r>
-      <w:r>
-        <w:rPr>
-          <w:rFonts w:asciiTheme="minorHAnsi" w:hAnsiTheme="minorHAnsi" w:cstheme="minorHAnsi"/>
-          <w:sz w:val="22"/>
-          <w:szCs w:val="22"/>
-        </w:rPr>
-        <w:t xml:space="preserve"> </w:t>
-      </w:r>
-      <w:r>
-        <w:rPr>
-          <w:rFonts w:asciiTheme="minorHAnsi" w:hAnsiTheme="minorHAnsi" w:cstheme="minorHAnsi"/>
-          <w:sz w:val="22"/>
-          <w:szCs w:val="22"/>
-        </w:rPr>
-        <w:t>Real-time Lights illuminate and cast realistic shadows on both static and dynamic GameObjects.</w:t>
-      </w:r>
-      <w:r>
-        <w:rPr>
-          <w:rFonts w:asciiTheme="minorHAnsi" w:hAnsiTheme="minorHAnsi" w:cstheme="minorHAnsi"/>
-          <w:sz w:val="22"/>
-          <w:szCs w:val="22"/>
-        </w:rPr>
-        <w:t>”</w:t>
+        <w:t>Real-time Lights illuminate and cast realistic shadows on both static and dynamic GameObjects.”</w:t>
       </w:r>
       <w:r>
         <w:rPr>
@@ -4844,6 +6908,7 @@
           <w:id w:val="-426500358"/>
           <w:citation/>
         </w:sdtPr>
+        <w:sdtEndPr/>
         <w:sdtContent>
           <w:r>
             <w:rPr>
@@ -4922,13 +6987,7 @@
         <w:rPr>
           <w:lang w:val="en-US"/>
         </w:rPr>
-        <w:t xml:space="preserve">Perform 2 tests. One </w:t>
-      </w:r>
-      <w:r>
-        <w:rPr>
-          <w:lang w:val="en-US"/>
-        </w:rPr>
-        <w:t>with all present lights set to Realtime, and one with all present lights set to Mixed.</w:t>
+        <w:t>Perform 2 tests. One with all present lights set to Realtime, and one with all present lights set to Mixed.</w:t>
       </w:r>
     </w:p>
     <w:p>
@@ -5030,7 +7089,21 @@
         <w:rPr>
           <w:lang w:val="en-US"/>
         </w:rPr>
-        <w:t>As with all tests, it’s run in a build.</w:t>
+        <w:t xml:space="preserve">As with all tests, </w:t>
+      </w:r>
+      <w:proofErr w:type="gramStart"/>
+      <w:r>
+        <w:rPr>
+          <w:lang w:val="en-US"/>
+        </w:rPr>
+        <w:t>it’s</w:t>
+      </w:r>
+      <w:proofErr w:type="gramEnd"/>
+      <w:r>
+        <w:rPr>
+          <w:lang w:val="en-US"/>
+        </w:rPr>
+        <w:t xml:space="preserve"> run in a build.</w:t>
       </w:r>
       <w:r>
         <w:rPr>
@@ -5041,194 +7114,6 @@
     </w:p>
     <w:p>
       <w:pPr>
-        <w:rPr>
-          <w:lang w:val="en-US"/>
-        </w:rPr>
-      </w:pPr>
-      <w:r>
-        <w:rPr>
-          <w:lang w:val="en-US"/>
-        </w:rPr>
-        <w:lastRenderedPageBreak/>
-        <w:drawing>
-          <wp:anchor distT="0" distB="0" distL="114300" distR="114300" simplePos="0" relativeHeight="251662336" behindDoc="1" locked="0" layoutInCell="1" allowOverlap="1" wp14:anchorId="6B9E2BF2" wp14:editId="2E08D52E">
-            <wp:simplePos x="0" y="0"/>
-            <wp:positionH relativeFrom="margin">
-              <wp:posOffset>3520440</wp:posOffset>
-            </wp:positionH>
-            <wp:positionV relativeFrom="paragraph">
-              <wp:posOffset>238760</wp:posOffset>
-            </wp:positionV>
-            <wp:extent cx="2423160" cy="3470910"/>
-            <wp:effectExtent l="0" t="0" r="0" b="0"/>
-            <wp:wrapTight wrapText="bothSides">
-              <wp:wrapPolygon edited="0">
-                <wp:start x="0" y="0"/>
-                <wp:lineTo x="0" y="21458"/>
-                <wp:lineTo x="21396" y="21458"/>
-                <wp:lineTo x="21396" y="0"/>
-                <wp:lineTo x="0" y="0"/>
-              </wp:wrapPolygon>
-            </wp:wrapTight>
-            <wp:docPr id="3" name="Picture 3" descr="Graphical user interface&#10;&#10;Description automatically generated with medium confidence"/>
-            <wp:cNvGraphicFramePr>
-              <a:graphicFrameLocks xmlns:a="http://schemas.openxmlformats.org/drawingml/2006/main" noChangeAspect="1"/>
-            </wp:cNvGraphicFramePr>
-            <a:graphic xmlns:a="http://schemas.openxmlformats.org/drawingml/2006/main">
-              <a:graphicData uri="http://schemas.openxmlformats.org/drawingml/2006/picture">
-                <pic:pic xmlns:pic="http://schemas.openxmlformats.org/drawingml/2006/picture">
-                  <pic:nvPicPr>
-                    <pic:cNvPr id="2" name="Picture 2" descr="Graphical user interface&#10;&#10;Description automatically generated with medium confidence"/>
-                    <pic:cNvPicPr/>
-                  </pic:nvPicPr>
-                  <pic:blipFill>
-                    <a:blip r:embed="rId11">
-                      <a:extLst>
-                        <a:ext uri="{28A0092B-C50C-407E-A947-70E740481C1C}">
-                          <a14:useLocalDpi xmlns:a14="http://schemas.microsoft.com/office/drawing/2010/main" val="0"/>
-                        </a:ext>
-                      </a:extLst>
-                    </a:blip>
-                    <a:stretch>
-                      <a:fillRect/>
-                    </a:stretch>
-                  </pic:blipFill>
-                  <pic:spPr>
-                    <a:xfrm>
-                      <a:off x="0" y="0"/>
-                      <a:ext cx="2423160" cy="3470910"/>
-                    </a:xfrm>
-                    <a:prstGeom prst="rect">
-                      <a:avLst/>
-                    </a:prstGeom>
-                  </pic:spPr>
-                </pic:pic>
-              </a:graphicData>
-            </a:graphic>
-            <wp14:sizeRelH relativeFrom="margin">
-              <wp14:pctWidth>0</wp14:pctWidth>
-            </wp14:sizeRelH>
-            <wp14:sizeRelV relativeFrom="margin">
-              <wp14:pctHeight>0</wp14:pctHeight>
-            </wp14:sizeRelV>
-          </wp:anchor>
-        </w:drawing>
-      </w:r>
-      <w:r>
-        <w:rPr>
-          <w:lang w:val="en-US"/>
-        </w:rPr>
-        <w:drawing>
-          <wp:anchor distT="0" distB="0" distL="114300" distR="114300" simplePos="0" relativeHeight="251661312" behindDoc="1" locked="0" layoutInCell="1" allowOverlap="1" wp14:anchorId="23E71FB4" wp14:editId="74B7F5A2">
-            <wp:simplePos x="0" y="0"/>
-            <wp:positionH relativeFrom="margin">
-              <wp:align>left</wp:align>
-            </wp:positionH>
-            <wp:positionV relativeFrom="paragraph">
-              <wp:posOffset>215900</wp:posOffset>
-            </wp:positionV>
-            <wp:extent cx="2574925" cy="3496945"/>
-            <wp:effectExtent l="0" t="0" r="0" b="8255"/>
-            <wp:wrapTight wrapText="bothSides">
-              <wp:wrapPolygon edited="0">
-                <wp:start x="0" y="0"/>
-                <wp:lineTo x="0" y="21533"/>
-                <wp:lineTo x="21414" y="21533"/>
-                <wp:lineTo x="21414" y="0"/>
-                <wp:lineTo x="0" y="0"/>
-              </wp:wrapPolygon>
-            </wp:wrapTight>
-            <wp:docPr id="4" name="Picture 4" descr="A screenshot of a computer&#10;&#10;Description automatically generated with medium confidence"/>
-            <wp:cNvGraphicFramePr>
-              <a:graphicFrameLocks xmlns:a="http://schemas.openxmlformats.org/drawingml/2006/main" noChangeAspect="1"/>
-            </wp:cNvGraphicFramePr>
-            <a:graphic xmlns:a="http://schemas.openxmlformats.org/drawingml/2006/main">
-              <a:graphicData uri="http://schemas.openxmlformats.org/drawingml/2006/picture">
-                <pic:pic xmlns:pic="http://schemas.openxmlformats.org/drawingml/2006/picture">
-                  <pic:nvPicPr>
-                    <pic:cNvPr id="1" name="Picture 1" descr="A screenshot of a computer&#10;&#10;Description automatically generated with medium confidence"/>
-                    <pic:cNvPicPr/>
-                  </pic:nvPicPr>
-                  <pic:blipFill>
-                    <a:blip r:embed="rId12">
-                      <a:extLst>
-                        <a:ext uri="{28A0092B-C50C-407E-A947-70E740481C1C}">
-                          <a14:useLocalDpi xmlns:a14="http://schemas.microsoft.com/office/drawing/2010/main" val="0"/>
-                        </a:ext>
-                      </a:extLst>
-                    </a:blip>
-                    <a:stretch>
-                      <a:fillRect/>
-                    </a:stretch>
-                  </pic:blipFill>
-                  <pic:spPr>
-                    <a:xfrm>
-                      <a:off x="0" y="0"/>
-                      <a:ext cx="2574925" cy="3496945"/>
-                    </a:xfrm>
-                    <a:prstGeom prst="rect">
-                      <a:avLst/>
-                    </a:prstGeom>
-                  </pic:spPr>
-                </pic:pic>
-              </a:graphicData>
-            </a:graphic>
-            <wp14:sizeRelH relativeFrom="margin">
-              <wp14:pctWidth>0</wp14:pctWidth>
-            </wp14:sizeRelH>
-            <wp14:sizeRelV relativeFrom="margin">
-              <wp14:pctHeight>0</wp14:pctHeight>
-            </wp14:sizeRelV>
-          </wp:anchor>
-        </w:drawing>
-      </w:r>
-      <w:r>
-        <w:rPr>
-          <w:lang w:val="en-US"/>
-        </w:rPr>
-        <w:t>Medium quality level settings:</w:t>
-      </w:r>
-      <w:r>
-        <w:rPr>
-          <w:lang w:val="en-US"/>
-        </w:rPr>
-        <w:tab/>
-      </w:r>
-      <w:r>
-        <w:rPr>
-          <w:lang w:val="en-US"/>
-        </w:rPr>
-        <w:tab/>
-      </w:r>
-      <w:r>
-        <w:rPr>
-          <w:lang w:val="en-US"/>
-        </w:rPr>
-        <w:tab/>
-      </w:r>
-      <w:r>
-        <w:rPr>
-          <w:lang w:val="en-US"/>
-        </w:rPr>
-        <w:tab/>
-        <w:t xml:space="preserve">          Ultra quality level settings:</w:t>
-      </w:r>
-      <w:r>
-        <w:rPr>
-          <w:noProof/>
-        </w:rPr>
-        <w:t xml:space="preserve"> </w:t>
-      </w:r>
-    </w:p>
-    <w:p>
-      <w:pPr>
-        <w:rPr>
-          <w:lang w:val="en-US"/>
-        </w:rPr>
-      </w:pPr>
-    </w:p>
-    <w:p>
-      <w:pPr>
         <w:pStyle w:val="ListParagraph"/>
         <w:ind w:firstLine="720"/>
         <w:rPr>
@@ -5319,70 +7204,6 @@
     </w:p>
     <w:p>
       <w:pPr>
-        <w:pStyle w:val="ListParagraph"/>
-        <w:ind w:firstLine="720"/>
-        <w:rPr>
-          <w:lang w:val="en-US"/>
-        </w:rPr>
-      </w:pPr>
-    </w:p>
-    <w:p>
-      <w:pPr>
-        <w:pStyle w:val="ListParagraph"/>
-        <w:ind w:firstLine="720"/>
-        <w:rPr>
-          <w:lang w:val="en-US"/>
-        </w:rPr>
-      </w:pPr>
-    </w:p>
-    <w:p>
-      <w:pPr>
-        <w:pStyle w:val="ListParagraph"/>
-        <w:ind w:firstLine="720"/>
-        <w:rPr>
-          <w:lang w:val="en-US"/>
-        </w:rPr>
-      </w:pPr>
-    </w:p>
-    <w:p>
-      <w:pPr>
-        <w:pStyle w:val="ListParagraph"/>
-        <w:ind w:firstLine="720"/>
-        <w:rPr>
-          <w:lang w:val="en-US"/>
-        </w:rPr>
-      </w:pPr>
-    </w:p>
-    <w:p>
-      <w:pPr>
-        <w:pStyle w:val="ListParagraph"/>
-        <w:ind w:firstLine="720"/>
-        <w:rPr>
-          <w:lang w:val="en-US"/>
-        </w:rPr>
-      </w:pPr>
-    </w:p>
-    <w:p>
-      <w:pPr>
-        <w:pStyle w:val="ListParagraph"/>
-        <w:ind w:firstLine="720"/>
-        <w:rPr>
-          <w:lang w:val="en-US"/>
-        </w:rPr>
-      </w:pPr>
-    </w:p>
-    <w:p>
-      <w:pPr>
-        <w:pStyle w:val="ListParagraph"/>
-        <w:ind w:firstLine="720"/>
-        <w:rPr>
-          <w:lang w:val="en-US"/>
-        </w:rPr>
-      </w:pPr>
-    </w:p>
-    <w:p>
-      <w:pPr>
-        <w:ind w:left="360"/>
         <w:rPr>
           <w:b/>
           <w:bCs/>
@@ -5409,6 +7230,7 @@
           <w:bCs/>
           <w:lang w:val="en-US"/>
         </w:rPr>
+        <w:lastRenderedPageBreak/>
         <w:t>Test variables</w:t>
       </w:r>
     </w:p>
@@ -5715,12 +7537,220 @@
           <w:lang w:val="en-US"/>
         </w:rPr>
       </w:pPr>
-      <w:r>
-        <w:rPr>
-          <w:lang w:val="en-US"/>
-        </w:rPr>
-        <w:t>dsds</w:t>
-      </w:r>
+      <w:proofErr w:type="spellStart"/>
+      <w:r>
+        <w:rPr>
+          <w:lang w:val="en-US"/>
+        </w:rPr>
+        <w:t>D</w:t>
+      </w:r>
+      <w:r>
+        <w:rPr>
+          <w:lang w:val="en-US"/>
+        </w:rPr>
+        <w:t>sds</w:t>
+      </w:r>
+      <w:proofErr w:type="spellEnd"/>
+    </w:p>
+    <w:p>
+      <w:pPr>
+        <w:pStyle w:val="ListParagraph"/>
+        <w:rPr>
+          <w:lang w:val="en-US"/>
+        </w:rPr>
+      </w:pPr>
+    </w:p>
+    <w:p>
+      <w:pPr>
+        <w:pStyle w:val="ListParagraph"/>
+        <w:rPr>
+          <w:lang w:val="en-US"/>
+        </w:rPr>
+      </w:pPr>
+    </w:p>
+    <w:p>
+      <w:pPr>
+        <w:pStyle w:val="ListParagraph"/>
+        <w:rPr>
+          <w:lang w:val="en-US"/>
+        </w:rPr>
+      </w:pPr>
+    </w:p>
+    <w:p>
+      <w:pPr>
+        <w:pStyle w:val="ListParagraph"/>
+        <w:rPr>
+          <w:lang w:val="en-US"/>
+        </w:rPr>
+      </w:pPr>
+    </w:p>
+    <w:p>
+      <w:pPr>
+        <w:pStyle w:val="ListParagraph"/>
+        <w:rPr>
+          <w:lang w:val="en-US"/>
+        </w:rPr>
+      </w:pPr>
+    </w:p>
+    <w:p>
+      <w:pPr>
+        <w:pStyle w:val="ListParagraph"/>
+        <w:rPr>
+          <w:lang w:val="en-US"/>
+        </w:rPr>
+      </w:pPr>
+    </w:p>
+    <w:p>
+      <w:pPr>
+        <w:pStyle w:val="ListParagraph"/>
+        <w:rPr>
+          <w:lang w:val="en-US"/>
+        </w:rPr>
+      </w:pPr>
+    </w:p>
+    <w:p>
+      <w:pPr>
+        <w:pStyle w:val="ListParagraph"/>
+        <w:rPr>
+          <w:lang w:val="en-US"/>
+        </w:rPr>
+      </w:pPr>
+    </w:p>
+    <w:p>
+      <w:pPr>
+        <w:pStyle w:val="ListParagraph"/>
+        <w:rPr>
+          <w:lang w:val="en-US"/>
+        </w:rPr>
+      </w:pPr>
+    </w:p>
+    <w:p>
+      <w:pPr>
+        <w:pStyle w:val="ListParagraph"/>
+        <w:rPr>
+          <w:lang w:val="en-US"/>
+        </w:rPr>
+      </w:pPr>
+    </w:p>
+    <w:p>
+      <w:pPr>
+        <w:pStyle w:val="ListParagraph"/>
+        <w:rPr>
+          <w:lang w:val="en-US"/>
+        </w:rPr>
+      </w:pPr>
+    </w:p>
+    <w:p>
+      <w:pPr>
+        <w:pStyle w:val="ListParagraph"/>
+        <w:rPr>
+          <w:lang w:val="en-US"/>
+        </w:rPr>
+      </w:pPr>
+    </w:p>
+    <w:p>
+      <w:pPr>
+        <w:pStyle w:val="ListParagraph"/>
+        <w:rPr>
+          <w:lang w:val="en-US"/>
+        </w:rPr>
+      </w:pPr>
+    </w:p>
+    <w:p>
+      <w:pPr>
+        <w:pStyle w:val="ListParagraph"/>
+        <w:rPr>
+          <w:lang w:val="en-US"/>
+        </w:rPr>
+      </w:pPr>
+    </w:p>
+    <w:p>
+      <w:pPr>
+        <w:pStyle w:val="ListParagraph"/>
+        <w:rPr>
+          <w:lang w:val="en-US"/>
+        </w:rPr>
+      </w:pPr>
+    </w:p>
+    <w:p>
+      <w:pPr>
+        <w:pStyle w:val="ListParagraph"/>
+        <w:rPr>
+          <w:lang w:val="en-US"/>
+        </w:rPr>
+      </w:pPr>
+    </w:p>
+    <w:p>
+      <w:pPr>
+        <w:pStyle w:val="ListParagraph"/>
+        <w:rPr>
+          <w:lang w:val="en-US"/>
+        </w:rPr>
+      </w:pPr>
+    </w:p>
+    <w:p>
+      <w:pPr>
+        <w:pStyle w:val="ListParagraph"/>
+        <w:rPr>
+          <w:lang w:val="en-US"/>
+        </w:rPr>
+      </w:pPr>
+    </w:p>
+    <w:p>
+      <w:pPr>
+        <w:pStyle w:val="ListParagraph"/>
+        <w:rPr>
+          <w:lang w:val="en-US"/>
+        </w:rPr>
+      </w:pPr>
+    </w:p>
+    <w:p>
+      <w:pPr>
+        <w:pStyle w:val="ListParagraph"/>
+        <w:rPr>
+          <w:lang w:val="en-US"/>
+        </w:rPr>
+      </w:pPr>
+    </w:p>
+    <w:p>
+      <w:pPr>
+        <w:pStyle w:val="ListParagraph"/>
+        <w:rPr>
+          <w:lang w:val="en-US"/>
+        </w:rPr>
+      </w:pPr>
+    </w:p>
+    <w:p>
+      <w:pPr>
+        <w:pStyle w:val="ListParagraph"/>
+        <w:rPr>
+          <w:lang w:val="en-US"/>
+        </w:rPr>
+      </w:pPr>
+    </w:p>
+    <w:p>
+      <w:pPr>
+        <w:pStyle w:val="ListParagraph"/>
+        <w:rPr>
+          <w:lang w:val="en-US"/>
+        </w:rPr>
+      </w:pPr>
+    </w:p>
+    <w:p>
+      <w:pPr>
+        <w:pStyle w:val="ListParagraph"/>
+        <w:rPr>
+          <w:lang w:val="en-US"/>
+        </w:rPr>
+      </w:pPr>
+    </w:p>
+    <w:p>
+      <w:pPr>
+        <w:pStyle w:val="ListParagraph"/>
+        <w:rPr>
+          <w:lang w:val="en-US"/>
+        </w:rPr>
+      </w:pPr>
     </w:p>
     <w:sdt>
       <w:sdtPr>
@@ -6019,7 +8049,7 @@
     </w:p>
     <w:sectPr>
       <w:pgSz w:w="12240" w:h="15840"/>
-      <w:pgMar w:top="1440" w:right="1440" w:bottom="1440" w:left="1440" w:header="720" w:footer="720" w:gutter="0"/>
+      <w:pgMar w:top="720" w:right="720" w:bottom="720" w:left="720" w:header="720" w:footer="720" w:gutter="0"/>
       <w:cols w:space="720"/>
       <w:docGrid w:linePitch="360"/>
     </w:sectPr>
@@ -6792,6 +8822,119 @@
     </w:lvl>
   </w:abstractNum>
   <w:abstractNum w:abstractNumId="8" w15:restartNumberingAfterBreak="0">
+    <w:nsid w:val="17781D48"/>
+    <w:multiLevelType w:val="hybridMultilevel"/>
+    <w:tmpl w:val="4FB42472"/>
+    <w:lvl w:ilvl="0" w:tplc="04090001">
+      <w:start w:val="1"/>
+      <w:numFmt w:val="bullet"/>
+      <w:lvlText w:val=""/>
+      <w:lvlJc w:val="left"/>
+      <w:pPr>
+        <w:ind w:left="1440" w:hanging="360"/>
+      </w:pPr>
+      <w:rPr>
+        <w:rFonts w:ascii="Symbol" w:hAnsi="Symbol" w:hint="default"/>
+      </w:rPr>
+    </w:lvl>
+    <w:lvl w:ilvl="1" w:tplc="08090003" w:tentative="1">
+      <w:start w:val="1"/>
+      <w:numFmt w:val="bullet"/>
+      <w:lvlText w:val="o"/>
+      <w:lvlJc w:val="left"/>
+      <w:pPr>
+        <w:ind w:left="2160" w:hanging="360"/>
+      </w:pPr>
+      <w:rPr>
+        <w:rFonts w:ascii="Courier New" w:hAnsi="Courier New" w:cs="Courier New" w:hint="default"/>
+      </w:rPr>
+    </w:lvl>
+    <w:lvl w:ilvl="2" w:tplc="08090005" w:tentative="1">
+      <w:start w:val="1"/>
+      <w:numFmt w:val="bullet"/>
+      <w:lvlText w:val=""/>
+      <w:lvlJc w:val="left"/>
+      <w:pPr>
+        <w:ind w:left="2880" w:hanging="360"/>
+      </w:pPr>
+      <w:rPr>
+        <w:rFonts w:ascii="Wingdings" w:hAnsi="Wingdings" w:hint="default"/>
+      </w:rPr>
+    </w:lvl>
+    <w:lvl w:ilvl="3" w:tplc="08090001" w:tentative="1">
+      <w:start w:val="1"/>
+      <w:numFmt w:val="bullet"/>
+      <w:lvlText w:val=""/>
+      <w:lvlJc w:val="left"/>
+      <w:pPr>
+        <w:ind w:left="3600" w:hanging="360"/>
+      </w:pPr>
+      <w:rPr>
+        <w:rFonts w:ascii="Symbol" w:hAnsi="Symbol" w:hint="default"/>
+      </w:rPr>
+    </w:lvl>
+    <w:lvl w:ilvl="4" w:tplc="08090003" w:tentative="1">
+      <w:start w:val="1"/>
+      <w:numFmt w:val="bullet"/>
+      <w:lvlText w:val="o"/>
+      <w:lvlJc w:val="left"/>
+      <w:pPr>
+        <w:ind w:left="4320" w:hanging="360"/>
+      </w:pPr>
+      <w:rPr>
+        <w:rFonts w:ascii="Courier New" w:hAnsi="Courier New" w:cs="Courier New" w:hint="default"/>
+      </w:rPr>
+    </w:lvl>
+    <w:lvl w:ilvl="5" w:tplc="08090005" w:tentative="1">
+      <w:start w:val="1"/>
+      <w:numFmt w:val="bullet"/>
+      <w:lvlText w:val=""/>
+      <w:lvlJc w:val="left"/>
+      <w:pPr>
+        <w:ind w:left="5040" w:hanging="360"/>
+      </w:pPr>
+      <w:rPr>
+        <w:rFonts w:ascii="Wingdings" w:hAnsi="Wingdings" w:hint="default"/>
+      </w:rPr>
+    </w:lvl>
+    <w:lvl w:ilvl="6" w:tplc="08090001" w:tentative="1">
+      <w:start w:val="1"/>
+      <w:numFmt w:val="bullet"/>
+      <w:lvlText w:val=""/>
+      <w:lvlJc w:val="left"/>
+      <w:pPr>
+        <w:ind w:left="5760" w:hanging="360"/>
+      </w:pPr>
+      <w:rPr>
+        <w:rFonts w:ascii="Symbol" w:hAnsi="Symbol" w:hint="default"/>
+      </w:rPr>
+    </w:lvl>
+    <w:lvl w:ilvl="7" w:tplc="08090003" w:tentative="1">
+      <w:start w:val="1"/>
+      <w:numFmt w:val="bullet"/>
+      <w:lvlText w:val="o"/>
+      <w:lvlJc w:val="left"/>
+      <w:pPr>
+        <w:ind w:left="6480" w:hanging="360"/>
+      </w:pPr>
+      <w:rPr>
+        <w:rFonts w:ascii="Courier New" w:hAnsi="Courier New" w:cs="Courier New" w:hint="default"/>
+      </w:rPr>
+    </w:lvl>
+    <w:lvl w:ilvl="8" w:tplc="08090005" w:tentative="1">
+      <w:start w:val="1"/>
+      <w:numFmt w:val="bullet"/>
+      <w:lvlText w:val=""/>
+      <w:lvlJc w:val="left"/>
+      <w:pPr>
+        <w:ind w:left="7200" w:hanging="360"/>
+      </w:pPr>
+      <w:rPr>
+        <w:rFonts w:ascii="Wingdings" w:hAnsi="Wingdings" w:hint="default"/>
+      </w:rPr>
+    </w:lvl>
+  </w:abstractNum>
+  <w:abstractNum w:abstractNumId="9" w15:restartNumberingAfterBreak="0">
     <w:nsid w:val="18C91E86"/>
     <w:multiLevelType w:val="hybridMultilevel"/>
     <w:tmpl w:val="8E5CD11C"/>
@@ -6904,7 +9047,7 @@
       </w:rPr>
     </w:lvl>
   </w:abstractNum>
-  <w:abstractNum w:abstractNumId="9" w15:restartNumberingAfterBreak="0">
+  <w:abstractNum w:abstractNumId="10" w15:restartNumberingAfterBreak="0">
     <w:nsid w:val="1AFE3B67"/>
     <w:multiLevelType w:val="hybridMultilevel"/>
     <w:tmpl w:val="53A8A8AC"/>
@@ -6993,7 +9136,7 @@
       </w:pPr>
     </w:lvl>
   </w:abstractNum>
-  <w:abstractNum w:abstractNumId="10" w15:restartNumberingAfterBreak="0">
+  <w:abstractNum w:abstractNumId="11" w15:restartNumberingAfterBreak="0">
     <w:nsid w:val="27BB73FB"/>
     <w:multiLevelType w:val="hybridMultilevel"/>
     <w:tmpl w:val="89C604D0"/>
@@ -7082,7 +9225,7 @@
       </w:pPr>
     </w:lvl>
   </w:abstractNum>
-  <w:abstractNum w:abstractNumId="11" w15:restartNumberingAfterBreak="0">
+  <w:abstractNum w:abstractNumId="12" w15:restartNumberingAfterBreak="0">
     <w:nsid w:val="2B2B563D"/>
     <w:multiLevelType w:val="hybridMultilevel"/>
     <w:tmpl w:val="E05CBBD4"/>
@@ -7171,7 +9314,7 @@
       </w:pPr>
     </w:lvl>
   </w:abstractNum>
-  <w:abstractNum w:abstractNumId="12" w15:restartNumberingAfterBreak="0">
+  <w:abstractNum w:abstractNumId="13" w15:restartNumberingAfterBreak="0">
     <w:nsid w:val="2C4334A7"/>
     <w:multiLevelType w:val="hybridMultilevel"/>
     <w:tmpl w:val="89C604D0"/>
@@ -7260,7 +9403,7 @@
       </w:pPr>
     </w:lvl>
   </w:abstractNum>
-  <w:abstractNum w:abstractNumId="13" w15:restartNumberingAfterBreak="0">
+  <w:abstractNum w:abstractNumId="14" w15:restartNumberingAfterBreak="0">
     <w:nsid w:val="426B37BF"/>
     <w:multiLevelType w:val="hybridMultilevel"/>
     <w:tmpl w:val="C6148F74"/>
@@ -7349,7 +9492,7 @@
       </w:pPr>
     </w:lvl>
   </w:abstractNum>
-  <w:abstractNum w:abstractNumId="14" w15:restartNumberingAfterBreak="0">
+  <w:abstractNum w:abstractNumId="15" w15:restartNumberingAfterBreak="0">
     <w:nsid w:val="4A4D371E"/>
     <w:multiLevelType w:val="hybridMultilevel"/>
     <w:tmpl w:val="9782F4E6"/>
@@ -7438,7 +9581,7 @@
       </w:pPr>
     </w:lvl>
   </w:abstractNum>
-  <w:abstractNum w:abstractNumId="15" w15:restartNumberingAfterBreak="0">
+  <w:abstractNum w:abstractNumId="16" w15:restartNumberingAfterBreak="0">
     <w:nsid w:val="4A927AE0"/>
     <w:multiLevelType w:val="hybridMultilevel"/>
     <w:tmpl w:val="80B408A8"/>
@@ -7527,7 +9670,7 @@
       </w:pPr>
     </w:lvl>
   </w:abstractNum>
-  <w:abstractNum w:abstractNumId="16" w15:restartNumberingAfterBreak="0">
+  <w:abstractNum w:abstractNumId="17" w15:restartNumberingAfterBreak="0">
     <w:nsid w:val="4D533A51"/>
     <w:multiLevelType w:val="hybridMultilevel"/>
     <w:tmpl w:val="89C604D0"/>
@@ -7616,7 +9759,119 @@
       </w:pPr>
     </w:lvl>
   </w:abstractNum>
-  <w:abstractNum w:abstractNumId="17" w15:restartNumberingAfterBreak="0">
+  <w:abstractNum w:abstractNumId="18" w15:restartNumberingAfterBreak="0">
+    <w:nsid w:val="5418672C"/>
+    <w:multiLevelType w:val="multilevel"/>
+    <w:tmpl w:val="85601ABE"/>
+    <w:lvl w:ilvl="0">
+      <w:numFmt w:val="decimal"/>
+      <w:lvlText w:val="%1"/>
+      <w:lvlJc w:val="left"/>
+      <w:pPr>
+        <w:ind w:left="375" w:hanging="375"/>
+      </w:pPr>
+      <w:rPr>
+        <w:rFonts w:hint="default"/>
+      </w:rPr>
+    </w:lvl>
+    <w:lvl w:ilvl="1">
+      <w:start w:val="96"/>
+      <w:numFmt w:val="decimal"/>
+      <w:lvlText w:val="%1.%2"/>
+      <w:lvlJc w:val="left"/>
+      <w:pPr>
+        <w:ind w:left="375" w:hanging="375"/>
+      </w:pPr>
+      <w:rPr>
+        <w:rFonts w:hint="default"/>
+      </w:rPr>
+    </w:lvl>
+    <w:lvl w:ilvl="2">
+      <w:start w:val="1"/>
+      <w:numFmt w:val="decimal"/>
+      <w:lvlText w:val="%1.%2.%3"/>
+      <w:lvlJc w:val="left"/>
+      <w:pPr>
+        <w:ind w:left="720" w:hanging="720"/>
+      </w:pPr>
+      <w:rPr>
+        <w:rFonts w:hint="default"/>
+      </w:rPr>
+    </w:lvl>
+    <w:lvl w:ilvl="3">
+      <w:start w:val="1"/>
+      <w:numFmt w:val="decimal"/>
+      <w:lvlText w:val="%1.%2.%3.%4"/>
+      <w:lvlJc w:val="left"/>
+      <w:pPr>
+        <w:ind w:left="720" w:hanging="720"/>
+      </w:pPr>
+      <w:rPr>
+        <w:rFonts w:hint="default"/>
+      </w:rPr>
+    </w:lvl>
+    <w:lvl w:ilvl="4">
+      <w:start w:val="1"/>
+      <w:numFmt w:val="decimal"/>
+      <w:lvlText w:val="%1.%2.%3.%4.%5"/>
+      <w:lvlJc w:val="left"/>
+      <w:pPr>
+        <w:ind w:left="1080" w:hanging="1080"/>
+      </w:pPr>
+      <w:rPr>
+        <w:rFonts w:hint="default"/>
+      </w:rPr>
+    </w:lvl>
+    <w:lvl w:ilvl="5">
+      <w:start w:val="1"/>
+      <w:numFmt w:val="decimal"/>
+      <w:lvlText w:val="%1.%2.%3.%4.%5.%6"/>
+      <w:lvlJc w:val="left"/>
+      <w:pPr>
+        <w:ind w:left="1080" w:hanging="1080"/>
+      </w:pPr>
+      <w:rPr>
+        <w:rFonts w:hint="default"/>
+      </w:rPr>
+    </w:lvl>
+    <w:lvl w:ilvl="6">
+      <w:start w:val="1"/>
+      <w:numFmt w:val="decimal"/>
+      <w:lvlText w:val="%1.%2.%3.%4.%5.%6.%7"/>
+      <w:lvlJc w:val="left"/>
+      <w:pPr>
+        <w:ind w:left="1440" w:hanging="1440"/>
+      </w:pPr>
+      <w:rPr>
+        <w:rFonts w:hint="default"/>
+      </w:rPr>
+    </w:lvl>
+    <w:lvl w:ilvl="7">
+      <w:start w:val="1"/>
+      <w:numFmt w:val="decimal"/>
+      <w:lvlText w:val="%1.%2.%3.%4.%5.%6.%7.%8"/>
+      <w:lvlJc w:val="left"/>
+      <w:pPr>
+        <w:ind w:left="1440" w:hanging="1440"/>
+      </w:pPr>
+      <w:rPr>
+        <w:rFonts w:hint="default"/>
+      </w:rPr>
+    </w:lvl>
+    <w:lvl w:ilvl="8">
+      <w:start w:val="1"/>
+      <w:numFmt w:val="decimal"/>
+      <w:lvlText w:val="%1.%2.%3.%4.%5.%6.%7.%8.%9"/>
+      <w:lvlJc w:val="left"/>
+      <w:pPr>
+        <w:ind w:left="1440" w:hanging="1440"/>
+      </w:pPr>
+      <w:rPr>
+        <w:rFonts w:hint="default"/>
+      </w:rPr>
+    </w:lvl>
+  </w:abstractNum>
+  <w:abstractNum w:abstractNumId="19" w15:restartNumberingAfterBreak="0">
     <w:nsid w:val="56874645"/>
     <w:multiLevelType w:val="hybridMultilevel"/>
     <w:tmpl w:val="C6148F74"/>
@@ -7705,7 +9960,7 @@
       </w:pPr>
     </w:lvl>
   </w:abstractNum>
-  <w:abstractNum w:abstractNumId="18" w15:restartNumberingAfterBreak="0">
+  <w:abstractNum w:abstractNumId="20" w15:restartNumberingAfterBreak="0">
     <w:nsid w:val="5BB03227"/>
     <w:multiLevelType w:val="hybridMultilevel"/>
     <w:tmpl w:val="C6148F74"/>
@@ -7794,7 +10049,7 @@
       </w:pPr>
     </w:lvl>
   </w:abstractNum>
-  <w:abstractNum w:abstractNumId="19" w15:restartNumberingAfterBreak="0">
+  <w:abstractNum w:abstractNumId="21" w15:restartNumberingAfterBreak="0">
     <w:nsid w:val="5FEA591F"/>
     <w:multiLevelType w:val="hybridMultilevel"/>
     <w:tmpl w:val="8606FE90"/>
@@ -7883,7 +10138,7 @@
       </w:pPr>
     </w:lvl>
   </w:abstractNum>
-  <w:abstractNum w:abstractNumId="20" w15:restartNumberingAfterBreak="0">
+  <w:abstractNum w:abstractNumId="22" w15:restartNumberingAfterBreak="0">
     <w:nsid w:val="62505724"/>
     <w:multiLevelType w:val="hybridMultilevel"/>
     <w:tmpl w:val="DCDC6278"/>
@@ -7972,7 +10227,7 @@
       </w:pPr>
     </w:lvl>
   </w:abstractNum>
-  <w:abstractNum w:abstractNumId="21" w15:restartNumberingAfterBreak="0">
+  <w:abstractNum w:abstractNumId="23" w15:restartNumberingAfterBreak="0">
     <w:nsid w:val="664C40C4"/>
     <w:multiLevelType w:val="hybridMultilevel"/>
     <w:tmpl w:val="CD48FAD8"/>
@@ -8061,7 +10316,7 @@
       </w:pPr>
     </w:lvl>
   </w:abstractNum>
-  <w:abstractNum w:abstractNumId="22" w15:restartNumberingAfterBreak="0">
+  <w:abstractNum w:abstractNumId="24" w15:restartNumberingAfterBreak="0">
     <w:nsid w:val="67EA3B6B"/>
     <w:multiLevelType w:val="hybridMultilevel"/>
     <w:tmpl w:val="C6148F74"/>
@@ -8150,7 +10405,7 @@
       </w:pPr>
     </w:lvl>
   </w:abstractNum>
-  <w:abstractNum w:abstractNumId="23" w15:restartNumberingAfterBreak="0">
+  <w:abstractNum w:abstractNumId="25" w15:restartNumberingAfterBreak="0">
     <w:nsid w:val="701229AE"/>
     <w:multiLevelType w:val="hybridMultilevel"/>
     <w:tmpl w:val="A14C8266"/>
@@ -8262,7 +10517,7 @@
       </w:rPr>
     </w:lvl>
   </w:abstractNum>
-  <w:abstractNum w:abstractNumId="24" w15:restartNumberingAfterBreak="0">
+  <w:abstractNum w:abstractNumId="26" w15:restartNumberingAfterBreak="0">
     <w:nsid w:val="73997BED"/>
     <w:multiLevelType w:val="hybridMultilevel"/>
     <w:tmpl w:val="8606FE90"/>
@@ -8351,7 +10606,7 @@
       </w:pPr>
     </w:lvl>
   </w:abstractNum>
-  <w:abstractNum w:abstractNumId="25" w15:restartNumberingAfterBreak="0">
+  <w:abstractNum w:abstractNumId="27" w15:restartNumberingAfterBreak="0">
     <w:nsid w:val="75062CFA"/>
     <w:multiLevelType w:val="hybridMultilevel"/>
     <w:tmpl w:val="5A5878FE"/>
@@ -8464,7 +10719,7 @@
       </w:rPr>
     </w:lvl>
   </w:abstractNum>
-  <w:abstractNum w:abstractNumId="26" w15:restartNumberingAfterBreak="0">
+  <w:abstractNum w:abstractNumId="28" w15:restartNumberingAfterBreak="0">
     <w:nsid w:val="7AC53528"/>
     <w:multiLevelType w:val="hybridMultilevel"/>
     <w:tmpl w:val="EE106C1C"/>
@@ -8577,53 +10832,165 @@
       </w:rPr>
     </w:lvl>
   </w:abstractNum>
+  <w:abstractNum w:abstractNumId="29" w15:restartNumberingAfterBreak="0">
+    <w:nsid w:val="7FB81B99"/>
+    <w:multiLevelType w:val="multilevel"/>
+    <w:tmpl w:val="F476DF0C"/>
+    <w:lvl w:ilvl="0">
+      <w:numFmt w:val="decimal"/>
+      <w:lvlText w:val="%1"/>
+      <w:lvlJc w:val="left"/>
+      <w:pPr>
+        <w:ind w:left="375" w:hanging="375"/>
+      </w:pPr>
+      <w:rPr>
+        <w:rFonts w:hint="default"/>
+      </w:rPr>
+    </w:lvl>
+    <w:lvl w:ilvl="1">
+      <w:start w:val="96"/>
+      <w:numFmt w:val="decimal"/>
+      <w:lvlText w:val="%1.%2"/>
+      <w:lvlJc w:val="left"/>
+      <w:pPr>
+        <w:ind w:left="375" w:hanging="375"/>
+      </w:pPr>
+      <w:rPr>
+        <w:rFonts w:hint="default"/>
+      </w:rPr>
+    </w:lvl>
+    <w:lvl w:ilvl="2">
+      <w:start w:val="1"/>
+      <w:numFmt w:val="decimal"/>
+      <w:lvlText w:val="%1.%2.%3"/>
+      <w:lvlJc w:val="left"/>
+      <w:pPr>
+        <w:ind w:left="720" w:hanging="720"/>
+      </w:pPr>
+      <w:rPr>
+        <w:rFonts w:hint="default"/>
+      </w:rPr>
+    </w:lvl>
+    <w:lvl w:ilvl="3">
+      <w:start w:val="1"/>
+      <w:numFmt w:val="decimal"/>
+      <w:lvlText w:val="%1.%2.%3.%4"/>
+      <w:lvlJc w:val="left"/>
+      <w:pPr>
+        <w:ind w:left="720" w:hanging="720"/>
+      </w:pPr>
+      <w:rPr>
+        <w:rFonts w:hint="default"/>
+      </w:rPr>
+    </w:lvl>
+    <w:lvl w:ilvl="4">
+      <w:start w:val="1"/>
+      <w:numFmt w:val="decimal"/>
+      <w:lvlText w:val="%1.%2.%3.%4.%5"/>
+      <w:lvlJc w:val="left"/>
+      <w:pPr>
+        <w:ind w:left="1080" w:hanging="1080"/>
+      </w:pPr>
+      <w:rPr>
+        <w:rFonts w:hint="default"/>
+      </w:rPr>
+    </w:lvl>
+    <w:lvl w:ilvl="5">
+      <w:start w:val="1"/>
+      <w:numFmt w:val="decimal"/>
+      <w:lvlText w:val="%1.%2.%3.%4.%5.%6"/>
+      <w:lvlJc w:val="left"/>
+      <w:pPr>
+        <w:ind w:left="1080" w:hanging="1080"/>
+      </w:pPr>
+      <w:rPr>
+        <w:rFonts w:hint="default"/>
+      </w:rPr>
+    </w:lvl>
+    <w:lvl w:ilvl="6">
+      <w:start w:val="1"/>
+      <w:numFmt w:val="decimal"/>
+      <w:lvlText w:val="%1.%2.%3.%4.%5.%6.%7"/>
+      <w:lvlJc w:val="left"/>
+      <w:pPr>
+        <w:ind w:left="1440" w:hanging="1440"/>
+      </w:pPr>
+      <w:rPr>
+        <w:rFonts w:hint="default"/>
+      </w:rPr>
+    </w:lvl>
+    <w:lvl w:ilvl="7">
+      <w:start w:val="1"/>
+      <w:numFmt w:val="decimal"/>
+      <w:lvlText w:val="%1.%2.%3.%4.%5.%6.%7.%8"/>
+      <w:lvlJc w:val="left"/>
+      <w:pPr>
+        <w:ind w:left="1440" w:hanging="1440"/>
+      </w:pPr>
+      <w:rPr>
+        <w:rFonts w:hint="default"/>
+      </w:rPr>
+    </w:lvl>
+    <w:lvl w:ilvl="8">
+      <w:start w:val="1"/>
+      <w:numFmt w:val="decimal"/>
+      <w:lvlText w:val="%1.%2.%3.%4.%5.%6.%7.%8.%9"/>
+      <w:lvlJc w:val="left"/>
+      <w:pPr>
+        <w:ind w:left="1440" w:hanging="1440"/>
+      </w:pPr>
+      <w:rPr>
+        <w:rFonts w:hint="default"/>
+      </w:rPr>
+    </w:lvl>
+  </w:abstractNum>
   <w:num w:numId="1">
-    <w:abstractNumId w:val="23"/>
+    <w:abstractNumId w:val="25"/>
   </w:num>
   <w:num w:numId="2">
     <w:abstractNumId w:val="4"/>
   </w:num>
   <w:num w:numId="3">
+    <w:abstractNumId w:val="28"/>
+  </w:num>
+  <w:num w:numId="4">
     <w:abstractNumId w:val="26"/>
   </w:num>
-  <w:num w:numId="4">
-    <w:abstractNumId w:val="24"/>
-  </w:num>
   <w:num w:numId="5">
-    <w:abstractNumId w:val="8"/>
+    <w:abstractNumId w:val="9"/>
   </w:num>
   <w:num w:numId="6">
-    <w:abstractNumId w:val="19"/>
+    <w:abstractNumId w:val="21"/>
   </w:num>
   <w:num w:numId="7">
-    <w:abstractNumId w:val="11"/>
+    <w:abstractNumId w:val="12"/>
   </w:num>
   <w:num w:numId="8">
-    <w:abstractNumId w:val="20"/>
+    <w:abstractNumId w:val="22"/>
   </w:num>
   <w:num w:numId="9">
-    <w:abstractNumId w:val="25"/>
+    <w:abstractNumId w:val="27"/>
   </w:num>
   <w:num w:numId="10">
-    <w:abstractNumId w:val="14"/>
+    <w:abstractNumId w:val="15"/>
   </w:num>
   <w:num w:numId="11">
     <w:abstractNumId w:val="0"/>
   </w:num>
   <w:num w:numId="12">
-    <w:abstractNumId w:val="10"/>
+    <w:abstractNumId w:val="11"/>
   </w:num>
   <w:num w:numId="13">
     <w:abstractNumId w:val="7"/>
   </w:num>
   <w:num w:numId="14">
-    <w:abstractNumId w:val="21"/>
+    <w:abstractNumId w:val="23"/>
   </w:num>
   <w:num w:numId="15">
-    <w:abstractNumId w:val="15"/>
+    <w:abstractNumId w:val="16"/>
   </w:num>
   <w:num w:numId="16">
-    <w:abstractNumId w:val="13"/>
+    <w:abstractNumId w:val="14"/>
   </w:num>
   <w:num w:numId="17">
     <w:abstractNumId w:val="1"/>
@@ -8632,31 +10999,40 @@
     <w:abstractNumId w:val="5"/>
   </w:num>
   <w:num w:numId="19">
-    <w:abstractNumId w:val="17"/>
+    <w:abstractNumId w:val="19"/>
   </w:num>
   <w:num w:numId="20">
-    <w:abstractNumId w:val="22"/>
+    <w:abstractNumId w:val="24"/>
   </w:num>
   <w:num w:numId="21">
     <w:abstractNumId w:val="3"/>
   </w:num>
   <w:num w:numId="22">
-    <w:abstractNumId w:val="9"/>
+    <w:abstractNumId w:val="10"/>
   </w:num>
   <w:num w:numId="23">
-    <w:abstractNumId w:val="16"/>
+    <w:abstractNumId w:val="17"/>
   </w:num>
   <w:num w:numId="24">
-    <w:abstractNumId w:val="18"/>
+    <w:abstractNumId w:val="20"/>
   </w:num>
   <w:num w:numId="25">
-    <w:abstractNumId w:val="12"/>
+    <w:abstractNumId w:val="13"/>
   </w:num>
   <w:num w:numId="26">
     <w:abstractNumId w:val="2"/>
   </w:num>
   <w:num w:numId="27">
     <w:abstractNumId w:val="6"/>
+  </w:num>
+  <w:num w:numId="28">
+    <w:abstractNumId w:val="8"/>
+  </w:num>
+  <w:num w:numId="29">
+    <w:abstractNumId w:val="18"/>
+  </w:num>
+  <w:num w:numId="30">
+    <w:abstractNumId w:val="29"/>
   </w:num>
 </w:numbering>
 </file>
@@ -9083,9 +11459,33 @@
       <w:lang w:val="en-US"/>
     </w:rPr>
   </w:style>
+  <w:style w:type="paragraph" w:styleId="Heading3">
+    <w:name w:val="heading 3"/>
+    <w:basedOn w:val="Normal"/>
+    <w:next w:val="Normal"/>
+    <w:link w:val="Heading3Char"/>
+    <w:uiPriority w:val="9"/>
+    <w:semiHidden/>
+    <w:unhideWhenUsed/>
+    <w:qFormat/>
+    <w:rsid w:val="000F3E98"/>
+    <w:pPr>
+      <w:keepNext/>
+      <w:keepLines/>
+      <w:spacing w:before="40" w:after="0"/>
+      <w:outlineLvl w:val="2"/>
+    </w:pPr>
+    <w:rPr>
+      <w:rFonts w:asciiTheme="majorHAnsi" w:eastAsiaTheme="majorEastAsia" w:hAnsiTheme="majorHAnsi" w:cstheme="majorBidi"/>
+      <w:color w:val="1F3763" w:themeColor="accent1" w:themeShade="7F"/>
+      <w:sz w:val="24"/>
+      <w:szCs w:val="24"/>
+    </w:rPr>
+  </w:style>
   <w:style w:type="character" w:default="1" w:styleId="DefaultParagraphFont">
     <w:name w:val="Default Paragraph Font"/>
     <w:uiPriority w:val="1"/>
+    <w:semiHidden/>
     <w:unhideWhenUsed/>
   </w:style>
   <w:style w:type="table" w:default="1" w:styleId="TableNormal">
@@ -9243,6 +11643,58 @@
     <w:name w:val="tooltip"/>
     <w:basedOn w:val="DefaultParagraphFont"/>
     <w:rsid w:val="00F86A26"/>
+  </w:style>
+  <w:style w:type="table" w:styleId="TableGrid">
+    <w:name w:val="Table Grid"/>
+    <w:basedOn w:val="TableNormal"/>
+    <w:uiPriority w:val="39"/>
+    <w:rsid w:val="00344051"/>
+    <w:pPr>
+      <w:spacing w:after="0" w:line="240" w:lineRule="auto"/>
+    </w:pPr>
+    <w:tblPr>
+      <w:tblBorders>
+        <w:top w:val="single" w:sz="4" w:space="0" w:color="auto"/>
+        <w:left w:val="single" w:sz="4" w:space="0" w:color="auto"/>
+        <w:bottom w:val="single" w:sz="4" w:space="0" w:color="auto"/>
+        <w:right w:val="single" w:sz="4" w:space="0" w:color="auto"/>
+        <w:insideH w:val="single" w:sz="4" w:space="0" w:color="auto"/>
+        <w:insideV w:val="single" w:sz="4" w:space="0" w:color="auto"/>
+      </w:tblBorders>
+    </w:tblPr>
+  </w:style>
+  <w:style w:type="paragraph" w:styleId="Caption">
+    <w:name w:val="caption"/>
+    <w:basedOn w:val="Normal"/>
+    <w:next w:val="Normal"/>
+    <w:uiPriority w:val="35"/>
+    <w:unhideWhenUsed/>
+    <w:qFormat/>
+    <w:rsid w:val="00F30611"/>
+    <w:pPr>
+      <w:spacing w:after="200" w:line="240" w:lineRule="auto"/>
+    </w:pPr>
+    <w:rPr>
+      <w:i/>
+      <w:iCs/>
+      <w:color w:val="44546A" w:themeColor="text2"/>
+      <w:sz w:val="18"/>
+      <w:szCs w:val="18"/>
+    </w:rPr>
+  </w:style>
+  <w:style w:type="character" w:customStyle="1" w:styleId="Heading3Char">
+    <w:name w:val="Heading 3 Char"/>
+    <w:basedOn w:val="DefaultParagraphFont"/>
+    <w:link w:val="Heading3"/>
+    <w:uiPriority w:val="9"/>
+    <w:semiHidden/>
+    <w:rsid w:val="000F3E98"/>
+    <w:rPr>
+      <w:rFonts w:asciiTheme="majorHAnsi" w:eastAsiaTheme="majorEastAsia" w:hAnsiTheme="majorHAnsi" w:cstheme="majorBidi"/>
+      <w:color w:val="1F3763" w:themeColor="accent1" w:themeShade="7F"/>
+      <w:sz w:val="24"/>
+      <w:szCs w:val="24"/>
+    </w:rPr>
   </w:style>
 </w:styles>
 </file>

</xml_diff>

<commit_message>
Performed object pooling test. Working on sync vs async loading test
</commit_message>
<xml_diff>
--- a/OptimizationTestResults.docx
+++ b/OptimizationTestResults.docx
@@ -1,6 +1,6 @@
 
 <file path=word/document.xml><?xml version="1.0" encoding="utf-8"?>
-<w:document xmlns:wpc="http://schemas.microsoft.com/office/word/2010/wordprocessingCanvas" xmlns:cx="http://schemas.microsoft.com/office/drawing/2014/chartex" xmlns:cx1="http://schemas.microsoft.com/office/drawing/2015/9/8/chartex" xmlns:cx2="http://schemas.microsoft.com/office/drawing/2015/10/21/chartex" xmlns:cx3="http://schemas.microsoft.com/office/drawing/2016/5/9/chartex" xmlns:cx4="http://schemas.microsoft.com/office/drawing/2016/5/10/chartex" xmlns:cx5="http://schemas.microsoft.com/office/drawing/2016/5/11/chartex" xmlns:cx6="http://schemas.microsoft.com/office/drawing/2016/5/12/chartex" xmlns:cx7="http://schemas.microsoft.com/office/drawing/2016/5/13/chartex" xmlns:cx8="http://schemas.microsoft.com/office/drawing/2016/5/14/chartex" xmlns:mc="http://schemas.openxmlformats.org/markup-compatibility/2006" xmlns:aink="http://schemas.microsoft.com/office/drawing/2016/ink" xmlns:am3d="http://schemas.microsoft.com/office/drawing/2017/model3d" xmlns:o="urn:schemas-microsoft-com:office:office" xmlns:r="http://schemas.openxmlformats.org/officeDocument/2006/relationships" xmlns:m="http://schemas.openxmlformats.org/officeDocument/2006/math" xmlns:v="urn:schemas-microsoft-com:vml" xmlns:wp14="http://schemas.microsoft.com/office/word/2010/wordprocessingDrawing" xmlns:wp="http://schemas.openxmlformats.org/drawingml/2006/wordprocessingDrawing" xmlns:w10="urn:schemas-microsoft-com:office:word" xmlns:w="http://schemas.openxmlformats.org/wordprocessingml/2006/main" xmlns:w14="http://schemas.microsoft.com/office/word/2010/wordml" xmlns:w15="http://schemas.microsoft.com/office/word/2012/wordml" xmlns:w16cex="http://schemas.microsoft.com/office/word/2018/wordml/cex" xmlns:w16cid="http://schemas.microsoft.com/office/word/2016/wordml/cid" xmlns:w16="http://schemas.microsoft.com/office/word/2018/wordml" xmlns:w16sdtdh="http://schemas.microsoft.com/office/word/2020/wordml/sdtdatahash" xmlns:w16se="http://schemas.microsoft.com/office/word/2015/wordml/symex" xmlns:wpg="http://schemas.microsoft.com/office/word/2010/wordprocessingGroup" xmlns:wpi="http://schemas.microsoft.com/office/word/2010/wordprocessingInk" xmlns:wne="http://schemas.microsoft.com/office/word/2006/wordml" xmlns:wps="http://schemas.microsoft.com/office/word/2010/wordprocessingShape" mc:Ignorable="w14 w15 w16se w16cid w16 w16cex w16sdtdh wp14">
+<w:document xmlns:wpc="http://schemas.microsoft.com/office/word/2010/wordprocessingCanvas" xmlns:cx="http://schemas.microsoft.com/office/drawing/2014/chartex" xmlns:cx1="http://schemas.microsoft.com/office/drawing/2015/9/8/chartex" xmlns:cx2="http://schemas.microsoft.com/office/drawing/2015/10/21/chartex" xmlns:cx3="http://schemas.microsoft.com/office/drawing/2016/5/9/chartex" xmlns:cx4="http://schemas.microsoft.com/office/drawing/2016/5/10/chartex" xmlns:cx5="http://schemas.microsoft.com/office/drawing/2016/5/11/chartex" xmlns:cx6="http://schemas.microsoft.com/office/drawing/2016/5/12/chartex" xmlns:cx7="http://schemas.microsoft.com/office/drawing/2016/5/13/chartex" xmlns:cx8="http://schemas.microsoft.com/office/drawing/2016/5/14/chartex" xmlns:mc="http://schemas.openxmlformats.org/markup-compatibility/2006" xmlns:aink="http://schemas.microsoft.com/office/drawing/2016/ink" xmlns:am3d="http://schemas.microsoft.com/office/drawing/2017/model3d" xmlns:o="urn:schemas-microsoft-com:office:office" xmlns:oel="http://schemas.microsoft.com/office/2019/extlst" xmlns:r="http://schemas.openxmlformats.org/officeDocument/2006/relationships" xmlns:m="http://schemas.openxmlformats.org/officeDocument/2006/math" xmlns:v="urn:schemas-microsoft-com:vml" xmlns:wp14="http://schemas.microsoft.com/office/word/2010/wordprocessingDrawing" xmlns:wp="http://schemas.openxmlformats.org/drawingml/2006/wordprocessingDrawing" xmlns:w10="urn:schemas-microsoft-com:office:word" xmlns:w="http://schemas.openxmlformats.org/wordprocessingml/2006/main" xmlns:w14="http://schemas.microsoft.com/office/word/2010/wordml" xmlns:w15="http://schemas.microsoft.com/office/word/2012/wordml" xmlns:w16cex="http://schemas.microsoft.com/office/word/2018/wordml/cex" xmlns:w16cid="http://schemas.microsoft.com/office/word/2016/wordml/cid" xmlns:w16="http://schemas.microsoft.com/office/word/2018/wordml" xmlns:w16sdtdh="http://schemas.microsoft.com/office/word/2020/wordml/sdtdatahash" xmlns:w16se="http://schemas.microsoft.com/office/word/2015/wordml/symex" xmlns:wpg="http://schemas.microsoft.com/office/word/2010/wordprocessingGroup" xmlns:wpi="http://schemas.microsoft.com/office/word/2010/wordprocessingInk" xmlns:wne="http://schemas.microsoft.com/office/word/2006/wordml" xmlns:wps="http://schemas.microsoft.com/office/word/2010/wordprocessingShape" mc:Ignorable="w14 w15 w16se w16cid w16 w16cex w16sdtdh wp14">
   <w:body>
     <w:p>
       <w:pPr>
@@ -244,7 +244,19 @@
         <w:rPr>
           <w:lang w:val="en-US"/>
         </w:rPr>
-        <w:t>Tests will be performed without my headset connected. What matters is the profiling data.</w:t>
+        <w:t xml:space="preserve">Tests will be performed without my headset connected. </w:t>
+      </w:r>
+      <w:r>
+        <w:rPr>
+          <w:lang w:val="en-US"/>
+        </w:rPr>
+        <w:t>T</w:t>
+      </w:r>
+      <w:r>
+        <w:rPr>
+          <w:lang w:val="en-US"/>
+        </w:rPr>
+        <w:t xml:space="preserve">he game is being rendered on my pc anyway, and not on the headset. </w:t>
       </w:r>
     </w:p>
     <w:p>
@@ -280,35 +292,7 @@
         <w:rPr>
           <w:lang w:val="en-US"/>
         </w:rPr>
-        <w:t xml:space="preserve">I am not using HDRP, the mentioned asset pack threw shader errors when I tried upgrading its materials. Still </w:t>
-      </w:r>
-      <w:proofErr w:type="gramStart"/>
-      <w:r>
-        <w:rPr>
-          <w:lang w:val="en-US"/>
-        </w:rPr>
-        <w:t>have to</w:t>
-      </w:r>
-      <w:proofErr w:type="gramEnd"/>
-      <w:r>
-        <w:rPr>
-          <w:lang w:val="en-US"/>
-        </w:rPr>
-        <w:t xml:space="preserve"> try URP. </w:t>
-      </w:r>
-      <w:proofErr w:type="gramStart"/>
-      <w:r>
-        <w:rPr>
-          <w:lang w:val="en-US"/>
-        </w:rPr>
-        <w:t>It’s</w:t>
-      </w:r>
-      <w:proofErr w:type="gramEnd"/>
-      <w:r>
-        <w:rPr>
-          <w:lang w:val="en-US"/>
-        </w:rPr>
-        <w:t xml:space="preserve"> fine if either </w:t>
+        <w:t xml:space="preserve">I am not using HDRP, the mentioned asset pack threw shader errors when I tried upgrading its materials. Still have to try URP. It’s fine if either </w:t>
       </w:r>
       <w:r>
         <w:rPr>
@@ -481,21 +465,7 @@
         <w:rPr>
           <w:lang w:val="en-US"/>
         </w:rPr>
-        <w:t xml:space="preserve">For all tests, the </w:t>
-      </w:r>
-      <w:proofErr w:type="spellStart"/>
-      <w:r>
-        <w:rPr>
-          <w:lang w:val="en-US"/>
-        </w:rPr>
-        <w:t>EnemySpawner</w:t>
-      </w:r>
-      <w:proofErr w:type="spellEnd"/>
-      <w:r>
-        <w:rPr>
-          <w:lang w:val="en-US"/>
-        </w:rPr>
-        <w:t xml:space="preserve"> will be disabled so those calculations do not influence the test results.</w:t>
+        <w:t>For all tests, the EnemySpawner will be disabled so those calculations do not influence the test results.</w:t>
       </w:r>
     </w:p>
     <w:p>
@@ -515,19 +485,11 @@
         </w:rPr>
         <w:t xml:space="preserve">All test data will of course be included with the deliverables. </w:t>
       </w:r>
-      <w:proofErr w:type="gramStart"/>
-      <w:r>
-        <w:rPr>
-          <w:lang w:val="en-US"/>
-        </w:rPr>
-        <w:t>It’s</w:t>
-      </w:r>
-      <w:proofErr w:type="gramEnd"/>
-      <w:r>
-        <w:rPr>
-          <w:lang w:val="en-US"/>
-        </w:rPr>
-        <w:t xml:space="preserve"> a “DATA” file, that you can open with the standalone Unity Profiler.</w:t>
+      <w:r>
+        <w:rPr>
+          <w:lang w:val="en-US"/>
+        </w:rPr>
+        <w:t>It’s a “DATA” file, that you can open with the standalone Unity Profiler.</w:t>
       </w:r>
     </w:p>
     <w:p>
@@ -545,27 +507,19 @@
         <w:rPr>
           <w:lang w:val="en-US"/>
         </w:rPr>
-        <w:t xml:space="preserve">The data used in my processed results, </w:t>
-      </w:r>
-      <w:proofErr w:type="gramStart"/>
-      <w:r>
-        <w:rPr>
-          <w:lang w:val="en-US"/>
-        </w:rPr>
-        <w:t>it’s</w:t>
-      </w:r>
-      <w:proofErr w:type="gramEnd"/>
-      <w:r>
-        <w:rPr>
-          <w:lang w:val="en-US"/>
-        </w:rPr>
-        <w:t xml:space="preserve"> always the first recorded frame (the profiler can only show 600 frames, so the first of those 600 frames) as a snapshot. </w:t>
+        <w:t xml:space="preserve">The data used in my processed results, it’s always the first recorded frame (the profiler can only show 600 frames, so the first of those 600 frames) as a snapshot. </w:t>
       </w:r>
       <w:r>
         <w:rPr>
           <w:lang w:val="en-US"/>
         </w:rPr>
         <w:t>The same of the next test will be used to compare the data.</w:t>
+      </w:r>
+      <w:r>
+        <w:rPr>
+          <w:lang w:val="en-US"/>
+        </w:rPr>
+        <w:t xml:space="preserve"> Press space to start the test.</w:t>
       </w:r>
     </w:p>
     <w:p>
@@ -740,21 +694,7 @@
         <w:rPr>
           <w:lang w:val="en-US"/>
         </w:rPr>
-        <w:t xml:space="preserve"> = average milliseconds per </w:t>
-      </w:r>
-      <w:proofErr w:type="gramStart"/>
-      <w:r>
-        <w:rPr>
-          <w:lang w:val="en-US"/>
-        </w:rPr>
-        <w:t>frame  /</w:t>
-      </w:r>
-      <w:proofErr w:type="gramEnd"/>
-      <w:r>
-        <w:rPr>
-          <w:lang w:val="en-US"/>
-        </w:rPr>
-        <w:t xml:space="preserve"> 1000.</w:t>
+        <w:t xml:space="preserve"> = average milliseconds per frame  / 1000.</w:t>
       </w:r>
     </w:p>
     <w:p>
@@ -828,19 +768,11 @@
           <w:lang w:val="en-US"/>
         </w:rPr>
       </w:pPr>
-      <w:proofErr w:type="spellStart"/>
-      <w:r>
-        <w:rPr>
-          <w:lang w:val="en-US"/>
-        </w:rPr>
-        <w:t>GarbageCollector</w:t>
-      </w:r>
-      <w:proofErr w:type="spellEnd"/>
-      <w:r>
-        <w:rPr>
-          <w:lang w:val="en-US"/>
-        </w:rPr>
-        <w:t xml:space="preserve"> CPU time in milliseconds</w:t>
+      <w:r>
+        <w:rPr>
+          <w:lang w:val="en-US"/>
+        </w:rPr>
+        <w:t>GarbageCollector CPU time in milliseconds</w:t>
       </w:r>
     </w:p>
     <w:p>
@@ -854,14 +786,12 @@
           <w:lang w:val="en-US"/>
         </w:rPr>
       </w:pPr>
-      <w:proofErr w:type="spellStart"/>
       <w:r>
         <w:rPr>
           <w:lang w:val="en-US"/>
         </w:rPr>
         <w:t>Drawcalls</w:t>
       </w:r>
-      <w:proofErr w:type="spellEnd"/>
     </w:p>
     <w:p>
       <w:pPr>
@@ -898,19 +828,11 @@
           <w:lang w:val="en-US"/>
         </w:rPr>
       </w:pPr>
-      <w:proofErr w:type="spellStart"/>
-      <w:r>
-        <w:rPr>
-          <w:lang w:val="en-US"/>
-        </w:rPr>
-        <w:t>SetPass</w:t>
-      </w:r>
-      <w:proofErr w:type="spellEnd"/>
-      <w:r>
-        <w:rPr>
-          <w:lang w:val="en-US"/>
-        </w:rPr>
-        <w:t xml:space="preserve"> Calls Count</w:t>
+      <w:r>
+        <w:rPr>
+          <w:lang w:val="en-US"/>
+        </w:rPr>
+        <w:t>SetPass Calls Count</w:t>
       </w:r>
     </w:p>
     <w:p>
@@ -991,6 +913,7 @@
         <w:rPr>
           <w:lang w:val="en-US"/>
         </w:rPr>
+        <w:lastRenderedPageBreak/>
         <w:t>Pass/fail</w:t>
       </w:r>
       <w:r>
@@ -1018,7 +941,6 @@
           <w:szCs w:val="32"/>
           <w:lang w:val="en-US"/>
         </w:rPr>
-        <w:lastRenderedPageBreak/>
         <w:t>Researched optimization techniques</w:t>
       </w:r>
       <w:r>
@@ -1412,21 +1334,7 @@
         <w:rPr>
           <w:lang w:val="en-US"/>
         </w:rPr>
-        <w:t xml:space="preserve">As with all tests, </w:t>
-      </w:r>
-      <w:proofErr w:type="gramStart"/>
-      <w:r>
-        <w:rPr>
-          <w:lang w:val="en-US"/>
-        </w:rPr>
-        <w:t>it’s</w:t>
-      </w:r>
-      <w:proofErr w:type="gramEnd"/>
-      <w:r>
-        <w:rPr>
-          <w:lang w:val="en-US"/>
-        </w:rPr>
-        <w:t xml:space="preserve"> run in a build.</w:t>
+        <w:t>As with all tests, it’s run in a build.</w:t>
       </w:r>
       <w:r>
         <w:rPr>
@@ -1692,19 +1600,11 @@
         </w:rPr>
         <w:t xml:space="preserve">Many </w:t>
       </w:r>
-      <w:proofErr w:type="gramStart"/>
-      <w:r>
-        <w:rPr>
-          <w:lang w:val="en-US"/>
-        </w:rPr>
-        <w:t>draw</w:t>
-      </w:r>
-      <w:proofErr w:type="gramEnd"/>
-      <w:r>
-        <w:rPr>
-          <w:lang w:val="en-US"/>
-        </w:rPr>
-        <w:t xml:space="preserve"> calls</w:t>
+      <w:r>
+        <w:rPr>
+          <w:lang w:val="en-US"/>
+        </w:rPr>
+        <w:t>draw calls</w:t>
       </w:r>
       <w:r>
         <w:rPr>
@@ -1785,7 +1685,7 @@
         <mc:AlternateContent>
           <mc:Choice Requires="wpg">
             <w:drawing>
-              <wp:anchor distT="0" distB="0" distL="114300" distR="114300" simplePos="0" relativeHeight="251668480" behindDoc="0" locked="0" layoutInCell="1" allowOverlap="1" wp14:anchorId="19D6AAB1" wp14:editId="3E4D500B">
+              <wp:anchor distT="0" distB="0" distL="114300" distR="114300" simplePos="0" relativeHeight="251666432" behindDoc="0" locked="0" layoutInCell="1" allowOverlap="1" wp14:anchorId="19D6AAB1" wp14:editId="455A1092">
                 <wp:simplePos x="0" y="0"/>
                 <wp:positionH relativeFrom="page">
                   <wp:align>right</wp:align>
@@ -1898,7 +1798,7 @@
           </mc:Choice>
           <mc:Fallback>
             <w:pict>
-              <v:group w14:anchorId="19D6AAB1" id="Group 14" o:spid="_x0000_s1026" style="position:absolute;left:0;text-align:left;margin-left:560.8pt;margin-top:264.7pt;width:612pt;height:235.15pt;z-index:251668480;mso-position-horizontal:right;mso-position-horizontal-relative:page;mso-height-relative:margin" coordsize="77724,29866" o:gfxdata="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">
+              <v:group w14:anchorId="19D6AAB1" id="Group 14" o:spid="_x0000_s1026" style="position:absolute;left:0;text-align:left;margin-left:560.8pt;margin-top:264.7pt;width:612pt;height:235.15pt;z-index:251666432;mso-position-horizontal:right;mso-position-horizontal-relative:page;mso-height-relative:margin" coordsize="77724,29866" o:gfxdata="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">
                 <v:shapetype id="_x0000_t75" coordsize="21600,21600" o:spt="75" o:preferrelative="t" path="m@4@5l@4@11@9@11@9@5xe" filled="f" stroked="f">
                   <v:stroke joinstyle="miter"/>
                   <v:formulas>
@@ -1972,7 +1872,7 @@
         <mc:AlternateContent>
           <mc:Choice Requires="wpg">
             <w:drawing>
-              <wp:anchor distT="0" distB="0" distL="114300" distR="114300" simplePos="0" relativeHeight="251665408" behindDoc="0" locked="0" layoutInCell="1" allowOverlap="1" wp14:anchorId="111B23D2" wp14:editId="694B7DBB">
+              <wp:anchor distT="0" distB="0" distL="114300" distR="114300" simplePos="0" relativeHeight="251663360" behindDoc="0" locked="0" layoutInCell="1" allowOverlap="1" wp14:anchorId="111B23D2" wp14:editId="2B3A98AB">
                 <wp:simplePos x="0" y="0"/>
                 <wp:positionH relativeFrom="page">
                   <wp:align>right</wp:align>
@@ -2091,7 +1991,7 @@
           </mc:Choice>
           <mc:Fallback>
             <w:pict>
-              <v:group w14:anchorId="111B23D2" id="Group 12" o:spid="_x0000_s1029" style="position:absolute;left:0;text-align:left;margin-left:560.8pt;margin-top:17.65pt;width:612pt;height:232.75pt;z-index:251665408;mso-position-horizontal:right;mso-position-horizontal-relative:page" coordsize="77724,29559" o:gfxdata="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">
+              <v:group w14:anchorId="111B23D2" id="Group 12" o:spid="_x0000_s1029" style="position:absolute;left:0;text-align:left;margin-left:560.8pt;margin-top:17.65pt;width:612pt;height:232.75pt;z-index:251663360;mso-position-horizontal:right;mso-position-horizontal-relative:page" coordsize="77724,29559" o:gfxdata="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">
                 <v:shape id="Picture 10" o:spid="_x0000_s1030" type="#_x0000_t75" alt="A screenshot of a computer&#10;&#10;Description automatically generated with medium confidence" style="position:absolute;top:1543;width:77724;height:28016;visibility:visible;mso-wrap-style:square" o:gfxdata="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">
                   <v:imagedata r:id="rId11" o:title="A screenshot of a computer&#10;&#10;Description automatically generated with medium confidence"/>
                 </v:shape>
@@ -2247,21 +2147,7 @@
               <w:rPr>
                 <w:lang w:val="en-US"/>
               </w:rPr>
-              <w:t xml:space="preserve">6.95 </w:t>
-            </w:r>
-            <w:proofErr w:type="spellStart"/>
-            <w:r>
-              <w:rPr>
-                <w:lang w:val="en-US"/>
-              </w:rPr>
-              <w:t>ms</w:t>
-            </w:r>
-            <w:proofErr w:type="spellEnd"/>
-            <w:r>
-              <w:rPr>
-                <w:lang w:val="en-US"/>
-              </w:rPr>
-              <w:t xml:space="preserve"> = 143.88 fps</w:t>
+              <w:t>6.95 ms = 143.88 fps</w:t>
             </w:r>
           </w:p>
         </w:tc>
@@ -2284,21 +2170,7 @@
               <w:rPr>
                 <w:lang w:val="en-US"/>
               </w:rPr>
-              <w:t xml:space="preserve">6.95 </w:t>
-            </w:r>
-            <w:proofErr w:type="spellStart"/>
-            <w:r>
-              <w:rPr>
-                <w:lang w:val="en-US"/>
-              </w:rPr>
-              <w:t>ms</w:t>
-            </w:r>
-            <w:proofErr w:type="spellEnd"/>
-            <w:r>
-              <w:rPr>
-                <w:lang w:val="en-US"/>
-              </w:rPr>
-              <w:t xml:space="preserve"> = 143.88 fps</w:t>
+              <w:t>6.95 ms = 143.88 fps</w:t>
             </w:r>
             <w:r>
               <w:rPr>
@@ -2346,16 +2218,8 @@
               <w:rPr>
                 <w:lang w:val="en-US"/>
               </w:rPr>
-              <w:t xml:space="preserve">0.96 </w:t>
+              <w:t>0.96 ms</w:t>
             </w:r>
-            <w:proofErr w:type="spellStart"/>
-            <w:r>
-              <w:rPr>
-                <w:lang w:val="en-US"/>
-              </w:rPr>
-              <w:t>ms</w:t>
-            </w:r>
-            <w:proofErr w:type="spellEnd"/>
           </w:p>
         </w:tc>
         <w:tc>
@@ -2374,16 +2238,8 @@
               <w:rPr>
                 <w:lang w:val="en-US"/>
               </w:rPr>
-              <w:t xml:space="preserve">0.84 </w:t>
+              <w:t>0.84 ms</w:t>
             </w:r>
-            <w:proofErr w:type="spellStart"/>
-            <w:r>
-              <w:rPr>
-                <w:lang w:val="en-US"/>
-              </w:rPr>
-              <w:t>ms</w:t>
-            </w:r>
-            <w:proofErr w:type="spellEnd"/>
           </w:p>
         </w:tc>
       </w:tr>
@@ -2424,16 +2280,8 @@
               <w:rPr>
                 <w:lang w:val="en-US"/>
               </w:rPr>
-              <w:t xml:space="preserve">0.13 </w:t>
+              <w:t>0.13 ms</w:t>
             </w:r>
-            <w:proofErr w:type="spellStart"/>
-            <w:r>
-              <w:rPr>
-                <w:lang w:val="en-US"/>
-              </w:rPr>
-              <w:t>ms</w:t>
-            </w:r>
-            <w:proofErr w:type="spellEnd"/>
           </w:p>
         </w:tc>
         <w:tc>
@@ -2458,16 +2306,8 @@
               <w:rPr>
                 <w:lang w:val="en-US"/>
               </w:rPr>
-              <w:t xml:space="preserve">07 </w:t>
+              <w:t>07 ms</w:t>
             </w:r>
-            <w:proofErr w:type="spellStart"/>
-            <w:r>
-              <w:rPr>
-                <w:lang w:val="en-US"/>
-              </w:rPr>
-              <w:t>ms</w:t>
-            </w:r>
-            <w:proofErr w:type="spellEnd"/>
           </w:p>
         </w:tc>
       </w:tr>
@@ -2484,19 +2324,11 @@
                 <w:lang w:val="en-US"/>
               </w:rPr>
             </w:pPr>
-            <w:proofErr w:type="spellStart"/>
             <w:r>
               <w:rPr>
                 <w:lang w:val="en-US"/>
               </w:rPr>
-              <w:t>GarbageCollector</w:t>
-            </w:r>
-            <w:proofErr w:type="spellEnd"/>
-            <w:r>
-              <w:rPr>
-                <w:lang w:val="en-US"/>
-              </w:rPr>
-              <w:t xml:space="preserve"> CPU time</w:t>
+              <w:t>GarbageCollector CPU time</w:t>
             </w:r>
           </w:p>
         </w:tc>
@@ -2554,14 +2386,12 @@
                 <w:lang w:val="en-US"/>
               </w:rPr>
             </w:pPr>
-            <w:proofErr w:type="spellStart"/>
             <w:r>
               <w:rPr>
                 <w:lang w:val="en-US"/>
               </w:rPr>
               <w:t>DrawCalls</w:t>
             </w:r>
-            <w:proofErr w:type="spellEnd"/>
           </w:p>
         </w:tc>
         <w:tc>
@@ -2686,19 +2516,11 @@
                 <w:lang w:val="en-US"/>
               </w:rPr>
             </w:pPr>
-            <w:proofErr w:type="spellStart"/>
             <w:r>
               <w:rPr>
                 <w:lang w:val="en-US"/>
               </w:rPr>
-              <w:t>SetPass</w:t>
-            </w:r>
-            <w:proofErr w:type="spellEnd"/>
-            <w:r>
-              <w:rPr>
-                <w:lang w:val="en-US"/>
-              </w:rPr>
-              <w:t xml:space="preserve"> Calls Count</w:t>
+              <w:t>SetPass Calls Count</w:t>
             </w:r>
           </w:p>
         </w:tc>
@@ -2938,13 +2760,7 @@
               <w:rPr>
                 <w:lang w:val="en-US"/>
               </w:rPr>
-              <w:t>G</w:t>
-            </w:r>
-            <w:r>
-              <w:rPr>
-                <w:lang w:val="en-US"/>
-              </w:rPr>
-              <w:t>B</w:t>
+              <w:t>GB</w:t>
             </w:r>
           </w:p>
         </w:tc>
@@ -3075,25 +2891,7 @@
           <w:bCs/>
           <w:lang w:val="en-US"/>
         </w:rPr>
-        <w:t xml:space="preserve">Does performance get </w:t>
-      </w:r>
-      <w:proofErr w:type="gramStart"/>
-      <w:r>
-        <w:rPr>
-          <w:b/>
-          <w:bCs/>
-          <w:lang w:val="en-US"/>
-        </w:rPr>
-        <w:t>better,</w:t>
-      </w:r>
-      <w:proofErr w:type="gramEnd"/>
-      <w:r>
-        <w:rPr>
-          <w:b/>
-          <w:bCs/>
-          <w:lang w:val="en-US"/>
-        </w:rPr>
-        <w:t xml:space="preserve"> at all? If not, the test failed (no optimization possible)</w:t>
+        <w:t>Does performance get better, at all? If not, the test failed (no optimization possible)</w:t>
       </w:r>
     </w:p>
     <w:p>
@@ -3145,21 +2943,7 @@
         <w:rPr>
           <w:lang w:val="en-US"/>
         </w:rPr>
-        <w:t xml:space="preserve"> occlusion culling, so </w:t>
-      </w:r>
-      <w:proofErr w:type="gramStart"/>
-      <w:r>
-        <w:rPr>
-          <w:lang w:val="en-US"/>
-        </w:rPr>
-        <w:t>it’s</w:t>
-      </w:r>
-      <w:proofErr w:type="gramEnd"/>
-      <w:r>
-        <w:rPr>
-          <w:lang w:val="en-US"/>
-        </w:rPr>
-        <w:t xml:space="preserve"> possible I used the wrong settings.</w:t>
+        <w:t xml:space="preserve"> occlusion culling, so it’s possible I used the wrong settings.</w:t>
       </w:r>
       <w:r>
         <w:rPr>
@@ -3171,21 +2955,7 @@
         <w:rPr>
           <w:lang w:val="en-US"/>
         </w:rPr>
-        <w:t xml:space="preserve">Nevertheless, I </w:t>
-      </w:r>
-      <w:proofErr w:type="gramStart"/>
-      <w:r>
-        <w:rPr>
-          <w:lang w:val="en-US"/>
-        </w:rPr>
-        <w:t>don’t</w:t>
-      </w:r>
-      <w:proofErr w:type="gramEnd"/>
-      <w:r>
-        <w:rPr>
-          <w:lang w:val="en-US"/>
-        </w:rPr>
-        <w:t xml:space="preserve"> think performance would have improved much, as the scene is relatively small with mainly large structures</w:t>
+        <w:t>Nevertheless, I don’t think performance would have improved much, as the scene is relatively small with mainly large structures</w:t>
       </w:r>
       <w:r>
         <w:rPr>
@@ -3225,21 +2995,7 @@
         <w:rPr>
           <w:lang w:val="en-US"/>
         </w:rPr>
-        <w:t xml:space="preserve">Also, </w:t>
-      </w:r>
-      <w:proofErr w:type="gramStart"/>
-      <w:r>
-        <w:rPr>
-          <w:lang w:val="en-US"/>
-        </w:rPr>
-        <w:t>I’m</w:t>
-      </w:r>
-      <w:proofErr w:type="gramEnd"/>
-      <w:r>
-        <w:rPr>
-          <w:lang w:val="en-US"/>
-        </w:rPr>
-        <w:t xml:space="preserve"> sure I didn’t test the same build twice, or processed the same results twice, as I</w:t>
+        <w:t>Also, I’m sure I didn’t test the same build twice, or processed the same results twice, as I</w:t>
       </w:r>
       <w:r>
         <w:rPr>
@@ -3298,7 +3054,31 @@
         <w:rPr>
           <w:lang w:val="en-US"/>
         </w:rPr>
-        <w:t>. Probably with a larger scene and more smaller props, I would gain a noticeable benefit from the technique.</w:t>
+        <w:t>. Probably with a larger scene and more smaller props, I would gain a noticeable benefit from the technique</w:t>
+      </w:r>
+      <w:r>
+        <w:rPr>
+          <w:lang w:val="en-US"/>
+        </w:rPr>
+        <w:t xml:space="preserve"> (but of course, set</w:t>
+      </w:r>
+      <w:r>
+        <w:rPr>
+          <w:lang w:val="en-US"/>
+        </w:rPr>
+        <w:t>-</w:t>
+      </w:r>
+      <w:r>
+        <w:rPr>
+          <w:lang w:val="en-US"/>
+        </w:rPr>
+        <w:t>dressing a scene was not the learning goal)</w:t>
+      </w:r>
+      <w:r>
+        <w:rPr>
+          <w:lang w:val="en-US"/>
+        </w:rPr>
+        <w:t>.</w:t>
       </w:r>
     </w:p>
     <w:p>
@@ -3336,21 +3116,7 @@
         <w:rPr>
           <w:lang w:val="en-US"/>
         </w:rPr>
-        <w:t xml:space="preserve">“Object pooling is where you pre-instantiate all the objects </w:t>
-      </w:r>
-      <w:proofErr w:type="gramStart"/>
-      <w:r>
-        <w:rPr>
-          <w:lang w:val="en-US"/>
-        </w:rPr>
-        <w:t>you’ll</w:t>
-      </w:r>
-      <w:proofErr w:type="gramEnd"/>
-      <w:r>
-        <w:rPr>
-          <w:lang w:val="en-US"/>
-        </w:rPr>
-        <w:t xml:space="preserve"> need at any specific moment before gameplay – for instance, during a loading screen. Instead of creating new objects and destroying old ones during gameplay, your game reuses objects from a “pool”.</w:t>
+        <w:t>“Object pooling is where you pre-instantiate all the objects you’ll need at any specific moment before gameplay – for instance, during a loading screen. Instead of creating new objects and destroying old ones during gameplay, your game reuses objects from a “pool”.</w:t>
       </w:r>
       <w:r>
         <w:rPr>
@@ -3485,21 +3251,7 @@
         <w:rPr>
           <w:lang w:val="en-US"/>
         </w:rPr>
-        <w:t xml:space="preserve">For </w:t>
-      </w:r>
-      <w:proofErr w:type="gramStart"/>
-      <w:r>
-        <w:rPr>
-          <w:lang w:val="en-US"/>
-        </w:rPr>
-        <w:t>simplicity</w:t>
-      </w:r>
-      <w:proofErr w:type="gramEnd"/>
-      <w:r>
-        <w:rPr>
-          <w:lang w:val="en-US"/>
-        </w:rPr>
-        <w:t xml:space="preserve"> sake, the assault rifle will be the weapon of focus here.</w:t>
+        <w:t>For simplicity sake, the assault rifle will be the weapon of focus here.</w:t>
       </w:r>
       <w:r>
         <w:rPr>
@@ -3908,6 +3660,46 @@
     <w:p>
       <w:pPr>
         <w:pStyle w:val="ListParagraph"/>
+        <w:rPr>
+          <w:b/>
+          <w:bCs/>
+          <w:lang w:val="en-US"/>
+        </w:rPr>
+      </w:pPr>
+    </w:p>
+    <w:p>
+      <w:pPr>
+        <w:pStyle w:val="ListParagraph"/>
+        <w:rPr>
+          <w:b/>
+          <w:bCs/>
+          <w:lang w:val="en-US"/>
+        </w:rPr>
+      </w:pPr>
+    </w:p>
+    <w:p>
+      <w:pPr>
+        <w:pStyle w:val="ListParagraph"/>
+        <w:rPr>
+          <w:b/>
+          <w:bCs/>
+          <w:lang w:val="en-US"/>
+        </w:rPr>
+      </w:pPr>
+    </w:p>
+    <w:p>
+      <w:pPr>
+        <w:pStyle w:val="ListParagraph"/>
+        <w:rPr>
+          <w:b/>
+          <w:bCs/>
+          <w:lang w:val="en-US"/>
+        </w:rPr>
+      </w:pPr>
+    </w:p>
+    <w:p>
+      <w:pPr>
+        <w:pStyle w:val="ListParagraph"/>
         <w:numPr>
           <w:ilvl w:val="0"/>
           <w:numId w:val="15"/>
@@ -3924,26 +3716,1231 @@
           <w:bCs/>
           <w:lang w:val="en-US"/>
         </w:rPr>
+        <w:lastRenderedPageBreak/>
         <w:t>Actual result and post-conditions</w:t>
       </w:r>
     </w:p>
     <w:p>
       <w:pPr>
         <w:pStyle w:val="ListParagraph"/>
-        <w:rPr>
-          <w:lang w:val="en-US"/>
-        </w:rPr>
-      </w:pPr>
-      <w:r>
-        <w:rPr>
-          <w:lang w:val="en-US"/>
-        </w:rPr>
-        <w:t>TBD</w:t>
-      </w:r>
-    </w:p>
-    <w:p>
-      <w:pPr>
-        <w:pStyle w:val="ListParagraph"/>
+        <w:keepNext/>
+      </w:pPr>
+      <w:r>
+        <w:rPr>
+          <w:noProof/>
+        </w:rPr>
+        <mc:AlternateContent>
+          <mc:Choice Requires="wpg">
+            <w:drawing>
+              <wp:anchor distT="0" distB="0" distL="114300" distR="114300" simplePos="0" relativeHeight="251674624" behindDoc="0" locked="0" layoutInCell="1" allowOverlap="1" wp14:anchorId="68F4CA0C" wp14:editId="279E1B51">
+                <wp:simplePos x="0" y="0"/>
+                <wp:positionH relativeFrom="page">
+                  <wp:align>right</wp:align>
+                </wp:positionH>
+                <wp:positionV relativeFrom="paragraph">
+                  <wp:posOffset>3016250</wp:posOffset>
+                </wp:positionV>
+                <wp:extent cx="7762875" cy="2927350"/>
+                <wp:effectExtent l="0" t="0" r="9525" b="6350"/>
+                <wp:wrapTight wrapText="bothSides">
+                  <wp:wrapPolygon edited="0">
+                    <wp:start x="0" y="0"/>
+                    <wp:lineTo x="0" y="21506"/>
+                    <wp:lineTo x="21573" y="21506"/>
+                    <wp:lineTo x="21573" y="0"/>
+                    <wp:lineTo x="0" y="0"/>
+                  </wp:wrapPolygon>
+                </wp:wrapTight>
+                <wp:docPr id="8" name="Group 8"/>
+                <wp:cNvGraphicFramePr/>
+                <a:graphic xmlns:a="http://schemas.openxmlformats.org/drawingml/2006/main">
+                  <a:graphicData uri="http://schemas.microsoft.com/office/word/2010/wordprocessingGroup">
+                    <wpg:wgp>
+                      <wpg:cNvGrpSpPr/>
+                      <wpg:grpSpPr>
+                        <a:xfrm>
+                          <a:off x="0" y="0"/>
+                          <a:ext cx="7762875" cy="2927350"/>
+                          <a:chOff x="0" y="88900"/>
+                          <a:chExt cx="7762875" cy="2927350"/>
+                        </a:xfrm>
+                      </wpg:grpSpPr>
+                      <pic:pic xmlns:pic="http://schemas.openxmlformats.org/drawingml/2006/picture">
+                        <pic:nvPicPr>
+                          <pic:cNvPr id="6" name="Picture 6" descr="A screenshot of a computer&#10;&#10;Description automatically generated with medium confidence"/>
+                          <pic:cNvPicPr>
+                            <a:picLocks noChangeAspect="1"/>
+                          </pic:cNvPicPr>
+                        </pic:nvPicPr>
+                        <pic:blipFill>
+                          <a:blip r:embed="rId12" cstate="print">
+                            <a:extLst>
+                              <a:ext uri="{28A0092B-C50C-407E-A947-70E740481C1C}">
+                                <a14:useLocalDpi xmlns:a14="http://schemas.microsoft.com/office/drawing/2010/main" val="0"/>
+                              </a:ext>
+                            </a:extLst>
+                          </a:blip>
+                          <a:stretch>
+                            <a:fillRect/>
+                          </a:stretch>
+                        </pic:blipFill>
+                        <pic:spPr>
+                          <a:xfrm>
+                            <a:off x="0" y="260350"/>
+                            <a:ext cx="7762875" cy="2755900"/>
+                          </a:xfrm>
+                          <a:prstGeom prst="rect">
+                            <a:avLst/>
+                          </a:prstGeom>
+                        </pic:spPr>
+                      </pic:pic>
+                      <wps:wsp>
+                        <wps:cNvPr id="7" name="Text Box 7"/>
+                        <wps:cNvSpPr txBox="1"/>
+                        <wps:spPr>
+                          <a:xfrm>
+                            <a:off x="0" y="88900"/>
+                            <a:ext cx="7762875" cy="177800"/>
+                          </a:xfrm>
+                          <a:prstGeom prst="rect">
+                            <a:avLst/>
+                          </a:prstGeom>
+                          <a:solidFill>
+                            <a:prstClr val="white"/>
+                          </a:solidFill>
+                          <a:ln>
+                            <a:noFill/>
+                          </a:ln>
+                        </wps:spPr>
+                        <wps:txbx>
+                          <w:txbxContent>
+                            <w:p>
+                              <w:pPr>
+                                <w:pStyle w:val="Caption"/>
+                                <w:rPr>
+                                  <w:lang w:val="en-US"/>
+                                </w:rPr>
+                              </w:pPr>
+                              <w:r>
+                                <w:t xml:space="preserve">Test </w:t>
+                              </w:r>
+                              <w:fldSimple w:instr=" SEQ Test \* ARABIC ">
+                                <w:r>
+                                  <w:rPr>
+                                    <w:noProof/>
+                                  </w:rPr>
+                                  <w:t>1</w:t>
+                                </w:r>
+                              </w:fldSimple>
+                              <w:r>
+                                <w:t xml:space="preserve"> With pooling</w:t>
+                              </w:r>
+                            </w:p>
+                          </w:txbxContent>
+                        </wps:txbx>
+                        <wps:bodyPr rot="0" spcFirstLastPara="0" vertOverflow="overflow" horzOverflow="overflow" vert="horz" wrap="square" lIns="0" tIns="0" rIns="0" bIns="0" numCol="1" spcCol="0" rtlCol="0" fromWordArt="0" anchor="t" anchorCtr="0" forceAA="0" compatLnSpc="1">
+                          <a:prstTxWarp prst="textNoShape">
+                            <a:avLst/>
+                          </a:prstTxWarp>
+                          <a:noAutofit/>
+                        </wps:bodyPr>
+                      </wps:wsp>
+                    </wpg:wgp>
+                  </a:graphicData>
+                </a:graphic>
+                <wp14:sizeRelV relativeFrom="margin">
+                  <wp14:pctHeight>0</wp14:pctHeight>
+                </wp14:sizeRelV>
+              </wp:anchor>
+            </w:drawing>
+          </mc:Choice>
+          <mc:Fallback>
+            <w:pict>
+              <v:group w14:anchorId="68F4CA0C" id="Group 8" o:spid="_x0000_s1032" style="position:absolute;left:0;text-align:left;margin-left:560.05pt;margin-top:237.5pt;width:611.25pt;height:230.5pt;z-index:251674624;mso-position-horizontal:right;mso-position-horizontal-relative:page;mso-height-relative:margin" coordorigin=",889" coordsize="77628,29273" o:gfxdata="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">
+                <v:shape id="Picture 6" o:spid="_x0000_s1033" type="#_x0000_t75" alt="A screenshot of a computer&#10;&#10;Description automatically generated with medium confidence" style="position:absolute;top:2603;width:77628;height:27559;visibility:visible;mso-wrap-style:square" o:gfxdata="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">
+                  <v:imagedata r:id="rId13" o:title="A screenshot of a computer&#10;&#10;Description automatically generated with medium confidence"/>
+                </v:shape>
+                <v:shape id="Text Box 7" o:spid="_x0000_s1034" type="#_x0000_t202" style="position:absolute;top:889;width:77628;height:1778;visibility:visible;mso-wrap-style:square;v-text-anchor:top" o:gfxdata="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" stroked="f">
+                  <v:textbox inset="0,0,0,0">
+                    <w:txbxContent>
+                      <w:p>
+                        <w:pPr>
+                          <w:pStyle w:val="Caption"/>
+                          <w:rPr>
+                            <w:lang w:val="en-US"/>
+                          </w:rPr>
+                        </w:pPr>
+                        <w:r>
+                          <w:t xml:space="preserve">Test </w:t>
+                        </w:r>
+                        <w:fldSimple w:instr=" SEQ Test \* ARABIC ">
+                          <w:r>
+                            <w:rPr>
+                              <w:noProof/>
+                            </w:rPr>
+                            <w:t>1</w:t>
+                          </w:r>
+                        </w:fldSimple>
+                        <w:r>
+                          <w:t xml:space="preserve"> With pooling</w:t>
+                        </w:r>
+                      </w:p>
+                    </w:txbxContent>
+                  </v:textbox>
+                </v:shape>
+                <w10:wrap type="tight" anchorx="page"/>
+              </v:group>
+            </w:pict>
+          </mc:Fallback>
+        </mc:AlternateContent>
+      </w:r>
+      <w:r>
+        <w:rPr>
+          <w:noProof/>
+        </w:rPr>
+        <mc:AlternateContent>
+          <mc:Choice Requires="wpg">
+            <w:drawing>
+              <wp:anchor distT="0" distB="0" distL="114300" distR="114300" simplePos="0" relativeHeight="251670528" behindDoc="0" locked="0" layoutInCell="1" allowOverlap="1" wp14:anchorId="6CA5DCFA" wp14:editId="1DA18113">
+                <wp:simplePos x="0" y="0"/>
+                <wp:positionH relativeFrom="page">
+                  <wp:align>right</wp:align>
+                </wp:positionH>
+                <wp:positionV relativeFrom="paragraph">
+                  <wp:posOffset>0</wp:posOffset>
+                </wp:positionV>
+                <wp:extent cx="7753350" cy="2912745"/>
+                <wp:effectExtent l="0" t="0" r="0" b="1905"/>
+                <wp:wrapTight wrapText="bothSides">
+                  <wp:wrapPolygon edited="0">
+                    <wp:start x="0" y="0"/>
+                    <wp:lineTo x="0" y="21473"/>
+                    <wp:lineTo x="21547" y="21473"/>
+                    <wp:lineTo x="21547" y="0"/>
+                    <wp:lineTo x="0" y="0"/>
+                  </wp:wrapPolygon>
+                </wp:wrapTight>
+                <wp:docPr id="5" name="Group 5"/>
+                <wp:cNvGraphicFramePr/>
+                <a:graphic xmlns:a="http://schemas.openxmlformats.org/drawingml/2006/main">
+                  <a:graphicData uri="http://schemas.microsoft.com/office/word/2010/wordprocessingGroup">
+                    <wpg:wgp>
+                      <wpg:cNvGrpSpPr/>
+                      <wpg:grpSpPr>
+                        <a:xfrm>
+                          <a:off x="0" y="0"/>
+                          <a:ext cx="7753350" cy="2912745"/>
+                          <a:chOff x="0" y="0"/>
+                          <a:chExt cx="7753350" cy="2912745"/>
+                        </a:xfrm>
+                      </wpg:grpSpPr>
+                      <pic:pic xmlns:pic="http://schemas.openxmlformats.org/drawingml/2006/picture">
+                        <pic:nvPicPr>
+                          <pic:cNvPr id="3" name="Picture 3" descr="A screenshot of a computer&#10;&#10;Description automatically generated with medium confidence"/>
+                          <pic:cNvPicPr>
+                            <a:picLocks noChangeAspect="1"/>
+                          </pic:cNvPicPr>
+                        </pic:nvPicPr>
+                        <pic:blipFill>
+                          <a:blip r:embed="rId14" cstate="print">
+                            <a:extLst>
+                              <a:ext uri="{28A0092B-C50C-407E-A947-70E740481C1C}">
+                                <a14:useLocalDpi xmlns:a14="http://schemas.microsoft.com/office/drawing/2010/main" val="0"/>
+                              </a:ext>
+                            </a:extLst>
+                          </a:blip>
+                          <a:stretch>
+                            <a:fillRect/>
+                          </a:stretch>
+                        </pic:blipFill>
+                        <pic:spPr>
+                          <a:xfrm>
+                            <a:off x="0" y="152400"/>
+                            <a:ext cx="7734300" cy="2760345"/>
+                          </a:xfrm>
+                          <a:prstGeom prst="rect">
+                            <a:avLst/>
+                          </a:prstGeom>
+                        </pic:spPr>
+                      </pic:pic>
+                      <wps:wsp>
+                        <wps:cNvPr id="4" name="Text Box 4"/>
+                        <wps:cNvSpPr txBox="1"/>
+                        <wps:spPr>
+                          <a:xfrm>
+                            <a:off x="19050" y="0"/>
+                            <a:ext cx="7734300" cy="133350"/>
+                          </a:xfrm>
+                          <a:prstGeom prst="rect">
+                            <a:avLst/>
+                          </a:prstGeom>
+                          <a:solidFill>
+                            <a:prstClr val="white"/>
+                          </a:solidFill>
+                          <a:ln>
+                            <a:noFill/>
+                          </a:ln>
+                        </wps:spPr>
+                        <wps:txbx>
+                          <w:txbxContent>
+                            <w:p>
+                              <w:pPr>
+                                <w:pStyle w:val="Caption"/>
+                                <w:rPr>
+                                  <w:lang w:val="en-US"/>
+                                </w:rPr>
+                              </w:pPr>
+                              <w:r>
+                                <w:t xml:space="preserve">Test </w:t>
+                              </w:r>
+                              <w:r>
+                                <w:t>0</w:t>
+                              </w:r>
+                              <w:r>
+                                <w:t xml:space="preserve"> No pooling</w:t>
+                              </w:r>
+                            </w:p>
+                          </w:txbxContent>
+                        </wps:txbx>
+                        <wps:bodyPr rot="0" spcFirstLastPara="0" vertOverflow="overflow" horzOverflow="overflow" vert="horz" wrap="square" lIns="0" tIns="0" rIns="0" bIns="0" numCol="1" spcCol="0" rtlCol="0" fromWordArt="0" anchor="t" anchorCtr="0" forceAA="0" compatLnSpc="1">
+                          <a:prstTxWarp prst="textNoShape">
+                            <a:avLst/>
+                          </a:prstTxWarp>
+                          <a:noAutofit/>
+                        </wps:bodyPr>
+                      </wps:wsp>
+                    </wpg:wgp>
+                  </a:graphicData>
+                </a:graphic>
+              </wp:anchor>
+            </w:drawing>
+          </mc:Choice>
+          <mc:Fallback>
+            <w:pict>
+              <v:group w14:anchorId="6CA5DCFA" id="Group 5" o:spid="_x0000_s1035" style="position:absolute;left:0;text-align:left;margin-left:559.3pt;margin-top:0;width:610.5pt;height:229.35pt;z-index:251670528;mso-position-horizontal:right;mso-position-horizontal-relative:page" coordsize="77533,29127" o:gfxdata="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">
+                <v:shape id="Picture 3" o:spid="_x0000_s1036" type="#_x0000_t75" alt="A screenshot of a computer&#10;&#10;Description automatically generated with medium confidence" style="position:absolute;top:1524;width:77343;height:27603;visibility:visible;mso-wrap-style:square" o:gfxdata="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">
+                  <v:imagedata r:id="rId15" o:title="A screenshot of a computer&#10;&#10;Description automatically generated with medium confidence"/>
+                </v:shape>
+                <v:shape id="Text Box 4" o:spid="_x0000_s1037" type="#_x0000_t202" style="position:absolute;left:190;width:77343;height:1333;visibility:visible;mso-wrap-style:square;v-text-anchor:top" o:gfxdata="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" stroked="f">
+                  <v:textbox inset="0,0,0,0">
+                    <w:txbxContent>
+                      <w:p>
+                        <w:pPr>
+                          <w:pStyle w:val="Caption"/>
+                          <w:rPr>
+                            <w:lang w:val="en-US"/>
+                          </w:rPr>
+                        </w:pPr>
+                        <w:r>
+                          <w:t xml:space="preserve">Test </w:t>
+                        </w:r>
+                        <w:r>
+                          <w:t>0</w:t>
+                        </w:r>
+                        <w:r>
+                          <w:t xml:space="preserve"> No pooling</w:t>
+                        </w:r>
+                      </w:p>
+                    </w:txbxContent>
+                  </v:textbox>
+                </v:shape>
+                <w10:wrap type="tight" anchorx="page"/>
+              </v:group>
+            </w:pict>
+          </mc:Fallback>
+        </mc:AlternateContent>
+      </w:r>
+    </w:p>
+    <w:tbl>
+      <w:tblPr>
+        <w:tblStyle w:val="TableGrid"/>
+        <w:tblpPr w:leftFromText="180" w:rightFromText="180" w:vertAnchor="text" w:horzAnchor="margin" w:tblpXSpec="center" w:tblpY="61"/>
+        <w:tblW w:w="0" w:type="auto"/>
+        <w:tblLook w:val="04A0" w:firstRow="1" w:lastRow="0" w:firstColumn="1" w:lastColumn="0" w:noHBand="0" w:noVBand="1"/>
+      </w:tblPr>
+      <w:tblGrid>
+        <w:gridCol w:w="2876"/>
+        <w:gridCol w:w="2877"/>
+        <w:gridCol w:w="2877"/>
+      </w:tblGrid>
+      <w:tr>
+        <w:tc>
+          <w:tcPr>
+            <w:tcW w:w="2876" w:type="dxa"/>
+          </w:tcPr>
+          <w:p>
+            <w:pPr>
+              <w:pStyle w:val="ListParagraph"/>
+              <w:ind w:left="0"/>
+              <w:rPr>
+                <w:lang w:val="en-US"/>
+              </w:rPr>
+            </w:pPr>
+            <w:r>
+              <w:rPr>
+                <w:lang w:val="en-US"/>
+              </w:rPr>
+              <w:t>Property</w:t>
+            </w:r>
+          </w:p>
+        </w:tc>
+        <w:tc>
+          <w:tcPr>
+            <w:tcW w:w="2877" w:type="dxa"/>
+          </w:tcPr>
+          <w:p>
+            <w:pPr>
+              <w:pStyle w:val="ListParagraph"/>
+              <w:ind w:left="0"/>
+              <w:rPr>
+                <w:lang w:val="en-US"/>
+              </w:rPr>
+            </w:pPr>
+            <w:r>
+              <w:rPr>
+                <w:lang w:val="en-US"/>
+              </w:rPr>
+              <w:t>Test 0</w:t>
+            </w:r>
+          </w:p>
+        </w:tc>
+        <w:tc>
+          <w:tcPr>
+            <w:tcW w:w="2877" w:type="dxa"/>
+          </w:tcPr>
+          <w:p>
+            <w:pPr>
+              <w:pStyle w:val="ListParagraph"/>
+              <w:ind w:left="0"/>
+              <w:rPr>
+                <w:lang w:val="en-US"/>
+              </w:rPr>
+            </w:pPr>
+            <w:r>
+              <w:rPr>
+                <w:lang w:val="en-US"/>
+              </w:rPr>
+              <w:t>Test 1</w:t>
+            </w:r>
+          </w:p>
+        </w:tc>
+      </w:tr>
+      <w:tr>
+        <w:tc>
+          <w:tcPr>
+            <w:tcW w:w="2876" w:type="dxa"/>
+          </w:tcPr>
+          <w:p>
+            <w:pPr>
+              <w:pStyle w:val="ListParagraph"/>
+              <w:ind w:left="0"/>
+              <w:rPr>
+                <w:lang w:val="en-US"/>
+              </w:rPr>
+            </w:pPr>
+            <w:r>
+              <w:rPr>
+                <w:lang w:val="en-US"/>
+              </w:rPr>
+              <w:t>FPS</w:t>
+            </w:r>
+          </w:p>
+        </w:tc>
+        <w:tc>
+          <w:tcPr>
+            <w:tcW w:w="2877" w:type="dxa"/>
+          </w:tcPr>
+          <w:p>
+            <w:pPr>
+              <w:pStyle w:val="ListParagraph"/>
+              <w:ind w:left="0"/>
+              <w:rPr>
+                <w:lang w:val="en-US"/>
+              </w:rPr>
+            </w:pPr>
+            <w:r>
+              <w:rPr>
+                <w:lang w:val="en-US"/>
+              </w:rPr>
+              <w:t>6.</w:t>
+            </w:r>
+            <w:r>
+              <w:rPr>
+                <w:lang w:val="en-US"/>
+              </w:rPr>
+              <w:t>94</w:t>
+            </w:r>
+            <w:r>
+              <w:rPr>
+                <w:lang w:val="en-US"/>
+              </w:rPr>
+              <w:t xml:space="preserve"> ms = 14</w:t>
+            </w:r>
+            <w:r>
+              <w:rPr>
+                <w:lang w:val="en-US"/>
+              </w:rPr>
+              <w:t>4</w:t>
+            </w:r>
+            <w:r>
+              <w:rPr>
+                <w:lang w:val="en-US"/>
+              </w:rPr>
+              <w:t>.</w:t>
+            </w:r>
+            <w:r>
+              <w:rPr>
+                <w:lang w:val="en-US"/>
+              </w:rPr>
+              <w:t>09</w:t>
+            </w:r>
+            <w:r>
+              <w:rPr>
+                <w:lang w:val="en-US"/>
+              </w:rPr>
+              <w:t xml:space="preserve"> fps</w:t>
+            </w:r>
+          </w:p>
+        </w:tc>
+        <w:tc>
+          <w:tcPr>
+            <w:tcW w:w="2877" w:type="dxa"/>
+          </w:tcPr>
+          <w:p>
+            <w:pPr>
+              <w:pStyle w:val="ListParagraph"/>
+              <w:tabs>
+                <w:tab w:val="center" w:pos="1330"/>
+              </w:tabs>
+              <w:ind w:left="0"/>
+              <w:rPr>
+                <w:lang w:val="en-US"/>
+              </w:rPr>
+            </w:pPr>
+            <w:r>
+              <w:rPr>
+                <w:lang w:val="en-US"/>
+              </w:rPr>
+              <w:t>6.99</w:t>
+            </w:r>
+            <w:r>
+              <w:rPr>
+                <w:lang w:val="en-US"/>
+              </w:rPr>
+              <w:t>ms = 143.</w:t>
+            </w:r>
+            <w:r>
+              <w:rPr>
+                <w:lang w:val="en-US"/>
+              </w:rPr>
+              <w:t>06</w:t>
+            </w:r>
+            <w:r>
+              <w:rPr>
+                <w:lang w:val="en-US"/>
+              </w:rPr>
+              <w:t xml:space="preserve"> fps</w:t>
+            </w:r>
+            <w:r>
+              <w:rPr>
+                <w:lang w:val="en-US"/>
+              </w:rPr>
+              <w:tab/>
+            </w:r>
+          </w:p>
+        </w:tc>
+      </w:tr>
+      <w:tr>
+        <w:tc>
+          <w:tcPr>
+            <w:tcW w:w="2876" w:type="dxa"/>
+          </w:tcPr>
+          <w:p>
+            <w:pPr>
+              <w:pStyle w:val="ListParagraph"/>
+              <w:ind w:left="0"/>
+              <w:rPr>
+                <w:lang w:val="en-US"/>
+              </w:rPr>
+            </w:pPr>
+            <w:r>
+              <w:rPr>
+                <w:lang w:val="en-US"/>
+              </w:rPr>
+              <w:t>Rendering CPU time</w:t>
+            </w:r>
+          </w:p>
+        </w:tc>
+        <w:tc>
+          <w:tcPr>
+            <w:tcW w:w="2877" w:type="dxa"/>
+          </w:tcPr>
+          <w:p>
+            <w:pPr>
+              <w:pStyle w:val="ListParagraph"/>
+              <w:ind w:left="0"/>
+              <w:rPr>
+                <w:lang w:val="en-US"/>
+              </w:rPr>
+            </w:pPr>
+            <w:r>
+              <w:rPr>
+                <w:lang w:val="en-US"/>
+              </w:rPr>
+              <w:t>1.11</w:t>
+            </w:r>
+            <w:r>
+              <w:rPr>
+                <w:lang w:val="en-US"/>
+              </w:rPr>
+              <w:t xml:space="preserve"> ms</w:t>
+            </w:r>
+          </w:p>
+        </w:tc>
+        <w:tc>
+          <w:tcPr>
+            <w:tcW w:w="2877" w:type="dxa"/>
+          </w:tcPr>
+          <w:p>
+            <w:pPr>
+              <w:pStyle w:val="ListParagraph"/>
+              <w:ind w:left="0"/>
+              <w:rPr>
+                <w:lang w:val="en-US"/>
+              </w:rPr>
+            </w:pPr>
+            <w:r>
+              <w:rPr>
+                <w:lang w:val="en-US"/>
+              </w:rPr>
+              <w:t>1.26</w:t>
+            </w:r>
+            <w:r>
+              <w:rPr>
+                <w:lang w:val="en-US"/>
+              </w:rPr>
+              <w:t xml:space="preserve"> ms</w:t>
+            </w:r>
+          </w:p>
+        </w:tc>
+      </w:tr>
+      <w:tr>
+        <w:tc>
+          <w:tcPr>
+            <w:tcW w:w="2876" w:type="dxa"/>
+          </w:tcPr>
+          <w:p>
+            <w:pPr>
+              <w:pStyle w:val="ListParagraph"/>
+              <w:ind w:left="0"/>
+              <w:rPr>
+                <w:lang w:val="en-US"/>
+              </w:rPr>
+            </w:pPr>
+            <w:r>
+              <w:rPr>
+                <w:lang w:val="en-US"/>
+              </w:rPr>
+              <w:t>Scripts CPU time</w:t>
+            </w:r>
+          </w:p>
+        </w:tc>
+        <w:tc>
+          <w:tcPr>
+            <w:tcW w:w="2877" w:type="dxa"/>
+          </w:tcPr>
+          <w:p>
+            <w:pPr>
+              <w:pStyle w:val="ListParagraph"/>
+              <w:ind w:left="0"/>
+              <w:rPr>
+                <w:lang w:val="en-US"/>
+              </w:rPr>
+            </w:pPr>
+            <w:r>
+              <w:rPr>
+                <w:lang w:val="en-US"/>
+              </w:rPr>
+              <w:t>0.</w:t>
+            </w:r>
+            <w:r>
+              <w:rPr>
+                <w:lang w:val="en-US"/>
+              </w:rPr>
+              <w:t>25</w:t>
+            </w:r>
+            <w:r>
+              <w:rPr>
+                <w:lang w:val="en-US"/>
+              </w:rPr>
+              <w:t xml:space="preserve"> ms</w:t>
+            </w:r>
+          </w:p>
+        </w:tc>
+        <w:tc>
+          <w:tcPr>
+            <w:tcW w:w="2877" w:type="dxa"/>
+          </w:tcPr>
+          <w:p>
+            <w:pPr>
+              <w:pStyle w:val="ListParagraph"/>
+              <w:ind w:left="0"/>
+              <w:rPr>
+                <w:lang w:val="en-US"/>
+              </w:rPr>
+            </w:pPr>
+            <w:r>
+              <w:rPr>
+                <w:lang w:val="en-US"/>
+              </w:rPr>
+              <w:t>0.</w:t>
+            </w:r>
+            <w:r>
+              <w:rPr>
+                <w:lang w:val="en-US"/>
+              </w:rPr>
+              <w:t>22</w:t>
+            </w:r>
+            <w:r>
+              <w:rPr>
+                <w:lang w:val="en-US"/>
+              </w:rPr>
+              <w:t xml:space="preserve"> ms</w:t>
+            </w:r>
+          </w:p>
+        </w:tc>
+      </w:tr>
+      <w:tr>
+        <w:tc>
+          <w:tcPr>
+            <w:tcW w:w="2876" w:type="dxa"/>
+          </w:tcPr>
+          <w:p>
+            <w:pPr>
+              <w:pStyle w:val="ListParagraph"/>
+              <w:ind w:left="0"/>
+              <w:rPr>
+                <w:lang w:val="en-US"/>
+              </w:rPr>
+            </w:pPr>
+            <w:r>
+              <w:rPr>
+                <w:lang w:val="en-US"/>
+              </w:rPr>
+              <w:t>GarbageCollector CPU time</w:t>
+            </w:r>
+          </w:p>
+        </w:tc>
+        <w:tc>
+          <w:tcPr>
+            <w:tcW w:w="2877" w:type="dxa"/>
+          </w:tcPr>
+          <w:p>
+            <w:pPr>
+              <w:pStyle w:val="ListParagraph"/>
+              <w:ind w:left="0"/>
+              <w:rPr>
+                <w:lang w:val="en-US"/>
+              </w:rPr>
+            </w:pPr>
+            <w:r>
+              <w:rPr>
+                <w:lang w:val="en-US"/>
+              </w:rPr>
+              <w:t>-</w:t>
+            </w:r>
+          </w:p>
+        </w:tc>
+        <w:tc>
+          <w:tcPr>
+            <w:tcW w:w="2877" w:type="dxa"/>
+          </w:tcPr>
+          <w:p>
+            <w:pPr>
+              <w:pStyle w:val="ListParagraph"/>
+              <w:ind w:left="0"/>
+              <w:rPr>
+                <w:lang w:val="en-US"/>
+              </w:rPr>
+            </w:pPr>
+            <w:r>
+              <w:rPr>
+                <w:lang w:val="en-US"/>
+              </w:rPr>
+              <w:t>-</w:t>
+            </w:r>
+          </w:p>
+        </w:tc>
+      </w:tr>
+      <w:tr>
+        <w:tc>
+          <w:tcPr>
+            <w:tcW w:w="2876" w:type="dxa"/>
+          </w:tcPr>
+          <w:p>
+            <w:pPr>
+              <w:pStyle w:val="ListParagraph"/>
+              <w:ind w:left="0"/>
+              <w:rPr>
+                <w:lang w:val="en-US"/>
+              </w:rPr>
+            </w:pPr>
+            <w:r>
+              <w:rPr>
+                <w:lang w:val="en-US"/>
+              </w:rPr>
+              <w:t>DrawCalls</w:t>
+            </w:r>
+          </w:p>
+        </w:tc>
+        <w:tc>
+          <w:tcPr>
+            <w:tcW w:w="2877" w:type="dxa"/>
+          </w:tcPr>
+          <w:p>
+            <w:pPr>
+              <w:pStyle w:val="ListParagraph"/>
+              <w:ind w:left="0"/>
+              <w:rPr>
+                <w:lang w:val="en-US"/>
+              </w:rPr>
+            </w:pPr>
+            <w:r>
+              <w:rPr>
+                <w:lang w:val="en-US"/>
+              </w:rPr>
+              <w:t>808</w:t>
+            </w:r>
+          </w:p>
+        </w:tc>
+        <w:tc>
+          <w:tcPr>
+            <w:tcW w:w="2877" w:type="dxa"/>
+          </w:tcPr>
+          <w:p>
+            <w:pPr>
+              <w:pStyle w:val="ListParagraph"/>
+              <w:ind w:left="0"/>
+              <w:rPr>
+                <w:lang w:val="en-US"/>
+              </w:rPr>
+            </w:pPr>
+            <w:r>
+              <w:rPr>
+                <w:lang w:val="en-US"/>
+              </w:rPr>
+              <w:t>812</w:t>
+            </w:r>
+          </w:p>
+        </w:tc>
+      </w:tr>
+      <w:tr>
+        <w:tc>
+          <w:tcPr>
+            <w:tcW w:w="2876" w:type="dxa"/>
+          </w:tcPr>
+          <w:p>
+            <w:pPr>
+              <w:pStyle w:val="ListParagraph"/>
+              <w:ind w:left="0"/>
+              <w:rPr>
+                <w:lang w:val="en-US"/>
+              </w:rPr>
+            </w:pPr>
+            <w:r>
+              <w:rPr>
+                <w:lang w:val="en-US"/>
+              </w:rPr>
+              <w:t xml:space="preserve">Static </w:t>
+            </w:r>
+            <w:r>
+              <w:rPr>
+                <w:lang w:val="en-US"/>
+              </w:rPr>
+              <w:t>Batch Count</w:t>
+            </w:r>
+          </w:p>
+        </w:tc>
+        <w:tc>
+          <w:tcPr>
+            <w:tcW w:w="2877" w:type="dxa"/>
+          </w:tcPr>
+          <w:p>
+            <w:pPr>
+              <w:pStyle w:val="ListParagraph"/>
+              <w:ind w:left="0"/>
+              <w:rPr>
+                <w:lang w:val="en-US"/>
+              </w:rPr>
+            </w:pPr>
+            <w:r>
+              <w:rPr>
+                <w:lang w:val="en-US"/>
+              </w:rPr>
+              <w:t>0</w:t>
+            </w:r>
+          </w:p>
+        </w:tc>
+        <w:tc>
+          <w:tcPr>
+            <w:tcW w:w="2877" w:type="dxa"/>
+          </w:tcPr>
+          <w:p>
+            <w:pPr>
+              <w:pStyle w:val="ListParagraph"/>
+              <w:ind w:left="0"/>
+              <w:rPr>
+                <w:lang w:val="en-US"/>
+              </w:rPr>
+            </w:pPr>
+            <w:r>
+              <w:rPr>
+                <w:lang w:val="en-US"/>
+              </w:rPr>
+              <w:t>0</w:t>
+            </w:r>
+          </w:p>
+        </w:tc>
+      </w:tr>
+      <w:tr>
+        <w:tc>
+          <w:tcPr>
+            <w:tcW w:w="2876" w:type="dxa"/>
+          </w:tcPr>
+          <w:p>
+            <w:pPr>
+              <w:pStyle w:val="ListParagraph"/>
+              <w:ind w:left="0"/>
+              <w:rPr>
+                <w:lang w:val="en-US"/>
+              </w:rPr>
+            </w:pPr>
+            <w:r>
+              <w:rPr>
+                <w:lang w:val="en-US"/>
+              </w:rPr>
+              <w:t>SetPass Calls Count</w:t>
+            </w:r>
+          </w:p>
+        </w:tc>
+        <w:tc>
+          <w:tcPr>
+            <w:tcW w:w="2877" w:type="dxa"/>
+          </w:tcPr>
+          <w:p>
+            <w:pPr>
+              <w:pStyle w:val="ListParagraph"/>
+              <w:ind w:left="0"/>
+              <w:rPr>
+                <w:lang w:val="en-US"/>
+              </w:rPr>
+            </w:pPr>
+            <w:r>
+              <w:rPr>
+                <w:lang w:val="en-US"/>
+              </w:rPr>
+              <w:t>331</w:t>
+            </w:r>
+          </w:p>
+        </w:tc>
+        <w:tc>
+          <w:tcPr>
+            <w:tcW w:w="2877" w:type="dxa"/>
+          </w:tcPr>
+          <w:p>
+            <w:pPr>
+              <w:pStyle w:val="ListParagraph"/>
+              <w:ind w:left="0"/>
+              <w:rPr>
+                <w:lang w:val="en-US"/>
+              </w:rPr>
+            </w:pPr>
+            <w:r>
+              <w:rPr>
+                <w:lang w:val="en-US"/>
+              </w:rPr>
+              <w:t>3</w:t>
+            </w:r>
+            <w:r>
+              <w:rPr>
+                <w:lang w:val="en-US"/>
+              </w:rPr>
+              <w:t>38</w:t>
+            </w:r>
+          </w:p>
+        </w:tc>
+      </w:tr>
+      <w:tr>
+        <w:tc>
+          <w:tcPr>
+            <w:tcW w:w="2876" w:type="dxa"/>
+          </w:tcPr>
+          <w:p>
+            <w:pPr>
+              <w:pStyle w:val="ListParagraph"/>
+              <w:ind w:left="0"/>
+              <w:rPr>
+                <w:lang w:val="en-US"/>
+              </w:rPr>
+            </w:pPr>
+            <w:r>
+              <w:rPr>
+                <w:lang w:val="en-US"/>
+              </w:rPr>
+              <w:t>Triangles Count</w:t>
+            </w:r>
+          </w:p>
+        </w:tc>
+        <w:tc>
+          <w:tcPr>
+            <w:tcW w:w="2877" w:type="dxa"/>
+          </w:tcPr>
+          <w:p>
+            <w:pPr>
+              <w:pStyle w:val="ListParagraph"/>
+              <w:ind w:left="0"/>
+              <w:rPr>
+                <w:lang w:val="en-US"/>
+              </w:rPr>
+            </w:pPr>
+            <w:r>
+              <w:rPr>
+                <w:lang w:val="en-US"/>
+              </w:rPr>
+              <w:t>1.</w:t>
+            </w:r>
+            <w:r>
+              <w:rPr>
+                <w:lang w:val="en-US"/>
+              </w:rPr>
+              <w:t>8M</w:t>
+            </w:r>
+          </w:p>
+        </w:tc>
+        <w:tc>
+          <w:tcPr>
+            <w:tcW w:w="2877" w:type="dxa"/>
+          </w:tcPr>
+          <w:p>
+            <w:pPr>
+              <w:pStyle w:val="ListParagraph"/>
+              <w:ind w:left="0"/>
+              <w:rPr>
+                <w:lang w:val="en-US"/>
+              </w:rPr>
+            </w:pPr>
+            <w:r>
+              <w:rPr>
+                <w:lang w:val="en-US"/>
+              </w:rPr>
+              <w:t>1.8M</w:t>
+            </w:r>
+          </w:p>
+        </w:tc>
+      </w:tr>
+      <w:tr>
+        <w:tc>
+          <w:tcPr>
+            <w:tcW w:w="2876" w:type="dxa"/>
+          </w:tcPr>
+          <w:p>
+            <w:pPr>
+              <w:pStyle w:val="ListParagraph"/>
+              <w:ind w:left="0"/>
+              <w:rPr>
+                <w:lang w:val="en-US"/>
+              </w:rPr>
+            </w:pPr>
+            <w:r>
+              <w:rPr>
+                <w:lang w:val="en-US"/>
+              </w:rPr>
+              <w:t>Vertices Count</w:t>
+            </w:r>
+          </w:p>
+        </w:tc>
+        <w:tc>
+          <w:tcPr>
+            <w:tcW w:w="2877" w:type="dxa"/>
+          </w:tcPr>
+          <w:p>
+            <w:pPr>
+              <w:pStyle w:val="ListParagraph"/>
+              <w:ind w:left="0"/>
+              <w:rPr>
+                <w:lang w:val="en-US"/>
+              </w:rPr>
+            </w:pPr>
+            <w:r>
+              <w:rPr>
+                <w:lang w:val="en-US"/>
+              </w:rPr>
+              <w:t>2.0M</w:t>
+            </w:r>
+          </w:p>
+        </w:tc>
+        <w:tc>
+          <w:tcPr>
+            <w:tcW w:w="2877" w:type="dxa"/>
+          </w:tcPr>
+          <w:p>
+            <w:pPr>
+              <w:pStyle w:val="ListParagraph"/>
+              <w:ind w:left="0"/>
+              <w:rPr>
+                <w:lang w:val="en-US"/>
+              </w:rPr>
+            </w:pPr>
+            <w:r>
+              <w:rPr>
+                <w:lang w:val="en-US"/>
+              </w:rPr>
+              <w:t>2.0M</w:t>
+            </w:r>
+          </w:p>
+        </w:tc>
+      </w:tr>
+      <w:tr>
+        <w:tc>
+          <w:tcPr>
+            <w:tcW w:w="2876" w:type="dxa"/>
+          </w:tcPr>
+          <w:p>
+            <w:pPr>
+              <w:pStyle w:val="ListParagraph"/>
+              <w:ind w:left="0"/>
+              <w:rPr>
+                <w:lang w:val="en-US"/>
+              </w:rPr>
+            </w:pPr>
+            <w:r>
+              <w:rPr>
+                <w:lang w:val="en-US"/>
+              </w:rPr>
+              <w:t>Total Used Memory</w:t>
+            </w:r>
+          </w:p>
+        </w:tc>
+        <w:tc>
+          <w:tcPr>
+            <w:tcW w:w="2877" w:type="dxa"/>
+          </w:tcPr>
+          <w:p>
+            <w:pPr>
+              <w:rPr>
+                <w:lang w:val="en-US"/>
+              </w:rPr>
+            </w:pPr>
+            <w:r>
+              <w:rPr>
+                <w:lang w:val="en-US"/>
+              </w:rPr>
+              <w:t>0.96GB</w:t>
+            </w:r>
+          </w:p>
+        </w:tc>
+        <w:tc>
+          <w:tcPr>
+            <w:tcW w:w="2877" w:type="dxa"/>
+          </w:tcPr>
+          <w:p>
+            <w:pPr>
+              <w:rPr>
+                <w:lang w:val="en-US"/>
+              </w:rPr>
+            </w:pPr>
+            <w:r>
+              <w:rPr>
+                <w:lang w:val="en-US"/>
+              </w:rPr>
+              <w:t>0.96GB</w:t>
+            </w:r>
+          </w:p>
+        </w:tc>
+      </w:tr>
+    </w:tbl>
+    <w:p>
+      <w:pPr>
+        <w:pStyle w:val="ListParagraph"/>
+        <w:rPr>
+          <w:lang w:val="en-US"/>
+        </w:rPr>
+      </w:pPr>
+    </w:p>
+    <w:p>
+      <w:pPr>
+        <w:pStyle w:val="ListParagraph"/>
+        <w:rPr>
+          <w:lang w:val="en-US"/>
+        </w:rPr>
+      </w:pPr>
+    </w:p>
+    <w:p>
+      <w:pPr>
+        <w:pStyle w:val="ListParagraph"/>
+        <w:rPr>
+          <w:lang w:val="en-US"/>
+        </w:rPr>
+      </w:pPr>
+    </w:p>
+    <w:p>
+      <w:pPr>
+        <w:pStyle w:val="ListParagraph"/>
+        <w:rPr>
+          <w:lang w:val="en-US"/>
+        </w:rPr>
+      </w:pPr>
+    </w:p>
+    <w:p>
+      <w:pPr>
+        <w:pStyle w:val="ListParagraph"/>
+        <w:rPr>
+          <w:lang w:val="en-US"/>
+        </w:rPr>
+      </w:pPr>
+    </w:p>
+    <w:p>
+      <w:pPr>
+        <w:pStyle w:val="ListParagraph"/>
+        <w:rPr>
+          <w:lang w:val="en-US"/>
+        </w:rPr>
+      </w:pPr>
+    </w:p>
+    <w:p>
+      <w:pPr>
+        <w:pStyle w:val="ListParagraph"/>
+        <w:rPr>
+          <w:lang w:val="en-US"/>
+        </w:rPr>
+      </w:pPr>
+    </w:p>
+    <w:p>
+      <w:pPr>
+        <w:pStyle w:val="ListParagraph"/>
+        <w:rPr>
+          <w:lang w:val="en-US"/>
+        </w:rPr>
+      </w:pPr>
+    </w:p>
+    <w:p>
+      <w:pPr>
+        <w:pStyle w:val="ListParagraph"/>
+        <w:rPr>
+          <w:lang w:val="en-US"/>
+        </w:rPr>
+      </w:pPr>
+    </w:p>
+    <w:p>
+      <w:pPr>
+        <w:pStyle w:val="ListParagraph"/>
+        <w:rPr>
+          <w:lang w:val="en-US"/>
+        </w:rPr>
+      </w:pPr>
+    </w:p>
+    <w:p>
+      <w:pPr>
         <w:rPr>
           <w:lang w:val="en-US"/>
         </w:rPr>
@@ -3978,28 +4975,70 @@
           <w:lang w:val="en-US"/>
         </w:rPr>
       </w:pPr>
-      <w:proofErr w:type="spellStart"/>
-      <w:r>
-        <w:rPr>
-          <w:lang w:val="en-US"/>
-        </w:rPr>
-        <w:t>F</w:t>
-      </w:r>
-      <w:r>
-        <w:rPr>
-          <w:lang w:val="en-US"/>
-        </w:rPr>
-        <w:t>dfd</w:t>
-      </w:r>
-      <w:proofErr w:type="spellEnd"/>
-    </w:p>
-    <w:p>
-      <w:pPr>
-        <w:rPr>
-          <w:lang w:val="en-US"/>
-        </w:rPr>
-      </w:pPr>
-      <w:proofErr w:type="spellStart"/>
+      <w:r>
+        <w:rPr>
+          <w:lang w:val="en-US"/>
+        </w:rPr>
+        <w:t>Same as last test… result of object pooling is almost the same.</w:t>
+      </w:r>
+      <w:r>
+        <w:rPr>
+          <w:lang w:val="en-US"/>
+        </w:rPr>
+        <w:t xml:space="preserve"> </w:t>
+      </w:r>
+      <w:r>
+        <w:rPr>
+          <w:lang w:val="en-US"/>
+        </w:rPr>
+        <w:t xml:space="preserve">Possibly because this is only a single player game, therefore not many bullets are required. </w:t>
+      </w:r>
+      <w:r>
+        <w:rPr>
+          <w:lang w:val="en-US"/>
+        </w:rPr>
+        <w:t xml:space="preserve">In a multiplayer game (for example, Battlefield with a lobby of up to 64 </w:t>
+      </w:r>
+      <w:r>
+        <w:rPr>
+          <w:lang w:val="en-US"/>
+        </w:rPr>
+        <w:lastRenderedPageBreak/>
+        <w:t xml:space="preserve">players), many more bullets would have to be handled and would probably see a significant benefit. Again, I suspect this game is just too small to notice an improvement (but that can’t really be known before doing the test, that’s why they’re performed </w:t>
+      </w:r>
+      <w:r>
+        <w:rPr>
+          <w:lang w:val="en-US"/>
+        </w:rPr>
+        <w:t xml:space="preserve">:) </w:t>
+      </w:r>
+      <w:r>
+        <w:rPr>
+          <w:lang w:val="en-US"/>
+        </w:rPr>
+        <w:t>)</w:t>
+      </w:r>
+      <w:r>
+        <w:rPr>
+          <w:lang w:val="en-US"/>
+        </w:rPr>
+        <w:t>.</w:t>
+      </w:r>
+    </w:p>
+    <w:p>
+      <w:pPr>
+        <w:pStyle w:val="ListParagraph"/>
+        <w:rPr>
+          <w:lang w:val="en-US"/>
+        </w:rPr>
+      </w:pPr>
+    </w:p>
+    <w:p>
+      <w:pPr>
+        <w:rPr>
+          <w:lang w:val="en-US"/>
+        </w:rPr>
+      </w:pPr>
       <w:r>
         <w:rPr>
           <w:sz w:val="28"/>
@@ -4007,18 +5046,7 @@
           <w:u w:val="single"/>
           <w:lang w:val="en-US"/>
         </w:rPr>
-        <w:lastRenderedPageBreak/>
-        <w:t>Async</w:t>
-      </w:r>
-      <w:proofErr w:type="spellEnd"/>
-      <w:r>
-        <w:rPr>
-          <w:sz w:val="28"/>
-          <w:szCs w:val="28"/>
-          <w:u w:val="single"/>
-          <w:lang w:val="en-US"/>
-        </w:rPr>
-        <w:t xml:space="preserve"> scene-loading</w:t>
+        <w:t>Async scene-loading</w:t>
       </w:r>
       <w:r>
         <w:rPr>
@@ -4205,16 +5233,8 @@
         <w:rPr>
           <w:lang w:val="en-US"/>
         </w:rPr>
-        <w:t xml:space="preserve">Allow easy switches between scene-loading techniques with a simple bool in the </w:t>
-      </w:r>
-      <w:proofErr w:type="spellStart"/>
-      <w:r>
-        <w:rPr>
-          <w:lang w:val="en-US"/>
-        </w:rPr>
-        <w:t>SceneLoader</w:t>
-      </w:r>
-      <w:proofErr w:type="spellEnd"/>
+        <w:t>Allow easy switches between scene-loading techniques with a simple bool in the SceneLoader</w:t>
+      </w:r>
       <w:r>
         <w:rPr>
           <w:lang w:val="en-US"/>
@@ -4632,14 +5652,12 @@
           <w:lang w:val="en-US"/>
         </w:rPr>
       </w:pPr>
-      <w:proofErr w:type="spellStart"/>
       <w:r>
         <w:rPr>
           <w:lang w:val="en-US"/>
         </w:rPr>
         <w:t>fdfd</w:t>
       </w:r>
-      <w:proofErr w:type="spellEnd"/>
     </w:p>
     <w:p>
       <w:pPr>
@@ -4680,43 +5698,13 @@
           <w:lang w:val="en-US"/>
         </w:rPr>
       </w:pPr>
-    </w:p>
-    <w:p>
-      <w:pPr>
+      <w:r>
         <w:rPr>
           <w:sz w:val="28"/>
           <w:szCs w:val="28"/>
           <w:u w:val="single"/>
           <w:lang w:val="en-US"/>
         </w:rPr>
-      </w:pPr>
-    </w:p>
-    <w:p>
-      <w:pPr>
-        <w:rPr>
-          <w:sz w:val="28"/>
-          <w:szCs w:val="28"/>
-          <w:u w:val="single"/>
-          <w:lang w:val="en-US"/>
-        </w:rPr>
-      </w:pPr>
-    </w:p>
-    <w:p>
-      <w:pPr>
-        <w:rPr>
-          <w:sz w:val="28"/>
-          <w:szCs w:val="28"/>
-          <w:u w:val="single"/>
-          <w:lang w:val="en-US"/>
-        </w:rPr>
-      </w:pPr>
-      <w:r>
-        <w:rPr>
-          <w:sz w:val="28"/>
-          <w:szCs w:val="28"/>
-          <w:u w:val="single"/>
-          <w:lang w:val="en-US"/>
-        </w:rPr>
         <w:lastRenderedPageBreak/>
         <w:t>Static Batching</w:t>
       </w:r>
@@ -4747,7 +5735,7 @@
         </w:rPr>
         <w:t>Static batching is a </w:t>
       </w:r>
-      <w:hyperlink r:id="rId12" w:history="1">
+      <w:hyperlink r:id="rId16" w:history="1">
         <w:r>
           <w:rPr>
             <w:rStyle w:val="Hyperlink"/>
@@ -4768,7 +5756,7 @@
         </w:rPr>
         <w:t> method that combines meshes that don’t move to reduce </w:t>
       </w:r>
-      <w:hyperlink r:id="rId13" w:history="1">
+      <w:hyperlink r:id="rId17" w:history="1">
         <w:r>
           <w:rPr>
             <w:rStyle w:val="Hyperlink"/>
@@ -4809,44 +5797,34 @@
         </w:rPr>
         <w:t xml:space="preserve"> </w:t>
       </w:r>
-      <w:proofErr w:type="gramStart"/>
       <w:r>
         <w:rPr>
           <w:rFonts w:asciiTheme="minorHAnsi" w:hAnsiTheme="minorHAnsi" w:cstheme="minorHAnsi"/>
           <w:sz w:val="22"/>
           <w:szCs w:val="22"/>
         </w:rPr>
-        <w:t>doesn’t</w:t>
-      </w:r>
-      <w:proofErr w:type="gramEnd"/>
-      <w:r>
+        <w:t>doesn’t reduce the number of draw calls but instead reduces the number of render state changes between them.</w:t>
+      </w:r>
+    </w:p>
+    <w:p>
+      <w:pPr>
+        <w:pStyle w:val="NormalWeb"/>
+        <w:spacing w:before="0" w:beforeAutospacing="0" w:after="225" w:afterAutospacing="0"/>
         <w:rPr>
           <w:rFonts w:asciiTheme="minorHAnsi" w:hAnsiTheme="minorHAnsi" w:cstheme="minorHAnsi"/>
           <w:sz w:val="22"/>
           <w:szCs w:val="22"/>
         </w:rPr>
-        <w:t xml:space="preserve"> reduce the number of draw calls but instead reduces the number of render state changes between them.</w:t>
-      </w:r>
-    </w:p>
-    <w:p>
-      <w:pPr>
-        <w:pStyle w:val="NormalWeb"/>
-        <w:spacing w:before="0" w:beforeAutospacing="0" w:after="225" w:afterAutospacing="0"/>
+      </w:pPr>
+      <w:r>
         <w:rPr>
           <w:rFonts w:asciiTheme="minorHAnsi" w:hAnsiTheme="minorHAnsi" w:cstheme="minorHAnsi"/>
           <w:sz w:val="22"/>
           <w:szCs w:val="22"/>
         </w:rPr>
-      </w:pPr>
-      <w:r>
-        <w:rPr>
-          <w:rFonts w:asciiTheme="minorHAnsi" w:hAnsiTheme="minorHAnsi" w:cstheme="minorHAnsi"/>
-          <w:sz w:val="22"/>
-          <w:szCs w:val="22"/>
-        </w:rPr>
         <w:t>Static batching is more efficient than </w:t>
       </w:r>
-      <w:hyperlink r:id="rId14" w:history="1">
+      <w:hyperlink r:id="rId18" w:history="1">
         <w:r>
           <w:rPr>
             <w:rStyle w:val="Hyperlink"/>
@@ -4874,25 +5852,7 @@
           <w:sz w:val="22"/>
           <w:szCs w:val="22"/>
         </w:rPr>
-        <w:t xml:space="preserve">because static batching </w:t>
-      </w:r>
-      <w:proofErr w:type="gramStart"/>
-      <w:r>
-        <w:rPr>
-          <w:rFonts w:asciiTheme="minorHAnsi" w:hAnsiTheme="minorHAnsi" w:cstheme="minorHAnsi"/>
-          <w:sz w:val="22"/>
-          <w:szCs w:val="22"/>
-        </w:rPr>
-        <w:t>doesn’t</w:t>
-      </w:r>
-      <w:proofErr w:type="gramEnd"/>
-      <w:r>
-        <w:rPr>
-          <w:rFonts w:asciiTheme="minorHAnsi" w:hAnsiTheme="minorHAnsi" w:cstheme="minorHAnsi"/>
-          <w:sz w:val="22"/>
-          <w:szCs w:val="22"/>
-        </w:rPr>
-        <w:t xml:space="preserve"> transform vertices on the CPU.</w:t>
+        <w:t>because static batching doesn’t transform vertices on the CPU.</w:t>
       </w:r>
       <w:r>
         <w:rPr>
@@ -5003,21 +5963,7 @@
         <w:rPr>
           <w:lang w:val="en-US"/>
         </w:rPr>
-        <w:t xml:space="preserve">Perform 2 tests. One with no static batching at all, and one where the whole environment (static objects) </w:t>
-      </w:r>
-      <w:proofErr w:type="gramStart"/>
-      <w:r>
-        <w:rPr>
-          <w:lang w:val="en-US"/>
-        </w:rPr>
-        <w:t>are</w:t>
-      </w:r>
-      <w:proofErr w:type="gramEnd"/>
-      <w:r>
-        <w:rPr>
-          <w:lang w:val="en-US"/>
-        </w:rPr>
-        <w:t xml:space="preserve"> included in static batching.</w:t>
+        <w:t>Perform 2 tests. One with no static batching at all, and one where the whole environment (static objects) are included in static batching.</w:t>
       </w:r>
       <w:r>
         <w:t xml:space="preserve"> </w:t>
@@ -5112,21 +6058,7 @@
         <w:rPr>
           <w:lang w:val="en-US"/>
         </w:rPr>
-        <w:t xml:space="preserve">As with all tests, </w:t>
-      </w:r>
-      <w:proofErr w:type="gramStart"/>
-      <w:r>
-        <w:rPr>
-          <w:lang w:val="en-US"/>
-        </w:rPr>
-        <w:t>it’s</w:t>
-      </w:r>
-      <w:proofErr w:type="gramEnd"/>
-      <w:r>
-        <w:rPr>
-          <w:lang w:val="en-US"/>
-        </w:rPr>
-        <w:t xml:space="preserve"> run in a build.</w:t>
+        <w:t>As with all tests, it’s run in a build.</w:t>
       </w:r>
       <w:r>
         <w:rPr>
@@ -5404,63 +6336,21 @@
         <w:rPr>
           <w:lang w:val="en-US"/>
         </w:rPr>
-        <w:t xml:space="preserve">Test 0 (no static batching): lag spikes, many </w:t>
-      </w:r>
-      <w:proofErr w:type="spellStart"/>
-      <w:r>
-        <w:rPr>
-          <w:lang w:val="en-US"/>
-        </w:rPr>
-        <w:t>drawcalls</w:t>
-      </w:r>
-      <w:proofErr w:type="spellEnd"/>
-      <w:r>
-        <w:rPr>
-          <w:lang w:val="en-US"/>
-        </w:rPr>
-        <w:t>, lower overall fps.</w:t>
-      </w:r>
-    </w:p>
-    <w:p>
-      <w:pPr>
-        <w:pStyle w:val="ListParagraph"/>
-        <w:rPr>
-          <w:lang w:val="en-US"/>
-        </w:rPr>
-      </w:pPr>
-      <w:r>
-        <w:rPr>
-          <w:lang w:val="en-US"/>
-        </w:rPr>
-        <w:t xml:space="preserve">Test 1 (static batching): less/lower intensity </w:t>
-      </w:r>
-      <w:proofErr w:type="spellStart"/>
-      <w:r>
-        <w:rPr>
-          <w:lang w:val="en-US"/>
-        </w:rPr>
-        <w:t>lagspikes</w:t>
-      </w:r>
-      <w:proofErr w:type="spellEnd"/>
-      <w:r>
-        <w:rPr>
-          <w:lang w:val="en-US"/>
-        </w:rPr>
-        <w:t xml:space="preserve">, way less </w:t>
-      </w:r>
-      <w:proofErr w:type="spellStart"/>
-      <w:r>
-        <w:rPr>
-          <w:lang w:val="en-US"/>
-        </w:rPr>
-        <w:t>drawcalls</w:t>
-      </w:r>
-      <w:proofErr w:type="spellEnd"/>
-      <w:r>
-        <w:rPr>
-          <w:lang w:val="en-US"/>
-        </w:rPr>
-        <w:t>, better overall fps.</w:t>
+        <w:t>Test 0 (no static batching): lag spikes, many drawcalls, lower overall fps.</w:t>
+      </w:r>
+    </w:p>
+    <w:p>
+      <w:pPr>
+        <w:pStyle w:val="ListParagraph"/>
+        <w:rPr>
+          <w:lang w:val="en-US"/>
+        </w:rPr>
+      </w:pPr>
+      <w:r>
+        <w:rPr>
+          <w:lang w:val="en-US"/>
+        </w:rPr>
+        <w:t>Test 1 (static batching): less/lower intensity lagspikes, way less drawcalls, better overall fps.</w:t>
       </w:r>
     </w:p>
     <w:p>
@@ -5546,14 +6436,12 @@
           <w:lang w:val="en-US"/>
         </w:rPr>
       </w:pPr>
-      <w:proofErr w:type="spellStart"/>
       <w:r>
         <w:rPr>
           <w:lang w:val="en-US"/>
         </w:rPr>
         <w:t>fdfd</w:t>
       </w:r>
-      <w:proofErr w:type="spellEnd"/>
     </w:p>
     <w:p>
       <w:pPr>
@@ -5631,21 +6519,7 @@
         <w:rPr>
           <w:rFonts w:cstheme="minorHAnsi"/>
         </w:rPr>
-        <w:t xml:space="preserve">Unity allows you to set the level of graphical quality it attempts to render. </w:t>
-      </w:r>
-      <w:proofErr w:type="gramStart"/>
-      <w:r>
-        <w:rPr>
-          <w:rFonts w:cstheme="minorHAnsi"/>
-        </w:rPr>
-        <w:t>Generally speaking, quality</w:t>
-      </w:r>
-      <w:proofErr w:type="gramEnd"/>
-      <w:r>
-        <w:rPr>
-          <w:rFonts w:cstheme="minorHAnsi"/>
-        </w:rPr>
-        <w:t xml:space="preserve"> comes at the expense of framerate and so it may be best not to aim for the highest quality on mobile devices or older hardware since it tends to have a detrimental effect on gameplay.</w:t>
+        <w:t>Unity allows you to set the level of graphical quality it attempts to render. Generally speaking, quality comes at the expense of framerate and so it may be best not to aim for the highest quality on mobile devices or older hardware since it tends to have a detrimental effect on gameplay.</w:t>
       </w:r>
       <w:r>
         <w:rPr>
@@ -5856,21 +6730,7 @@
         <w:rPr>
           <w:lang w:val="en-US"/>
         </w:rPr>
-        <w:t xml:space="preserve">As with all tests, </w:t>
-      </w:r>
-      <w:proofErr w:type="gramStart"/>
-      <w:r>
-        <w:rPr>
-          <w:lang w:val="en-US"/>
-        </w:rPr>
-        <w:t>it’s</w:t>
-      </w:r>
-      <w:proofErr w:type="gramEnd"/>
-      <w:r>
-        <w:rPr>
-          <w:lang w:val="en-US"/>
-        </w:rPr>
-        <w:t xml:space="preserve"> run in a build.</w:t>
+        <w:t>As with all tests, it’s run in a build.</w:t>
       </w:r>
       <w:r>
         <w:rPr>
@@ -5891,7 +6751,7 @@
           <w:lang w:val="en-US"/>
         </w:rPr>
         <w:drawing>
-          <wp:anchor distT="0" distB="0" distL="114300" distR="114300" simplePos="0" relativeHeight="251657216" behindDoc="1" locked="0" layoutInCell="1" allowOverlap="1" wp14:anchorId="172C3387" wp14:editId="38157E4A">
+          <wp:anchor distT="0" distB="0" distL="114300" distR="114300" simplePos="0" relativeHeight="251655168" behindDoc="1" locked="0" layoutInCell="1" allowOverlap="1" wp14:anchorId="172C3387" wp14:editId="4D1E5F4E">
             <wp:simplePos x="0" y="0"/>
             <wp:positionH relativeFrom="margin">
               <wp:posOffset>3520440</wp:posOffset>
@@ -5922,7 +6782,7 @@
                     <pic:cNvPicPr/>
                   </pic:nvPicPr>
                   <pic:blipFill>
-                    <a:blip r:embed="rId15">
+                    <a:blip r:embed="rId19">
                       <a:extLst>
                         <a:ext uri="{28A0092B-C50C-407E-A947-70E740481C1C}">
                           <a14:useLocalDpi xmlns:a14="http://schemas.microsoft.com/office/drawing/2010/main" val="0"/>
@@ -5960,7 +6820,7 @@
           <w:lang w:val="en-US"/>
         </w:rPr>
         <w:drawing>
-          <wp:anchor distT="0" distB="0" distL="114300" distR="114300" simplePos="0" relativeHeight="251656192" behindDoc="1" locked="0" layoutInCell="1" allowOverlap="1" wp14:anchorId="14460895" wp14:editId="2B9A9D19">
+          <wp:anchor distT="0" distB="0" distL="114300" distR="114300" simplePos="0" relativeHeight="251654144" behindDoc="1" locked="0" layoutInCell="1" allowOverlap="1" wp14:anchorId="14460895" wp14:editId="213B1A4A">
             <wp:simplePos x="0" y="0"/>
             <wp:positionH relativeFrom="margin">
               <wp:align>left</wp:align>
@@ -5991,7 +6851,7 @@
                     <pic:cNvPicPr/>
                   </pic:nvPicPr>
                   <pic:blipFill>
-                    <a:blip r:embed="rId16">
+                    <a:blip r:embed="rId20">
                       <a:extLst>
                         <a:ext uri="{28A0092B-C50C-407E-A947-70E740481C1C}">
                           <a14:useLocalDpi xmlns:a14="http://schemas.microsoft.com/office/drawing/2010/main" val="0"/>
@@ -6548,16 +7408,8 @@
         <w:rPr>
           <w:lang w:val="en-US"/>
         </w:rPr>
-        <w:t>Test 0 (Medium level</w:t>
-      </w:r>
-      <w:proofErr w:type="gramStart"/>
-      <w:r>
-        <w:rPr>
-          <w:lang w:val="en-US"/>
-        </w:rPr>
-        <w:t>) :</w:t>
-      </w:r>
-      <w:proofErr w:type="gramEnd"/>
+        <w:t>Test 0 (Medium level) :</w:t>
+      </w:r>
     </w:p>
     <w:p>
       <w:pPr>
@@ -6654,14 +7506,12 @@
           <w:lang w:val="en-US"/>
         </w:rPr>
       </w:pPr>
-      <w:proofErr w:type="spellStart"/>
       <w:r>
         <w:rPr>
           <w:lang w:val="en-US"/>
         </w:rPr>
         <w:t>dsds</w:t>
       </w:r>
-      <w:proofErr w:type="spellEnd"/>
     </w:p>
     <w:p>
       <w:pPr>
@@ -7089,21 +7939,7 @@
         <w:rPr>
           <w:lang w:val="en-US"/>
         </w:rPr>
-        <w:t xml:space="preserve">As with all tests, </w:t>
-      </w:r>
-      <w:proofErr w:type="gramStart"/>
-      <w:r>
-        <w:rPr>
-          <w:lang w:val="en-US"/>
-        </w:rPr>
-        <w:t>it’s</w:t>
-      </w:r>
-      <w:proofErr w:type="gramEnd"/>
-      <w:r>
-        <w:rPr>
-          <w:lang w:val="en-US"/>
-        </w:rPr>
-        <w:t xml:space="preserve"> run in a build.</w:t>
+        <w:t>As with all tests, it’s run in a build.</w:t>
       </w:r>
       <w:r>
         <w:rPr>
@@ -7537,7 +8373,6 @@
           <w:lang w:val="en-US"/>
         </w:rPr>
       </w:pPr>
-      <w:proofErr w:type="spellStart"/>
       <w:r>
         <w:rPr>
           <w:lang w:val="en-US"/>
@@ -7550,7 +8385,6 @@
         </w:rPr>
         <w:t>sds</w:t>
       </w:r>
-      <w:proofErr w:type="spellEnd"/>
     </w:p>
     <w:p>
       <w:pPr>
@@ -8058,7 +8892,7 @@
 </file>
 
 <file path=word/endnotes.xml><?xml version="1.0" encoding="utf-8"?>
-<w:endnotes xmlns:wpc="http://schemas.microsoft.com/office/word/2010/wordprocessingCanvas" xmlns:cx="http://schemas.microsoft.com/office/drawing/2014/chartex" xmlns:cx1="http://schemas.microsoft.com/office/drawing/2015/9/8/chartex" xmlns:cx2="http://schemas.microsoft.com/office/drawing/2015/10/21/chartex" xmlns:cx3="http://schemas.microsoft.com/office/drawing/2016/5/9/chartex" xmlns:cx4="http://schemas.microsoft.com/office/drawing/2016/5/10/chartex" xmlns:cx5="http://schemas.microsoft.com/office/drawing/2016/5/11/chartex" xmlns:cx6="http://schemas.microsoft.com/office/drawing/2016/5/12/chartex" xmlns:cx7="http://schemas.microsoft.com/office/drawing/2016/5/13/chartex" xmlns:cx8="http://schemas.microsoft.com/office/drawing/2016/5/14/chartex" xmlns:mc="http://schemas.openxmlformats.org/markup-compatibility/2006" xmlns:aink="http://schemas.microsoft.com/office/drawing/2016/ink" xmlns:am3d="http://schemas.microsoft.com/office/drawing/2017/model3d" xmlns:o="urn:schemas-microsoft-com:office:office" xmlns:r="http://schemas.openxmlformats.org/officeDocument/2006/relationships" xmlns:m="http://schemas.openxmlformats.org/officeDocument/2006/math" xmlns:v="urn:schemas-microsoft-com:vml" xmlns:wp14="http://schemas.microsoft.com/office/word/2010/wordprocessingDrawing" xmlns:wp="http://schemas.openxmlformats.org/drawingml/2006/wordprocessingDrawing" xmlns:w10="urn:schemas-microsoft-com:office:word" xmlns:w="http://schemas.openxmlformats.org/wordprocessingml/2006/main" xmlns:w14="http://schemas.microsoft.com/office/word/2010/wordml" xmlns:w15="http://schemas.microsoft.com/office/word/2012/wordml" xmlns:w16cex="http://schemas.microsoft.com/office/word/2018/wordml/cex" xmlns:w16cid="http://schemas.microsoft.com/office/word/2016/wordml/cid" xmlns:w16="http://schemas.microsoft.com/office/word/2018/wordml" xmlns:w16sdtdh="http://schemas.microsoft.com/office/word/2020/wordml/sdtdatahash" xmlns:w16se="http://schemas.microsoft.com/office/word/2015/wordml/symex" xmlns:wpg="http://schemas.microsoft.com/office/word/2010/wordprocessingGroup" xmlns:wpi="http://schemas.microsoft.com/office/word/2010/wordprocessingInk" xmlns:wne="http://schemas.microsoft.com/office/word/2006/wordml" xmlns:wps="http://schemas.microsoft.com/office/word/2010/wordprocessingShape" mc:Ignorable="w14 w15 w16se w16cid w16 w16cex w16sdtdh wp14">
+<w:endnotes xmlns:wpc="http://schemas.microsoft.com/office/word/2010/wordprocessingCanvas" xmlns:cx="http://schemas.microsoft.com/office/drawing/2014/chartex" xmlns:cx1="http://schemas.microsoft.com/office/drawing/2015/9/8/chartex" xmlns:cx2="http://schemas.microsoft.com/office/drawing/2015/10/21/chartex" xmlns:cx3="http://schemas.microsoft.com/office/drawing/2016/5/9/chartex" xmlns:cx4="http://schemas.microsoft.com/office/drawing/2016/5/10/chartex" xmlns:cx5="http://schemas.microsoft.com/office/drawing/2016/5/11/chartex" xmlns:cx6="http://schemas.microsoft.com/office/drawing/2016/5/12/chartex" xmlns:cx7="http://schemas.microsoft.com/office/drawing/2016/5/13/chartex" xmlns:cx8="http://schemas.microsoft.com/office/drawing/2016/5/14/chartex" xmlns:mc="http://schemas.openxmlformats.org/markup-compatibility/2006" xmlns:aink="http://schemas.microsoft.com/office/drawing/2016/ink" xmlns:am3d="http://schemas.microsoft.com/office/drawing/2017/model3d" xmlns:o="urn:schemas-microsoft-com:office:office" xmlns:oel="http://schemas.microsoft.com/office/2019/extlst" xmlns:r="http://schemas.openxmlformats.org/officeDocument/2006/relationships" xmlns:m="http://schemas.openxmlformats.org/officeDocument/2006/math" xmlns:v="urn:schemas-microsoft-com:vml" xmlns:wp14="http://schemas.microsoft.com/office/word/2010/wordprocessingDrawing" xmlns:wp="http://schemas.openxmlformats.org/drawingml/2006/wordprocessingDrawing" xmlns:w10="urn:schemas-microsoft-com:office:word" xmlns:w="http://schemas.openxmlformats.org/wordprocessingml/2006/main" xmlns:w14="http://schemas.microsoft.com/office/word/2010/wordml" xmlns:w15="http://schemas.microsoft.com/office/word/2012/wordml" xmlns:w16cex="http://schemas.microsoft.com/office/word/2018/wordml/cex" xmlns:w16cid="http://schemas.microsoft.com/office/word/2016/wordml/cid" xmlns:w16="http://schemas.microsoft.com/office/word/2018/wordml" xmlns:w16sdtdh="http://schemas.microsoft.com/office/word/2020/wordml/sdtdatahash" xmlns:w16se="http://schemas.microsoft.com/office/word/2015/wordml/symex" xmlns:wpg="http://schemas.microsoft.com/office/word/2010/wordprocessingGroup" xmlns:wpi="http://schemas.microsoft.com/office/word/2010/wordprocessingInk" xmlns:wne="http://schemas.microsoft.com/office/word/2006/wordml" xmlns:wps="http://schemas.microsoft.com/office/word/2010/wordprocessingShape" mc:Ignorable="w14 w15 w16se w16cid w16 w16cex w16sdtdh wp14">
   <w:endnote w:type="separator" w:id="-1">
     <w:p>
       <w:pPr>
@@ -8083,7 +8917,7 @@
 </file>
 
 <file path=word/footnotes.xml><?xml version="1.0" encoding="utf-8"?>
-<w:footnotes xmlns:wpc="http://schemas.microsoft.com/office/word/2010/wordprocessingCanvas" xmlns:cx="http://schemas.microsoft.com/office/drawing/2014/chartex" xmlns:cx1="http://schemas.microsoft.com/office/drawing/2015/9/8/chartex" xmlns:cx2="http://schemas.microsoft.com/office/drawing/2015/10/21/chartex" xmlns:cx3="http://schemas.microsoft.com/office/drawing/2016/5/9/chartex" xmlns:cx4="http://schemas.microsoft.com/office/drawing/2016/5/10/chartex" xmlns:cx5="http://schemas.microsoft.com/office/drawing/2016/5/11/chartex" xmlns:cx6="http://schemas.microsoft.com/office/drawing/2016/5/12/chartex" xmlns:cx7="http://schemas.microsoft.com/office/drawing/2016/5/13/chartex" xmlns:cx8="http://schemas.microsoft.com/office/drawing/2016/5/14/chartex" xmlns:mc="http://schemas.openxmlformats.org/markup-compatibility/2006" xmlns:aink="http://schemas.microsoft.com/office/drawing/2016/ink" xmlns:am3d="http://schemas.microsoft.com/office/drawing/2017/model3d" xmlns:o="urn:schemas-microsoft-com:office:office" xmlns:r="http://schemas.openxmlformats.org/officeDocument/2006/relationships" xmlns:m="http://schemas.openxmlformats.org/officeDocument/2006/math" xmlns:v="urn:schemas-microsoft-com:vml" xmlns:wp14="http://schemas.microsoft.com/office/word/2010/wordprocessingDrawing" xmlns:wp="http://schemas.openxmlformats.org/drawingml/2006/wordprocessingDrawing" xmlns:w10="urn:schemas-microsoft-com:office:word" xmlns:w="http://schemas.openxmlformats.org/wordprocessingml/2006/main" xmlns:w14="http://schemas.microsoft.com/office/word/2010/wordml" xmlns:w15="http://schemas.microsoft.com/office/word/2012/wordml" xmlns:w16cex="http://schemas.microsoft.com/office/word/2018/wordml/cex" xmlns:w16cid="http://schemas.microsoft.com/office/word/2016/wordml/cid" xmlns:w16="http://schemas.microsoft.com/office/word/2018/wordml" xmlns:w16sdtdh="http://schemas.microsoft.com/office/word/2020/wordml/sdtdatahash" xmlns:w16se="http://schemas.microsoft.com/office/word/2015/wordml/symex" xmlns:wpg="http://schemas.microsoft.com/office/word/2010/wordprocessingGroup" xmlns:wpi="http://schemas.microsoft.com/office/word/2010/wordprocessingInk" xmlns:wne="http://schemas.microsoft.com/office/word/2006/wordml" xmlns:wps="http://schemas.microsoft.com/office/word/2010/wordprocessingShape" mc:Ignorable="w14 w15 w16se w16cid w16 w16cex w16sdtdh wp14">
+<w:footnotes xmlns:wpc="http://schemas.microsoft.com/office/word/2010/wordprocessingCanvas" xmlns:cx="http://schemas.microsoft.com/office/drawing/2014/chartex" xmlns:cx1="http://schemas.microsoft.com/office/drawing/2015/9/8/chartex" xmlns:cx2="http://schemas.microsoft.com/office/drawing/2015/10/21/chartex" xmlns:cx3="http://schemas.microsoft.com/office/drawing/2016/5/9/chartex" xmlns:cx4="http://schemas.microsoft.com/office/drawing/2016/5/10/chartex" xmlns:cx5="http://schemas.microsoft.com/office/drawing/2016/5/11/chartex" xmlns:cx6="http://schemas.microsoft.com/office/drawing/2016/5/12/chartex" xmlns:cx7="http://schemas.microsoft.com/office/drawing/2016/5/13/chartex" xmlns:cx8="http://schemas.microsoft.com/office/drawing/2016/5/14/chartex" xmlns:mc="http://schemas.openxmlformats.org/markup-compatibility/2006" xmlns:aink="http://schemas.microsoft.com/office/drawing/2016/ink" xmlns:am3d="http://schemas.microsoft.com/office/drawing/2017/model3d" xmlns:o="urn:schemas-microsoft-com:office:office" xmlns:oel="http://schemas.microsoft.com/office/2019/extlst" xmlns:r="http://schemas.openxmlformats.org/officeDocument/2006/relationships" xmlns:m="http://schemas.openxmlformats.org/officeDocument/2006/math" xmlns:v="urn:schemas-microsoft-com:vml" xmlns:wp14="http://schemas.microsoft.com/office/word/2010/wordprocessingDrawing" xmlns:wp="http://schemas.openxmlformats.org/drawingml/2006/wordprocessingDrawing" xmlns:w10="urn:schemas-microsoft-com:office:word" xmlns:w="http://schemas.openxmlformats.org/wordprocessingml/2006/main" xmlns:w14="http://schemas.microsoft.com/office/word/2010/wordml" xmlns:w15="http://schemas.microsoft.com/office/word/2012/wordml" xmlns:w16cex="http://schemas.microsoft.com/office/word/2018/wordml/cex" xmlns:w16cid="http://schemas.microsoft.com/office/word/2016/wordml/cid" xmlns:w16="http://schemas.microsoft.com/office/word/2018/wordml" xmlns:w16sdtdh="http://schemas.microsoft.com/office/word/2020/wordml/sdtdatahash" xmlns:w16se="http://schemas.microsoft.com/office/word/2015/wordml/symex" xmlns:wpg="http://schemas.microsoft.com/office/word/2010/wordprocessingGroup" xmlns:wpi="http://schemas.microsoft.com/office/word/2010/wordprocessingInk" xmlns:wne="http://schemas.microsoft.com/office/word/2006/wordml" xmlns:wps="http://schemas.microsoft.com/office/word/2010/wordprocessingShape" mc:Ignorable="w14 w15 w16se w16cid w16 w16cex w16sdtdh wp14">
   <w:footnote w:type="separator" w:id="-1">
     <w:p>
       <w:pPr>
@@ -8108,7 +8942,7 @@
 </file>
 
 <file path=word/numbering.xml><?xml version="1.0" encoding="utf-8"?>
-<w:numbering xmlns:wpc="http://schemas.microsoft.com/office/word/2010/wordprocessingCanvas" xmlns:cx="http://schemas.microsoft.com/office/drawing/2014/chartex" xmlns:cx1="http://schemas.microsoft.com/office/drawing/2015/9/8/chartex" xmlns:cx2="http://schemas.microsoft.com/office/drawing/2015/10/21/chartex" xmlns:cx3="http://schemas.microsoft.com/office/drawing/2016/5/9/chartex" xmlns:cx4="http://schemas.microsoft.com/office/drawing/2016/5/10/chartex" xmlns:cx5="http://schemas.microsoft.com/office/drawing/2016/5/11/chartex" xmlns:cx6="http://schemas.microsoft.com/office/drawing/2016/5/12/chartex" xmlns:cx7="http://schemas.microsoft.com/office/drawing/2016/5/13/chartex" xmlns:cx8="http://schemas.microsoft.com/office/drawing/2016/5/14/chartex" xmlns:mc="http://schemas.openxmlformats.org/markup-compatibility/2006" xmlns:aink="http://schemas.microsoft.com/office/drawing/2016/ink" xmlns:am3d="http://schemas.microsoft.com/office/drawing/2017/model3d" xmlns:o="urn:schemas-microsoft-com:office:office" xmlns:r="http://schemas.openxmlformats.org/officeDocument/2006/relationships" xmlns:m="http://schemas.openxmlformats.org/officeDocument/2006/math" xmlns:v="urn:schemas-microsoft-com:vml" xmlns:wp14="http://schemas.microsoft.com/office/word/2010/wordprocessingDrawing" xmlns:wp="http://schemas.openxmlformats.org/drawingml/2006/wordprocessingDrawing" xmlns:w10="urn:schemas-microsoft-com:office:word" xmlns:w="http://schemas.openxmlformats.org/wordprocessingml/2006/main" xmlns:w14="http://schemas.microsoft.com/office/word/2010/wordml" xmlns:w15="http://schemas.microsoft.com/office/word/2012/wordml" xmlns:w16cex="http://schemas.microsoft.com/office/word/2018/wordml/cex" xmlns:w16cid="http://schemas.microsoft.com/office/word/2016/wordml/cid" xmlns:w16="http://schemas.microsoft.com/office/word/2018/wordml" xmlns:w16sdtdh="http://schemas.microsoft.com/office/word/2020/wordml/sdtdatahash" xmlns:w16se="http://schemas.microsoft.com/office/word/2015/wordml/symex" xmlns:wpg="http://schemas.microsoft.com/office/word/2010/wordprocessingGroup" xmlns:wpi="http://schemas.microsoft.com/office/word/2010/wordprocessingInk" xmlns:wne="http://schemas.microsoft.com/office/word/2006/wordml" xmlns:wps="http://schemas.microsoft.com/office/word/2010/wordprocessingShape" mc:Ignorable="w14 w15 w16se w16cid w16 w16cex w16sdtdh wp14">
+<w:numbering xmlns:wpc="http://schemas.microsoft.com/office/word/2010/wordprocessingCanvas" xmlns:cx="http://schemas.microsoft.com/office/drawing/2014/chartex" xmlns:cx1="http://schemas.microsoft.com/office/drawing/2015/9/8/chartex" xmlns:cx2="http://schemas.microsoft.com/office/drawing/2015/10/21/chartex" xmlns:cx3="http://schemas.microsoft.com/office/drawing/2016/5/9/chartex" xmlns:cx4="http://schemas.microsoft.com/office/drawing/2016/5/10/chartex" xmlns:cx5="http://schemas.microsoft.com/office/drawing/2016/5/11/chartex" xmlns:cx6="http://schemas.microsoft.com/office/drawing/2016/5/12/chartex" xmlns:cx7="http://schemas.microsoft.com/office/drawing/2016/5/13/chartex" xmlns:cx8="http://schemas.microsoft.com/office/drawing/2016/5/14/chartex" xmlns:mc="http://schemas.openxmlformats.org/markup-compatibility/2006" xmlns:aink="http://schemas.microsoft.com/office/drawing/2016/ink" xmlns:am3d="http://schemas.microsoft.com/office/drawing/2017/model3d" xmlns:o="urn:schemas-microsoft-com:office:office" xmlns:oel="http://schemas.microsoft.com/office/2019/extlst" xmlns:r="http://schemas.openxmlformats.org/officeDocument/2006/relationships" xmlns:m="http://schemas.openxmlformats.org/officeDocument/2006/math" xmlns:v="urn:schemas-microsoft-com:vml" xmlns:wp14="http://schemas.microsoft.com/office/word/2010/wordprocessingDrawing" xmlns:wp="http://schemas.openxmlformats.org/drawingml/2006/wordprocessingDrawing" xmlns:w10="urn:schemas-microsoft-com:office:word" xmlns:w="http://schemas.openxmlformats.org/wordprocessingml/2006/main" xmlns:w14="http://schemas.microsoft.com/office/word/2010/wordml" xmlns:w15="http://schemas.microsoft.com/office/word/2012/wordml" xmlns:w16cex="http://schemas.microsoft.com/office/word/2018/wordml/cex" xmlns:w16cid="http://schemas.microsoft.com/office/word/2016/wordml/cid" xmlns:w16="http://schemas.microsoft.com/office/word/2018/wordml" xmlns:w16sdtdh="http://schemas.microsoft.com/office/word/2020/wordml/sdtdatahash" xmlns:w16se="http://schemas.microsoft.com/office/word/2015/wordml/symex" xmlns:wpg="http://schemas.microsoft.com/office/word/2010/wordprocessingGroup" xmlns:wpi="http://schemas.microsoft.com/office/word/2010/wordprocessingInk" xmlns:wne="http://schemas.microsoft.com/office/word/2006/wordml" xmlns:wps="http://schemas.microsoft.com/office/word/2010/wordprocessingShape" mc:Ignorable="w14 w15 w16se w16cid w16 w16cex w16sdtdh wp14">
   <w:abstractNum w:abstractNumId="0" w15:restartNumberingAfterBreak="0">
     <w:nsid w:val="03DC48D7"/>
     <w:multiLevelType w:val="hybridMultilevel"/>
@@ -10944,94 +11778,94 @@
       </w:rPr>
     </w:lvl>
   </w:abstractNum>
-  <w:num w:numId="1">
+  <w:num w:numId="1" w16cid:durableId="2130393172">
     <w:abstractNumId w:val="25"/>
   </w:num>
-  <w:num w:numId="2">
+  <w:num w:numId="2" w16cid:durableId="1646855179">
     <w:abstractNumId w:val="4"/>
   </w:num>
-  <w:num w:numId="3">
+  <w:num w:numId="3" w16cid:durableId="1003774939">
     <w:abstractNumId w:val="28"/>
   </w:num>
-  <w:num w:numId="4">
+  <w:num w:numId="4" w16cid:durableId="246765435">
     <w:abstractNumId w:val="26"/>
   </w:num>
-  <w:num w:numId="5">
+  <w:num w:numId="5" w16cid:durableId="2040885638">
     <w:abstractNumId w:val="9"/>
   </w:num>
-  <w:num w:numId="6">
+  <w:num w:numId="6" w16cid:durableId="1811820506">
     <w:abstractNumId w:val="21"/>
   </w:num>
-  <w:num w:numId="7">
+  <w:num w:numId="7" w16cid:durableId="1280064425">
     <w:abstractNumId w:val="12"/>
   </w:num>
-  <w:num w:numId="8">
+  <w:num w:numId="8" w16cid:durableId="143545522">
     <w:abstractNumId w:val="22"/>
   </w:num>
-  <w:num w:numId="9">
+  <w:num w:numId="9" w16cid:durableId="1130518129">
     <w:abstractNumId w:val="27"/>
   </w:num>
-  <w:num w:numId="10">
+  <w:num w:numId="10" w16cid:durableId="312636094">
     <w:abstractNumId w:val="15"/>
   </w:num>
-  <w:num w:numId="11">
+  <w:num w:numId="11" w16cid:durableId="334043271">
     <w:abstractNumId w:val="0"/>
   </w:num>
-  <w:num w:numId="12">
+  <w:num w:numId="12" w16cid:durableId="1326515163">
     <w:abstractNumId w:val="11"/>
   </w:num>
-  <w:num w:numId="13">
+  <w:num w:numId="13" w16cid:durableId="1903131255">
     <w:abstractNumId w:val="7"/>
   </w:num>
-  <w:num w:numId="14">
+  <w:num w:numId="14" w16cid:durableId="405306525">
     <w:abstractNumId w:val="23"/>
   </w:num>
-  <w:num w:numId="15">
+  <w:num w:numId="15" w16cid:durableId="69469430">
     <w:abstractNumId w:val="16"/>
   </w:num>
-  <w:num w:numId="16">
+  <w:num w:numId="16" w16cid:durableId="895361143">
     <w:abstractNumId w:val="14"/>
   </w:num>
-  <w:num w:numId="17">
+  <w:num w:numId="17" w16cid:durableId="1275363256">
     <w:abstractNumId w:val="1"/>
   </w:num>
-  <w:num w:numId="18">
+  <w:num w:numId="18" w16cid:durableId="1965768802">
     <w:abstractNumId w:val="5"/>
   </w:num>
-  <w:num w:numId="19">
+  <w:num w:numId="19" w16cid:durableId="20396340">
     <w:abstractNumId w:val="19"/>
   </w:num>
-  <w:num w:numId="20">
+  <w:num w:numId="20" w16cid:durableId="1679774090">
     <w:abstractNumId w:val="24"/>
   </w:num>
-  <w:num w:numId="21">
+  <w:num w:numId="21" w16cid:durableId="2116051949">
     <w:abstractNumId w:val="3"/>
   </w:num>
-  <w:num w:numId="22">
+  <w:num w:numId="22" w16cid:durableId="1876696651">
     <w:abstractNumId w:val="10"/>
   </w:num>
-  <w:num w:numId="23">
+  <w:num w:numId="23" w16cid:durableId="634410783">
     <w:abstractNumId w:val="17"/>
   </w:num>
-  <w:num w:numId="24">
+  <w:num w:numId="24" w16cid:durableId="1998652065">
     <w:abstractNumId w:val="20"/>
   </w:num>
-  <w:num w:numId="25">
+  <w:num w:numId="25" w16cid:durableId="457380373">
     <w:abstractNumId w:val="13"/>
   </w:num>
-  <w:num w:numId="26">
+  <w:num w:numId="26" w16cid:durableId="1990479667">
     <w:abstractNumId w:val="2"/>
   </w:num>
-  <w:num w:numId="27">
+  <w:num w:numId="27" w16cid:durableId="354382076">
     <w:abstractNumId w:val="6"/>
   </w:num>
-  <w:num w:numId="28">
+  <w:num w:numId="28" w16cid:durableId="908416807">
     <w:abstractNumId w:val="8"/>
   </w:num>
-  <w:num w:numId="29">
+  <w:num w:numId="29" w16cid:durableId="1796757591">
     <w:abstractNumId w:val="18"/>
   </w:num>
-  <w:num w:numId="30">
+  <w:num w:numId="30" w16cid:durableId="1888880786">
     <w:abstractNumId w:val="29"/>
   </w:num>
 </w:numbering>
@@ -11435,7 +12269,7 @@
   <w:style w:type="paragraph" w:default="1" w:styleId="Normal">
     <w:name w:val="Normal"/>
     <w:qFormat/>
-    <w:rsid w:val="00B10394"/>
+    <w:rsid w:val="00EC5AF4"/>
   </w:style>
   <w:style w:type="paragraph" w:styleId="Heading1">
     <w:name w:val="heading 1"/>

</xml_diff>

<commit_message>
Object pooling, async scene loading tests. Prepared batching tests.
</commit_message>
<xml_diff>
--- a/OptimizationTestResults.docx
+++ b/OptimizationTestResults.docx
@@ -292,7 +292,35 @@
         <w:rPr>
           <w:lang w:val="en-US"/>
         </w:rPr>
-        <w:t xml:space="preserve">I am not using HDRP, the mentioned asset pack threw shader errors when I tried upgrading its materials. Still have to try URP. It’s fine if either </w:t>
+        <w:t xml:space="preserve">I am not using HDRP, the mentioned asset pack threw shader errors when I tried upgrading its materials. Still </w:t>
+      </w:r>
+      <w:proofErr w:type="gramStart"/>
+      <w:r>
+        <w:rPr>
+          <w:lang w:val="en-US"/>
+        </w:rPr>
+        <w:t>have to</w:t>
+      </w:r>
+      <w:proofErr w:type="gramEnd"/>
+      <w:r>
+        <w:rPr>
+          <w:lang w:val="en-US"/>
+        </w:rPr>
+        <w:t xml:space="preserve"> try URP. </w:t>
+      </w:r>
+      <w:proofErr w:type="gramStart"/>
+      <w:r>
+        <w:rPr>
+          <w:lang w:val="en-US"/>
+        </w:rPr>
+        <w:t>It’s</w:t>
+      </w:r>
+      <w:proofErr w:type="gramEnd"/>
+      <w:r>
+        <w:rPr>
+          <w:lang w:val="en-US"/>
+        </w:rPr>
+        <w:t xml:space="preserve"> fine if either </w:t>
       </w:r>
       <w:r>
         <w:rPr>
@@ -465,7 +493,21 @@
         <w:rPr>
           <w:lang w:val="en-US"/>
         </w:rPr>
-        <w:t>For all tests, the EnemySpawner will be disabled so those calculations do not influence the test results.</w:t>
+        <w:t xml:space="preserve">For all tests, the </w:t>
+      </w:r>
+      <w:proofErr w:type="spellStart"/>
+      <w:r>
+        <w:rPr>
+          <w:lang w:val="en-US"/>
+        </w:rPr>
+        <w:t>EnemySpawner</w:t>
+      </w:r>
+      <w:proofErr w:type="spellEnd"/>
+      <w:r>
+        <w:rPr>
+          <w:lang w:val="en-US"/>
+        </w:rPr>
+        <w:t xml:space="preserve"> will be disabled so those calculations do not influence the test results.</w:t>
       </w:r>
     </w:p>
     <w:p>
@@ -485,11 +527,19 @@
         </w:rPr>
         <w:t xml:space="preserve">All test data will of course be included with the deliverables. </w:t>
       </w:r>
-      <w:r>
-        <w:rPr>
-          <w:lang w:val="en-US"/>
-        </w:rPr>
-        <w:t>It’s a “DATA” file, that you can open with the standalone Unity Profiler.</w:t>
+      <w:proofErr w:type="gramStart"/>
+      <w:r>
+        <w:rPr>
+          <w:lang w:val="en-US"/>
+        </w:rPr>
+        <w:t>It’s</w:t>
+      </w:r>
+      <w:proofErr w:type="gramEnd"/>
+      <w:r>
+        <w:rPr>
+          <w:lang w:val="en-US"/>
+        </w:rPr>
+        <w:t xml:space="preserve"> a “DATA” file, that you can open with the standalone Unity Profiler.</w:t>
       </w:r>
     </w:p>
     <w:p>
@@ -507,7 +557,21 @@
         <w:rPr>
           <w:lang w:val="en-US"/>
         </w:rPr>
-        <w:t xml:space="preserve">The data used in my processed results, it’s always the first recorded frame (the profiler can only show 600 frames, so the first of those 600 frames) as a snapshot. </w:t>
+        <w:t xml:space="preserve">The data used in my processed results, </w:t>
+      </w:r>
+      <w:proofErr w:type="gramStart"/>
+      <w:r>
+        <w:rPr>
+          <w:lang w:val="en-US"/>
+        </w:rPr>
+        <w:t>it’s</w:t>
+      </w:r>
+      <w:proofErr w:type="gramEnd"/>
+      <w:r>
+        <w:rPr>
+          <w:lang w:val="en-US"/>
+        </w:rPr>
+        <w:t xml:space="preserve"> always the first recorded frame (the profiler can only show 600 frames, so the first of those 600 frames) as a snapshot. </w:t>
       </w:r>
       <w:r>
         <w:rPr>
@@ -694,7 +758,21 @@
         <w:rPr>
           <w:lang w:val="en-US"/>
         </w:rPr>
-        <w:t xml:space="preserve"> = average milliseconds per frame  / 1000.</w:t>
+        <w:t xml:space="preserve"> = average milliseconds per </w:t>
+      </w:r>
+      <w:proofErr w:type="gramStart"/>
+      <w:r>
+        <w:rPr>
+          <w:lang w:val="en-US"/>
+        </w:rPr>
+        <w:t>frame  /</w:t>
+      </w:r>
+      <w:proofErr w:type="gramEnd"/>
+      <w:r>
+        <w:rPr>
+          <w:lang w:val="en-US"/>
+        </w:rPr>
+        <w:t xml:space="preserve"> 1000.</w:t>
       </w:r>
     </w:p>
     <w:p>
@@ -768,11 +846,19 @@
           <w:lang w:val="en-US"/>
         </w:rPr>
       </w:pPr>
-      <w:r>
-        <w:rPr>
-          <w:lang w:val="en-US"/>
-        </w:rPr>
-        <w:t>GarbageCollector CPU time in milliseconds</w:t>
+      <w:proofErr w:type="spellStart"/>
+      <w:r>
+        <w:rPr>
+          <w:lang w:val="en-US"/>
+        </w:rPr>
+        <w:t>GarbageCollector</w:t>
+      </w:r>
+      <w:proofErr w:type="spellEnd"/>
+      <w:r>
+        <w:rPr>
+          <w:lang w:val="en-US"/>
+        </w:rPr>
+        <w:t xml:space="preserve"> CPU time in milliseconds</w:t>
       </w:r>
     </w:p>
     <w:p>
@@ -786,12 +872,14 @@
           <w:lang w:val="en-US"/>
         </w:rPr>
       </w:pPr>
+      <w:proofErr w:type="spellStart"/>
       <w:r>
         <w:rPr>
           <w:lang w:val="en-US"/>
         </w:rPr>
         <w:t>Drawcalls</w:t>
       </w:r>
+      <w:proofErr w:type="spellEnd"/>
     </w:p>
     <w:p>
       <w:pPr>
@@ -828,11 +916,19 @@
           <w:lang w:val="en-US"/>
         </w:rPr>
       </w:pPr>
-      <w:r>
-        <w:rPr>
-          <w:lang w:val="en-US"/>
-        </w:rPr>
-        <w:t>SetPass Calls Count</w:t>
+      <w:proofErr w:type="spellStart"/>
+      <w:r>
+        <w:rPr>
+          <w:lang w:val="en-US"/>
+        </w:rPr>
+        <w:t>SetPass</w:t>
+      </w:r>
+      <w:proofErr w:type="spellEnd"/>
+      <w:r>
+        <w:rPr>
+          <w:lang w:val="en-US"/>
+        </w:rPr>
+        <w:t xml:space="preserve"> Calls Count</w:t>
       </w:r>
     </w:p>
     <w:p>
@@ -1010,7 +1106,21 @@
         <w:rPr>
           <w:lang w:val="en-US"/>
         </w:rPr>
-        <w:t xml:space="preserve">The process which prevents Unity from performing rendering calculations for GameObjects that are completely hidden from view (occluded) by other </w:t>
+        <w:t xml:space="preserve">The process which prevents Unity from performing rendering calculations for </w:t>
+      </w:r>
+      <w:proofErr w:type="spellStart"/>
+      <w:r>
+        <w:rPr>
+          <w:lang w:val="en-US"/>
+        </w:rPr>
+        <w:t>GameObjects</w:t>
+      </w:r>
+      <w:proofErr w:type="spellEnd"/>
+      <w:r>
+        <w:rPr>
+          <w:lang w:val="en-US"/>
+        </w:rPr>
+        <w:t xml:space="preserve"> that are completely hidden from view (occluded) by other </w:t>
       </w:r>
       <w:r>
         <w:rPr>
@@ -1334,7 +1444,21 @@
         <w:rPr>
           <w:lang w:val="en-US"/>
         </w:rPr>
-        <w:t>As with all tests, it’s run in a build.</w:t>
+        <w:t xml:space="preserve">As with all tests, </w:t>
+      </w:r>
+      <w:proofErr w:type="gramStart"/>
+      <w:r>
+        <w:rPr>
+          <w:lang w:val="en-US"/>
+        </w:rPr>
+        <w:t>it’s</w:t>
+      </w:r>
+      <w:proofErr w:type="gramEnd"/>
+      <w:r>
+        <w:rPr>
+          <w:lang w:val="en-US"/>
+        </w:rPr>
+        <w:t xml:space="preserve"> run in a build.</w:t>
       </w:r>
       <w:r>
         <w:rPr>
@@ -1600,11 +1724,19 @@
         </w:rPr>
         <w:t xml:space="preserve">Many </w:t>
       </w:r>
-      <w:r>
-        <w:rPr>
-          <w:lang w:val="en-US"/>
-        </w:rPr>
-        <w:t>draw calls</w:t>
+      <w:proofErr w:type="gramStart"/>
+      <w:r>
+        <w:rPr>
+          <w:lang w:val="en-US"/>
+        </w:rPr>
+        <w:t>draw</w:t>
+      </w:r>
+      <w:proofErr w:type="gramEnd"/>
+      <w:r>
+        <w:rPr>
+          <w:lang w:val="en-US"/>
+        </w:rPr>
+        <w:t xml:space="preserve"> calls</w:t>
       </w:r>
       <w:r>
         <w:rPr>
@@ -1685,7 +1817,7 @@
         <mc:AlternateContent>
           <mc:Choice Requires="wpg">
             <w:drawing>
-              <wp:anchor distT="0" distB="0" distL="114300" distR="114300" simplePos="0" relativeHeight="251666432" behindDoc="0" locked="0" layoutInCell="1" allowOverlap="1" wp14:anchorId="19D6AAB1" wp14:editId="455A1092">
+              <wp:anchor distT="0" distB="0" distL="114300" distR="114300" simplePos="0" relativeHeight="251663360" behindDoc="0" locked="0" layoutInCell="1" allowOverlap="1" wp14:anchorId="19D6AAB1" wp14:editId="27ADBE94">
                 <wp:simplePos x="0" y="0"/>
                 <wp:positionH relativeFrom="page">
                   <wp:align>right</wp:align>
@@ -1798,7 +1930,7 @@
           </mc:Choice>
           <mc:Fallback>
             <w:pict>
-              <v:group w14:anchorId="19D6AAB1" id="Group 14" o:spid="_x0000_s1026" style="position:absolute;left:0;text-align:left;margin-left:560.8pt;margin-top:264.7pt;width:612pt;height:235.15pt;z-index:251666432;mso-position-horizontal:right;mso-position-horizontal-relative:page;mso-height-relative:margin" coordsize="77724,29866" o:gfxdata="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">
+              <v:group w14:anchorId="19D6AAB1" id="Group 14" o:spid="_x0000_s1026" style="position:absolute;left:0;text-align:left;margin-left:560.8pt;margin-top:264.7pt;width:612pt;height:235.15pt;z-index:251663360;mso-position-horizontal:right;mso-position-horizontal-relative:page;mso-height-relative:margin" coordsize="77724,29866" o:gfxdata="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